<commit_message>
added lockdown and error_diagnosis specifications
</commit_message>
<xml_diff>
--- a/Specifications.docx
+++ b/Specifications.docx
@@ -8,16 +8,12 @@
           <w:b/>
         </w:rPr>
       </w:pPr>
-      <w:proofErr w:type="spellStart"/>
       <w:r>
         <w:rPr>
           <w:b/>
         </w:rPr>
         <w:t>Init</w:t>
       </w:r>
-      <w:bookmarkStart w:id="0" w:name="_GoBack"/>
-      <w:bookmarkEnd w:id="0"/>
-      <w:proofErr w:type="spellEnd"/>
     </w:p>
     <w:p>
       <w:pPr>
@@ -47,61 +43,17 @@
         </w:rPr>
         <w:t>{</w:t>
       </w:r>
-      <w:proofErr w:type="spellStart"/>
       <w:r>
         <w:rPr>
           <w:rFonts w:cs="CMSSI10"/>
         </w:rPr>
         <w:t>boot_hw</w:t>
       </w:r>
-      <w:proofErr w:type="spellEnd"/>
       <w:r>
         <w:rPr>
           <w:rFonts w:cs="CMSSI10"/>
         </w:rPr>
-        <w:t xml:space="preserve">, </w:t>
-      </w:r>
-      <w:proofErr w:type="spellStart"/>
-      <w:r>
-        <w:rPr>
-          <w:rFonts w:cs="CMSSI10"/>
-        </w:rPr>
-        <w:t>senchk</w:t>
-      </w:r>
-      <w:proofErr w:type="spellEnd"/>
-      <w:r>
-        <w:rPr>
-          <w:rFonts w:cs="CMSSI10"/>
-        </w:rPr>
-        <w:t xml:space="preserve">, </w:t>
-      </w:r>
-      <w:proofErr w:type="spellStart"/>
-      <w:r>
-        <w:rPr>
-          <w:rFonts w:cs="CMSSI10"/>
-        </w:rPr>
-        <w:t>tchk</w:t>
-      </w:r>
-      <w:proofErr w:type="spellEnd"/>
-      <w:r>
-        <w:rPr>
-          <w:rFonts w:cs="CMSSI10"/>
-        </w:rPr>
-        <w:t xml:space="preserve">, </w:t>
-      </w:r>
-      <w:proofErr w:type="spellStart"/>
-      <w:r>
-        <w:rPr>
-          <w:rFonts w:cs="CMSSI10"/>
-        </w:rPr>
-        <w:t>psichk</w:t>
-      </w:r>
-      <w:proofErr w:type="spellEnd"/>
-      <w:r>
-        <w:rPr>
-          <w:rFonts w:cs="CMSSI10"/>
-        </w:rPr>
-        <w:t>, ready</w:t>
+        <w:t>, senchk, tchk, psichk, ready</w:t>
       </w:r>
       <w:r>
         <w:rPr>
@@ -151,56 +103,12 @@
         </w:rPr>
         <w:t>{</w:t>
       </w:r>
-      <w:proofErr w:type="spellStart"/>
       <w:r>
         <w:rPr>
           <w:rFonts w:cs="CMSSI10"/>
         </w:rPr>
-        <w:t>hw_ok</w:t>
-      </w:r>
-      <w:proofErr w:type="spellEnd"/>
-      <w:r>
-        <w:rPr>
-          <w:rFonts w:cs="CMSSI10"/>
-        </w:rPr>
-        <w:t xml:space="preserve">, </w:t>
-      </w:r>
-      <w:proofErr w:type="spellStart"/>
-      <w:r>
-        <w:rPr>
-          <w:rFonts w:cs="CMSSI10"/>
-        </w:rPr>
-        <w:t>senok</w:t>
-      </w:r>
-      <w:proofErr w:type="spellEnd"/>
-      <w:r>
-        <w:rPr>
-          <w:rFonts w:cs="CMSSI10"/>
-        </w:rPr>
-        <w:t xml:space="preserve">, </w:t>
-      </w:r>
-      <w:proofErr w:type="spellStart"/>
-      <w:r>
-        <w:rPr>
-          <w:rFonts w:cs="CMSSI10"/>
-        </w:rPr>
-        <w:t>t_ok</w:t>
-      </w:r>
-      <w:proofErr w:type="spellEnd"/>
-      <w:r>
-        <w:rPr>
-          <w:rFonts w:cs="CMSSI10"/>
-        </w:rPr>
-        <w:t xml:space="preserve">, </w:t>
-      </w:r>
-      <w:proofErr w:type="spellStart"/>
-      <w:r>
-        <w:rPr>
-          <w:rFonts w:cs="CMSSI10"/>
-        </w:rPr>
-        <w:t>psi_ok</w:t>
-      </w:r>
-      <w:proofErr w:type="spellEnd"/>
+        <w:t>hw_ok, senok, t_ok, psi_ok</w:t>
+      </w:r>
       <w:r>
         <w:rPr>
           <w:rFonts w:cs="CMSY10"/>
@@ -260,7 +168,6 @@
           <w:rFonts w:cs="CMSSI10"/>
         </w:rPr>
       </w:pPr>
-      <w:proofErr w:type="gramStart"/>
       <w:r>
         <w:rPr>
           <w:rFonts w:cs="CMSSI10"/>
@@ -284,32 +191,20 @@
         <w:rPr>
           <w:rFonts w:cs="CMSS10"/>
         </w:rPr>
-        <w:t>:</w:t>
-      </w:r>
-      <w:proofErr w:type="gramEnd"/>
-      <w:r>
-        <w:rPr>
-          <w:rFonts w:cs="CMSS10"/>
-        </w:rPr>
-        <w:t xml:space="preserve"> </w:t>
-      </w:r>
-      <w:proofErr w:type="spellStart"/>
+        <w:t xml:space="preserve">: </w:t>
+      </w:r>
       <w:r>
         <w:rPr>
           <w:rFonts w:cs="CMSSI10"/>
         </w:rPr>
-        <w:t>boot_hw</w:t>
-      </w:r>
-      <w:proofErr w:type="spellEnd"/>
-      <w:r>
-        <w:rPr>
-          <w:rFonts w:cs="CMSSI10"/>
-        </w:rPr>
-        <w:t xml:space="preserve"> </w:t>
-      </w:r>
-    </w:p>
-    <w:p>
-      <w:pPr>
+        <w:t xml:space="preserve">boot_hw </w:t>
+      </w:r>
+    </w:p>
+    <w:p>
+      <w:pPr>
+        <w:tabs>
+          <w:tab w:val="left" w:pos="1320"/>
+        </w:tabs>
         <w:autoSpaceDE w:val="0"/>
         <w:autoSpaceDN w:val="0"/>
         <w:adjustRightInd w:val="0"/>
@@ -341,6 +236,12 @@
           <w:rFonts w:cs="CMSY10"/>
         </w:rPr>
         <w:t>{}</w:t>
+      </w:r>
+      <w:r>
+        <w:rPr>
+          <w:rFonts w:cs="CMSY10"/>
+        </w:rPr>
+        <w:tab/>
       </w:r>
     </w:p>
     <w:p>
@@ -457,13 +358,7 @@
         <w:rPr>
           <w:rFonts w:eastAsiaTheme="minorEastAsia"/>
         </w:rPr>
-        <w:t>3</w:t>
-      </w:r>
-      <w:r>
-        <w:rPr>
-          <w:rFonts w:eastAsiaTheme="minorEastAsia"/>
-        </w:rPr>
-        <w:t>.</w:t>
+        <w:t>3.</w:t>
       </w:r>
       <w:r>
         <w:rPr>
@@ -476,7 +371,491 @@
           <w:rPr>
             <w:rFonts w:ascii="Cambria Math" w:eastAsiaTheme="minorEastAsia" w:hAnsi="Cambria Math"/>
           </w:rPr>
-          <m:t>senchk</m:t>
+          <m:t xml:space="preserve">senchk </m:t>
+        </m:r>
+        <m:box>
+          <m:boxPr>
+            <m:opEmu m:val="1"/>
+            <m:ctrlPr>
+              <w:rPr>
+                <w:rFonts w:ascii="Cambria Math" w:eastAsiaTheme="minorEastAsia" w:hAnsi="Cambria Math"/>
+                <w:i/>
+              </w:rPr>
+            </m:ctrlPr>
+          </m:boxPr>
+          <m:e>
+            <m:groupChr>
+              <m:groupChrPr>
+                <m:chr m:val="→"/>
+                <m:vertJc m:val="bot"/>
+                <m:ctrlPr>
+                  <w:rPr>
+                    <w:rFonts w:ascii="Cambria Math" w:eastAsiaTheme="minorEastAsia" w:hAnsi="Cambria Math"/>
+                    <w:i/>
+                  </w:rPr>
+                </m:ctrlPr>
+              </m:groupChrPr>
+              <m:e>
+                <m:r>
+                  <w:rPr>
+                    <w:rFonts w:ascii="Cambria Math" w:eastAsiaTheme="minorEastAsia" w:hAnsi="Cambria Math"/>
+                  </w:rPr>
+                  <m:t>sen_ok</m:t>
+                </m:r>
+              </m:e>
+            </m:groupChr>
+            <m:r>
+              <w:rPr>
+                <w:rFonts w:ascii="Cambria Math" w:eastAsiaTheme="minorEastAsia" w:hAnsi="Cambria Math"/>
+              </w:rPr>
+              <m:t xml:space="preserve"> tchk</m:t>
+            </m:r>
+          </m:e>
+        </m:box>
+      </m:oMath>
+    </w:p>
+    <w:p>
+      <w:pPr>
+        <w:spacing w:after="0"/>
+      </w:pPr>
+      <w:r>
+        <w:t>4</w:t>
+      </w:r>
+      <w:r>
+        <w:rPr>
+          <w:rFonts w:eastAsiaTheme="minorEastAsia"/>
+        </w:rPr>
+        <w:t>.</w:t>
+      </w:r>
+      <w:r>
+        <w:rPr>
+          <w:rFonts w:eastAsiaTheme="minorEastAsia"/>
+        </w:rPr>
+        <w:tab/>
+      </w:r>
+      <m:oMath>
+        <m:r>
+          <w:rPr>
+            <w:rFonts w:ascii="Cambria Math" w:eastAsiaTheme="minorEastAsia" w:hAnsi="Cambria Math"/>
+          </w:rPr>
+          <m:t xml:space="preserve">tchk </m:t>
+        </m:r>
+        <m:box>
+          <m:boxPr>
+            <m:opEmu m:val="1"/>
+            <m:ctrlPr>
+              <w:rPr>
+                <w:rFonts w:ascii="Cambria Math" w:eastAsiaTheme="minorEastAsia" w:hAnsi="Cambria Math"/>
+                <w:i/>
+              </w:rPr>
+            </m:ctrlPr>
+          </m:boxPr>
+          <m:e>
+            <m:groupChr>
+              <m:groupChrPr>
+                <m:chr m:val="→"/>
+                <m:vertJc m:val="bot"/>
+                <m:ctrlPr>
+                  <w:rPr>
+                    <w:rFonts w:ascii="Cambria Math" w:eastAsiaTheme="minorEastAsia" w:hAnsi="Cambria Math"/>
+                    <w:i/>
+                  </w:rPr>
+                </m:ctrlPr>
+              </m:groupChrPr>
+              <m:e>
+                <m:r>
+                  <w:rPr>
+                    <w:rFonts w:ascii="Cambria Math" w:eastAsiaTheme="minorEastAsia" w:hAnsi="Cambria Math"/>
+                  </w:rPr>
+                  <m:t>t_ok</m:t>
+                </m:r>
+              </m:e>
+            </m:groupChr>
+            <m:r>
+              <w:rPr>
+                <w:rFonts w:ascii="Cambria Math" w:eastAsiaTheme="minorEastAsia" w:hAnsi="Cambria Math"/>
+              </w:rPr>
+              <m:t xml:space="preserve"> psichk</m:t>
+            </m:r>
+          </m:e>
+        </m:box>
+      </m:oMath>
+    </w:p>
+    <w:p>
+      <w:pPr>
+        <w:spacing w:after="0"/>
+      </w:pPr>
+      <w:r>
+        <w:rPr>
+          <w:rFonts w:eastAsiaTheme="minorEastAsia"/>
+        </w:rPr>
+        <w:t>5.</w:t>
+      </w:r>
+      <w:r>
+        <w:rPr>
+          <w:rFonts w:eastAsiaTheme="minorEastAsia"/>
+        </w:rPr>
+        <w:tab/>
+      </w:r>
+      <m:oMath>
+        <m:r>
+          <w:rPr>
+            <w:rFonts w:ascii="Cambria Math" w:eastAsiaTheme="minorEastAsia" w:hAnsi="Cambria Math"/>
+          </w:rPr>
+          <m:t>psichk</m:t>
+        </m:r>
+        <m:box>
+          <m:boxPr>
+            <m:opEmu m:val="1"/>
+            <m:ctrlPr>
+              <w:rPr>
+                <w:rFonts w:ascii="Cambria Math" w:eastAsiaTheme="minorEastAsia" w:hAnsi="Cambria Math"/>
+                <w:i/>
+              </w:rPr>
+            </m:ctrlPr>
+          </m:boxPr>
+          <m:e>
+            <m:groupChr>
+              <m:groupChrPr>
+                <m:chr m:val="→"/>
+                <m:vertJc m:val="bot"/>
+                <m:ctrlPr>
+                  <w:rPr>
+                    <w:rFonts w:ascii="Cambria Math" w:eastAsiaTheme="minorEastAsia" w:hAnsi="Cambria Math"/>
+                    <w:i/>
+                  </w:rPr>
+                </m:ctrlPr>
+              </m:groupChrPr>
+              <m:e>
+                <m:r>
+                  <w:rPr>
+                    <w:rFonts w:ascii="Cambria Math" w:eastAsiaTheme="minorEastAsia" w:hAnsi="Cambria Math"/>
+                  </w:rPr>
+                  <m:t>psi_ok</m:t>
+                </m:r>
+              </m:e>
+            </m:groupChr>
+            <m:r>
+              <w:rPr>
+                <w:rFonts w:ascii="Cambria Math" w:eastAsiaTheme="minorEastAsia" w:hAnsi="Cambria Math"/>
+              </w:rPr>
+              <m:t xml:space="preserve"> ready</m:t>
+            </m:r>
+          </m:e>
+        </m:box>
+      </m:oMath>
+    </w:p>
+    <w:p>
+      <w:pPr>
+        <w:spacing w:after="0"/>
+      </w:pPr>
+    </w:p>
+    <w:p>
+      <w:pPr>
+        <w:rPr>
+          <w:b/>
+        </w:rPr>
+      </w:pPr>
+      <w:r>
+        <w:rPr>
+          <w:b/>
+        </w:rPr>
+        <w:t>Lockdown</w:t>
+      </w:r>
+    </w:p>
+    <w:p>
+      <w:pPr>
+        <w:autoSpaceDE w:val="0"/>
+        <w:autoSpaceDN w:val="0"/>
+        <w:adjustRightInd w:val="0"/>
+        <w:spacing w:after="0" w:line="240" w:lineRule="auto"/>
+        <w:rPr>
+          <w:rFonts w:cs="CMSY10"/>
+        </w:rPr>
+      </w:pPr>
+      <w:r>
+        <w:rPr>
+          <w:rFonts w:cs="CMSSI10"/>
+        </w:rPr>
+        <w:t xml:space="preserve">Q </w:t>
+      </w:r>
+      <w:r>
+        <w:rPr>
+          <w:rFonts w:cs="CMSS10"/>
+        </w:rPr>
+        <w:t xml:space="preserve">= </w:t>
+      </w:r>
+      <w:r>
+        <w:rPr>
+          <w:rFonts w:cs="CMSY10"/>
+        </w:rPr>
+        <w:t>{</w:t>
+      </w:r>
+      <w:r>
+        <w:rPr>
+          <w:rFonts w:cs="CMSSI10"/>
+        </w:rPr>
+        <w:t>prep_vpurge, alt_temp, alt_psi, risk_assess, safe_status</w:t>
+      </w:r>
+      <w:r>
+        <w:rPr>
+          <w:rFonts w:cs="CMSY10"/>
+        </w:rPr>
+        <w:t>}</w:t>
+      </w:r>
+    </w:p>
+    <w:p>
+      <w:pPr>
+        <w:autoSpaceDE w:val="0"/>
+        <w:autoSpaceDN w:val="0"/>
+        <w:adjustRightInd w:val="0"/>
+        <w:spacing w:after="0" w:line="240" w:lineRule="auto"/>
+        <w:rPr>
+          <w:rFonts w:cs="CMSY10"/>
+        </w:rPr>
+      </w:pPr>
+      <w:r>
+        <w:rPr>
+          <w:rFonts w:cs="CMSS10"/>
+        </w:rPr>
+        <w:t>Σ</w:t>
+      </w:r>
+      <w:r>
+        <w:rPr>
+          <w:rFonts w:cs="CMSS10"/>
+          <w:vertAlign w:val="subscript"/>
+        </w:rPr>
+        <w:t>1</w:t>
+      </w:r>
+      <w:r>
+        <w:rPr>
+          <w:rFonts w:cs="CMSS8"/>
+        </w:rPr>
+        <w:t xml:space="preserve"> </w:t>
+      </w:r>
+      <w:r>
+        <w:rPr>
+          <w:rFonts w:cs="CMSS10"/>
+        </w:rPr>
+        <w:t xml:space="preserve">= </w:t>
+      </w:r>
+      <w:r>
+        <w:rPr>
+          <w:rFonts w:cs="CMSY10"/>
+        </w:rPr>
+        <w:t>{</w:t>
+      </w:r>
+      <w:r>
+        <w:rPr>
+          <w:rFonts w:cs="CMSSI10"/>
+        </w:rPr>
+        <w:t>initiate_purge, tcyc_comp, psicyc_comp</w:t>
+      </w:r>
+      <w:r>
+        <w:rPr>
+          <w:rFonts w:cs="CMSY10"/>
+        </w:rPr>
+        <w:t>}</w:t>
+      </w:r>
+    </w:p>
+    <w:p>
+      <w:pPr>
+        <w:autoSpaceDE w:val="0"/>
+        <w:autoSpaceDN w:val="0"/>
+        <w:adjustRightInd w:val="0"/>
+        <w:spacing w:after="0" w:line="240" w:lineRule="auto"/>
+        <w:rPr>
+          <w:rFonts w:cs="CMSY10"/>
+        </w:rPr>
+      </w:pPr>
+      <w:r>
+        <w:rPr>
+          <w:rFonts w:cs="CMSS10"/>
+        </w:rPr>
+        <w:t>Σ</w:t>
+      </w:r>
+      <w:r>
+        <w:rPr>
+          <w:rFonts w:cs="CMSS10"/>
+          <w:vertAlign w:val="subscript"/>
+        </w:rPr>
+        <w:t>2</w:t>
+      </w:r>
+      <w:r>
+        <w:rPr>
+          <w:rFonts w:cs="CMSS8"/>
+        </w:rPr>
+        <w:t xml:space="preserve"> </w:t>
+      </w:r>
+      <w:r>
+        <w:rPr>
+          <w:rFonts w:cs="CMSS10"/>
+        </w:rPr>
+        <w:t xml:space="preserve">= </w:t>
+      </w:r>
+      <w:r>
+        <w:rPr>
+          <w:rFonts w:cs="CMSY10"/>
+        </w:rPr>
+        <w:t>{</w:t>
+      </w:r>
+      <w:r>
+        <w:rPr>
+          <w:rFonts w:cs="CMSY10"/>
+        </w:rPr>
+        <w:t>lock_doors, unlock_doors</w:t>
+      </w:r>
+      <w:r>
+        <w:rPr>
+          <w:rFonts w:cs="CMSY10"/>
+        </w:rPr>
+        <w:t>}</w:t>
+      </w:r>
+    </w:p>
+    <w:p>
+      <w:pPr>
+        <w:autoSpaceDE w:val="0"/>
+        <w:autoSpaceDN w:val="0"/>
+        <w:adjustRightInd w:val="0"/>
+        <w:spacing w:after="0" w:line="240" w:lineRule="auto"/>
+        <w:rPr>
+          <w:rFonts w:cs="CMSSI10"/>
+        </w:rPr>
+      </w:pPr>
+      <w:r>
+        <w:rPr>
+          <w:rFonts w:cs="CMSSI10"/>
+        </w:rPr>
+        <w:t>q</w:t>
+      </w:r>
+      <w:r>
+        <w:rPr>
+          <w:rFonts w:cs="CMSS8"/>
+          <w:vertAlign w:val="subscript"/>
+        </w:rPr>
+        <w:t>0</w:t>
+      </w:r>
+      <w:r>
+        <w:rPr>
+          <w:rFonts w:cs="CMSS8"/>
+        </w:rPr>
+        <w:t xml:space="preserve"> </w:t>
+      </w:r>
+      <w:r>
+        <w:rPr>
+          <w:rFonts w:cs="CMSS10"/>
+        </w:rPr>
+        <w:t xml:space="preserve">: </w:t>
+      </w:r>
+      <w:r>
+        <w:rPr>
+          <w:rFonts w:cs="CMSSI10"/>
+        </w:rPr>
+        <w:t xml:space="preserve">prep_vpurge </w:t>
+      </w:r>
+    </w:p>
+    <w:p>
+      <w:pPr>
+        <w:autoSpaceDE w:val="0"/>
+        <w:autoSpaceDN w:val="0"/>
+        <w:adjustRightInd w:val="0"/>
+        <w:spacing w:after="0" w:line="240" w:lineRule="auto"/>
+        <w:rPr>
+          <w:rFonts w:cs="CMSY10"/>
+        </w:rPr>
+      </w:pPr>
+      <w:r>
+        <w:rPr>
+          <w:rFonts w:cs="CMSSI10"/>
+        </w:rPr>
+        <w:t>Ѵ</w:t>
+      </w:r>
+      <w:r>
+        <w:rPr>
+          <w:rFonts w:cs="CMSSI10"/>
+        </w:rPr>
+        <w:t xml:space="preserve"> </w:t>
+      </w:r>
+      <w:r>
+        <w:rPr>
+          <w:rFonts w:cs="CMSS10"/>
+        </w:rPr>
+        <w:t>:</w:t>
+      </w:r>
+      <w:r>
+        <w:rPr>
+          <w:rFonts w:cs="CMSS10"/>
+        </w:rPr>
+        <w:t xml:space="preserve"> </w:t>
+      </w:r>
+      <w:r>
+        <w:rPr>
+          <w:rFonts w:cs="CMSY10"/>
+        </w:rPr>
+        <w:t>risk: percentage</w:t>
+      </w:r>
+    </w:p>
+    <w:p>
+      <w:r>
+        <w:rPr>
+          <w:rFonts w:cs="CMSSI10"/>
+        </w:rPr>
+        <w:t xml:space="preserve">Λ </w:t>
+      </w:r>
+      <w:r>
+        <w:rPr>
+          <w:rFonts w:cs="CMSS10"/>
+        </w:rPr>
+        <w:t>: Transition specifications</w:t>
+      </w:r>
+    </w:p>
+    <w:p>
+      <w:pPr>
+        <w:spacing w:after="0"/>
+        <w:rPr>
+          <w:rFonts w:eastAsiaTheme="minorEastAsia"/>
+        </w:rPr>
+      </w:pPr>
+      <w:r>
+        <w:t>1.</w:t>
+      </w:r>
+      <w:r>
+        <w:tab/>
+      </w:r>
+      <m:oMath>
+        <m:r>
+          <w:rPr>
+            <w:rFonts w:ascii="Cambria Math" w:hAnsi="Cambria Math"/>
+          </w:rPr>
+          <m:t>→prep_vpurge</m:t>
+        </m:r>
+      </m:oMath>
+    </w:p>
+    <w:p>
+      <w:pPr>
+        <w:spacing w:after="0"/>
+        <w:rPr>
+          <w:rFonts w:eastAsiaTheme="minorEastAsia"/>
+        </w:rPr>
+      </w:pPr>
+      <w:r>
+        <w:rPr>
+          <w:rFonts w:eastAsiaTheme="minorEastAsia"/>
+        </w:rPr>
+        <w:t>2.</w:t>
+      </w:r>
+      <w:r>
+        <w:rPr>
+          <w:rFonts w:eastAsiaTheme="minorEastAsia"/>
+        </w:rPr>
+        <w:tab/>
+      </w:r>
+      <m:oMath>
+        <m:r>
+          <w:rPr>
+            <w:rFonts w:ascii="Cambria Math" w:hAnsi="Cambria Math"/>
+          </w:rPr>
+          <m:t>prep_vpurge</m:t>
         </m:r>
         <m:r>
           <w:rPr>
@@ -511,13 +890,7 @@
                   <w:rPr>
                     <w:rFonts w:ascii="Cambria Math" w:eastAsiaTheme="minorEastAsia" w:hAnsi="Cambria Math"/>
                   </w:rPr>
-                  <m:t>sen_</m:t>
-                </m:r>
-                <m:r>
-                  <w:rPr>
-                    <w:rFonts w:ascii="Cambria Math" w:eastAsiaTheme="minorEastAsia" w:hAnsi="Cambria Math"/>
-                  </w:rPr>
-                  <m:t>ok</m:t>
+                  <m:t>initiate_purge/lock_doors</m:t>
                 </m:r>
               </m:e>
             </m:groupChr>
@@ -525,13 +898,7 @@
               <w:rPr>
                 <w:rFonts w:ascii="Cambria Math" w:eastAsiaTheme="minorEastAsia" w:hAnsi="Cambria Math"/>
               </w:rPr>
-              <m:t xml:space="preserve"> </m:t>
-            </m:r>
-            <m:r>
-              <w:rPr>
-                <w:rFonts w:ascii="Cambria Math" w:eastAsiaTheme="minorEastAsia" w:hAnsi="Cambria Math"/>
-              </w:rPr>
-              <m:t>tchk</m:t>
+              <m:t xml:space="preserve"> alt_temp</m:t>
             </m:r>
           </m:e>
         </m:box>
@@ -540,15 +907,15 @@
     <w:p>
       <w:pPr>
         <w:spacing w:after="0"/>
-      </w:pPr>
-      <w:r>
-        <w:t>4</w:t>
-      </w:r>
-      <w:r>
-        <w:rPr>
-          <w:rFonts w:eastAsiaTheme="minorEastAsia"/>
-        </w:rPr>
-        <w:t>.</w:t>
+        <w:rPr>
+          <w:rFonts w:eastAsiaTheme="minorEastAsia"/>
+        </w:rPr>
+      </w:pPr>
+      <w:r>
+        <w:rPr>
+          <w:rFonts w:eastAsiaTheme="minorEastAsia"/>
+        </w:rPr>
+        <w:t>3.</w:t>
       </w:r>
       <w:r>
         <w:rPr>
@@ -556,17 +923,13 @@
         </w:rPr>
         <w:tab/>
       </w:r>
-      <w:proofErr w:type="spellStart"/>
-      <w:proofErr w:type="gramStart"/>
-      <w:r>
-        <w:rPr>
-          <w:rFonts w:eastAsiaTheme="minorEastAsia"/>
-        </w:rPr>
-        <w:t>tchk</w:t>
-      </w:r>
-      <w:proofErr w:type="spellEnd"/>
-      <w:proofErr w:type="gramEnd"/>
       <m:oMath>
+        <m:r>
+          <w:rPr>
+            <w:rFonts w:ascii="Cambria Math" w:hAnsi="Cambria Math"/>
+          </w:rPr>
+          <m:t>prep_vpurge</m:t>
+        </m:r>
         <m:r>
           <w:rPr>
             <w:rFonts w:ascii="Cambria Math" w:eastAsiaTheme="minorEastAsia" w:hAnsi="Cambria Math"/>
@@ -600,13 +963,7 @@
                   <w:rPr>
                     <w:rFonts w:ascii="Cambria Math" w:eastAsiaTheme="minorEastAsia" w:hAnsi="Cambria Math"/>
                   </w:rPr>
-                  <m:t>t</m:t>
-                </m:r>
-                <m:r>
-                  <w:rPr>
-                    <w:rFonts w:ascii="Cambria Math" w:eastAsiaTheme="minorEastAsia" w:hAnsi="Cambria Math"/>
-                  </w:rPr>
-                  <m:t>_ok</m:t>
+                  <m:t>initiate_purge/lock_doors</m:t>
                 </m:r>
               </m:e>
             </m:groupChr>
@@ -614,13 +971,7 @@
               <w:rPr>
                 <w:rFonts w:ascii="Cambria Math" w:eastAsiaTheme="minorEastAsia" w:hAnsi="Cambria Math"/>
               </w:rPr>
-              <m:t xml:space="preserve"> </m:t>
-            </m:r>
-            <m:r>
-              <w:rPr>
-                <w:rFonts w:ascii="Cambria Math" w:eastAsiaTheme="minorEastAsia" w:hAnsi="Cambria Math"/>
-              </w:rPr>
-              <m:t>psichk</m:t>
+              <m:t xml:space="preserve"> alt_psi</m:t>
             </m:r>
           </m:e>
         </m:box>
@@ -629,12 +980,12 @@
     <w:p>
       <w:pPr>
         <w:spacing w:after="0"/>
-      </w:pPr>
-      <w:r>
-        <w:rPr>
-          <w:rFonts w:eastAsiaTheme="minorEastAsia"/>
-        </w:rPr>
-        <w:t>5</w:t>
+        <w:rPr>
+          <w:rFonts w:eastAsiaTheme="minorEastAsia"/>
+        </w:rPr>
+      </w:pPr>
+      <w:r>
+        <w:t>4</w:t>
       </w:r>
       <w:r>
         <w:rPr>
@@ -653,7 +1004,7 @@
           <w:rPr>
             <w:rFonts w:ascii="Cambria Math" w:eastAsiaTheme="minorEastAsia" w:hAnsi="Cambria Math"/>
           </w:rPr>
-          <m:t>psichk</m:t>
+          <m:t xml:space="preserve">alt_temp </m:t>
         </m:r>
         <m:box>
           <m:boxPr>
@@ -682,13 +1033,806 @@
                   <w:rPr>
                     <w:rFonts w:ascii="Cambria Math" w:eastAsiaTheme="minorEastAsia" w:hAnsi="Cambria Math"/>
                   </w:rPr>
-                  <m:t>psi</m:t>
+                  <m:t>tcyc_comp</m:t>
                 </m:r>
+              </m:e>
+            </m:groupChr>
+            <m:r>
+              <w:rPr>
+                <w:rFonts w:ascii="Cambria Math" w:eastAsiaTheme="minorEastAsia" w:hAnsi="Cambria Math"/>
+              </w:rPr>
+              <m:t xml:space="preserve"> risk_assess</m:t>
+            </m:r>
+          </m:e>
+        </m:box>
+      </m:oMath>
+    </w:p>
+    <w:p>
+      <w:pPr>
+        <w:spacing w:after="0"/>
+        <w:rPr>
+          <w:rFonts w:eastAsiaTheme="minorEastAsia"/>
+        </w:rPr>
+      </w:pPr>
+      <w:r>
+        <w:t>5</w:t>
+      </w:r>
+      <w:r>
+        <w:rPr>
+          <w:rFonts w:eastAsiaTheme="minorEastAsia"/>
+        </w:rPr>
+        <w:t>.</w:t>
+      </w:r>
+      <w:r>
+        <w:rPr>
+          <w:rFonts w:eastAsiaTheme="minorEastAsia"/>
+        </w:rPr>
+        <w:tab/>
+      </w:r>
+      <m:oMath>
+        <m:r>
+          <w:rPr>
+            <w:rFonts w:ascii="Cambria Math" w:eastAsiaTheme="minorEastAsia" w:hAnsi="Cambria Math"/>
+          </w:rPr>
+          <m:t xml:space="preserve">alt_psi </m:t>
+        </m:r>
+        <m:box>
+          <m:boxPr>
+            <m:opEmu m:val="1"/>
+            <m:ctrlPr>
+              <w:rPr>
+                <w:rFonts w:ascii="Cambria Math" w:eastAsiaTheme="minorEastAsia" w:hAnsi="Cambria Math"/>
+                <w:i/>
+              </w:rPr>
+            </m:ctrlPr>
+          </m:boxPr>
+          <m:e>
+            <m:groupChr>
+              <m:groupChrPr>
+                <m:chr m:val="→"/>
+                <m:vertJc m:val="bot"/>
+                <m:ctrlPr>
+                  <w:rPr>
+                    <w:rFonts w:ascii="Cambria Math" w:eastAsiaTheme="minorEastAsia" w:hAnsi="Cambria Math"/>
+                    <w:i/>
+                  </w:rPr>
+                </m:ctrlPr>
+              </m:groupChrPr>
+              <m:e>
                 <m:r>
                   <w:rPr>
                     <w:rFonts w:ascii="Cambria Math" w:eastAsiaTheme="minorEastAsia" w:hAnsi="Cambria Math"/>
                   </w:rPr>
-                  <m:t>_ok</m:t>
+                  <m:t>psicyc_comp</m:t>
+                </m:r>
+              </m:e>
+            </m:groupChr>
+            <m:r>
+              <w:rPr>
+                <w:rFonts w:ascii="Cambria Math" w:eastAsiaTheme="minorEastAsia" w:hAnsi="Cambria Math"/>
+              </w:rPr>
+              <m:t xml:space="preserve"> risk_assess</m:t>
+            </m:r>
+          </m:e>
+        </m:box>
+      </m:oMath>
+    </w:p>
+    <w:p>
+      <w:pPr>
+        <w:spacing w:after="0"/>
+        <w:rPr>
+          <w:rFonts w:eastAsiaTheme="minorEastAsia"/>
+        </w:rPr>
+      </w:pPr>
+      <w:r>
+        <w:rPr>
+          <w:rFonts w:eastAsiaTheme="minorEastAsia"/>
+        </w:rPr>
+        <w:t>6.</w:t>
+      </w:r>
+      <w:r>
+        <w:rPr>
+          <w:rFonts w:eastAsiaTheme="minorEastAsia"/>
+        </w:rPr>
+        <w:tab/>
+      </w:r>
+      <m:oMath>
+        <m:r>
+          <w:rPr>
+            <w:rFonts w:ascii="Cambria Math" w:eastAsiaTheme="minorEastAsia" w:hAnsi="Cambria Math"/>
+          </w:rPr>
+          <m:t xml:space="preserve">risk_assess </m:t>
+        </m:r>
+        <m:box>
+          <m:boxPr>
+            <m:opEmu m:val="1"/>
+            <m:ctrlPr>
+              <w:rPr>
+                <w:rFonts w:ascii="Cambria Math" w:eastAsiaTheme="minorEastAsia" w:hAnsi="Cambria Math"/>
+                <w:i/>
+              </w:rPr>
+            </m:ctrlPr>
+          </m:boxPr>
+          <m:e>
+            <m:groupChr>
+              <m:groupChrPr>
+                <m:chr m:val="→"/>
+                <m:vertJc m:val="bot"/>
+                <m:ctrlPr>
+                  <w:rPr>
+                    <w:rFonts w:ascii="Cambria Math" w:eastAsiaTheme="minorEastAsia" w:hAnsi="Cambria Math"/>
+                    <w:i/>
+                  </w:rPr>
+                </m:ctrlPr>
+              </m:groupChrPr>
+              <m:e>
+                <m:r>
+                  <w:rPr>
+                    <w:rFonts w:ascii="Cambria Math" w:eastAsiaTheme="minorEastAsia" w:hAnsi="Cambria Math"/>
+                  </w:rPr>
+                  <m:t>[risk≥1%]</m:t>
+                </m:r>
+              </m:e>
+            </m:groupChr>
+            <m:r>
+              <w:rPr>
+                <w:rFonts w:ascii="Cambria Math" w:eastAsiaTheme="minorEastAsia" w:hAnsi="Cambria Math"/>
+              </w:rPr>
+              <m:t xml:space="preserve"> prep_vpurge</m:t>
+            </m:r>
+          </m:e>
+        </m:box>
+      </m:oMath>
+    </w:p>
+    <w:p>
+      <w:pPr>
+        <w:spacing w:after="0"/>
+      </w:pPr>
+      <w:r>
+        <w:rPr>
+          <w:rFonts w:eastAsiaTheme="minorEastAsia"/>
+        </w:rPr>
+        <w:t>7.</w:t>
+      </w:r>
+      <w:r>
+        <w:rPr>
+          <w:rFonts w:eastAsiaTheme="minorEastAsia"/>
+        </w:rPr>
+        <w:tab/>
+      </w:r>
+      <m:oMath>
+        <m:r>
+          <w:rPr>
+            <w:rFonts w:ascii="Cambria Math" w:eastAsiaTheme="minorEastAsia" w:hAnsi="Cambria Math"/>
+          </w:rPr>
+          <m:t xml:space="preserve">risk_assess </m:t>
+        </m:r>
+        <m:box>
+          <m:boxPr>
+            <m:opEmu m:val="1"/>
+            <m:ctrlPr>
+              <w:rPr>
+                <w:rFonts w:ascii="Cambria Math" w:eastAsiaTheme="minorEastAsia" w:hAnsi="Cambria Math"/>
+                <w:i/>
+              </w:rPr>
+            </m:ctrlPr>
+          </m:boxPr>
+          <m:e>
+            <m:groupChr>
+              <m:groupChrPr>
+                <m:chr m:val="→"/>
+                <m:vertJc m:val="bot"/>
+                <m:ctrlPr>
+                  <w:rPr>
+                    <w:rFonts w:ascii="Cambria Math" w:eastAsiaTheme="minorEastAsia" w:hAnsi="Cambria Math"/>
+                    <w:i/>
+                  </w:rPr>
+                </m:ctrlPr>
+              </m:groupChrPr>
+              <m:e>
+                <m:r>
+                  <w:rPr>
+                    <w:rFonts w:ascii="Cambria Math" w:eastAsiaTheme="minorEastAsia" w:hAnsi="Cambria Math"/>
+                  </w:rPr>
+                  <m:t>[risk&lt;1%]</m:t>
+                </m:r>
+              </m:e>
+            </m:groupChr>
+            <m:r>
+              <w:rPr>
+                <w:rFonts w:ascii="Cambria Math" w:eastAsiaTheme="minorEastAsia" w:hAnsi="Cambria Math"/>
+              </w:rPr>
+              <m:t xml:space="preserve"> safe_status</m:t>
+            </m:r>
+          </m:e>
+        </m:box>
+      </m:oMath>
+    </w:p>
+    <w:p>
+      <w:pPr>
+        <w:spacing w:after="0"/>
+        <w:rPr>
+          <w:rFonts w:eastAsiaTheme="minorEastAsia"/>
+        </w:rPr>
+      </w:pPr>
+      <w:r>
+        <w:rPr>
+          <w:rFonts w:eastAsiaTheme="minorEastAsia"/>
+        </w:rPr>
+        <w:t>8.</w:t>
+      </w:r>
+      <w:r>
+        <w:rPr>
+          <w:rFonts w:eastAsiaTheme="minorEastAsia"/>
+        </w:rPr>
+        <w:tab/>
+      </w:r>
+      <m:oMath>
+        <m:r>
+          <w:rPr>
+            <w:rFonts w:ascii="Cambria Math" w:eastAsiaTheme="minorEastAsia" w:hAnsi="Cambria Math"/>
+          </w:rPr>
+          <m:t>safe_status→exit</m:t>
+        </m:r>
+      </m:oMath>
+      <w:r>
+        <w:rPr>
+          <w:rFonts w:eastAsiaTheme="minorEastAsia"/>
+        </w:rPr>
+        <w:t xml:space="preserve"> </w:t>
+      </w:r>
+    </w:p>
+    <w:p>
+      <w:pPr>
+        <w:spacing w:after="0"/>
+        <w:rPr>
+          <w:rFonts w:eastAsiaTheme="minorEastAsia"/>
+        </w:rPr>
+      </w:pPr>
+    </w:p>
+    <w:p>
+      <w:pPr>
+        <w:spacing w:after="0"/>
+        <w:rPr>
+          <w:rFonts w:eastAsiaTheme="minorEastAsia"/>
+          <w:b/>
+        </w:rPr>
+      </w:pPr>
+    </w:p>
+    <w:p>
+      <w:pPr>
+        <w:spacing w:after="0"/>
+        <w:rPr>
+          <w:rFonts w:eastAsiaTheme="minorEastAsia"/>
+          <w:b/>
+        </w:rPr>
+      </w:pPr>
+    </w:p>
+    <w:p>
+      <w:pPr>
+        <w:spacing w:after="0"/>
+        <w:rPr>
+          <w:rFonts w:eastAsiaTheme="minorEastAsia"/>
+          <w:b/>
+        </w:rPr>
+      </w:pPr>
+    </w:p>
+    <w:p>
+      <w:pPr>
+        <w:spacing w:after="0"/>
+        <w:rPr>
+          <w:rFonts w:eastAsiaTheme="minorEastAsia"/>
+          <w:b/>
+        </w:rPr>
+      </w:pPr>
+    </w:p>
+    <w:p>
+      <w:pPr>
+        <w:spacing w:after="0"/>
+        <w:rPr>
+          <w:rFonts w:eastAsiaTheme="minorEastAsia"/>
+          <w:b/>
+        </w:rPr>
+      </w:pPr>
+    </w:p>
+    <w:p>
+      <w:pPr>
+        <w:spacing w:after="0"/>
+        <w:rPr>
+          <w:rFonts w:eastAsiaTheme="minorEastAsia"/>
+          <w:b/>
+        </w:rPr>
+      </w:pPr>
+    </w:p>
+    <w:p>
+      <w:pPr>
+        <w:spacing w:after="0"/>
+        <w:rPr>
+          <w:rFonts w:eastAsiaTheme="minorEastAsia"/>
+          <w:b/>
+        </w:rPr>
+      </w:pPr>
+    </w:p>
+    <w:p>
+      <w:pPr>
+        <w:spacing w:after="0"/>
+        <w:rPr>
+          <w:rFonts w:eastAsiaTheme="minorEastAsia"/>
+          <w:b/>
+        </w:rPr>
+      </w:pPr>
+    </w:p>
+    <w:p>
+      <w:pPr>
+        <w:spacing w:after="0"/>
+        <w:rPr>
+          <w:rFonts w:eastAsiaTheme="minorEastAsia"/>
+        </w:rPr>
+      </w:pPr>
+      <w:r>
+        <w:rPr>
+          <w:rFonts w:eastAsiaTheme="minorEastAsia"/>
+          <w:b/>
+        </w:rPr>
+        <w:lastRenderedPageBreak/>
+        <w:t>Error_diagnosis</w:t>
+      </w:r>
+    </w:p>
+    <w:p>
+      <w:pPr>
+        <w:spacing w:after="0"/>
+        <w:rPr>
+          <w:rFonts w:eastAsiaTheme="minorEastAsia"/>
+        </w:rPr>
+      </w:pPr>
+    </w:p>
+    <w:p>
+      <w:pPr>
+        <w:autoSpaceDE w:val="0"/>
+        <w:autoSpaceDN w:val="0"/>
+        <w:adjustRightInd w:val="0"/>
+        <w:spacing w:after="0" w:line="240" w:lineRule="auto"/>
+        <w:rPr>
+          <w:rFonts w:cs="CMSY10"/>
+        </w:rPr>
+      </w:pPr>
+      <w:r>
+        <w:rPr>
+          <w:rFonts w:cs="CMSSI10"/>
+        </w:rPr>
+        <w:t xml:space="preserve">Q </w:t>
+      </w:r>
+      <w:r>
+        <w:rPr>
+          <w:rFonts w:cs="CMSS10"/>
+        </w:rPr>
+        <w:t xml:space="preserve">= </w:t>
+      </w:r>
+      <w:r>
+        <w:rPr>
+          <w:rFonts w:cs="CMSY10"/>
+        </w:rPr>
+        <w:t>{</w:t>
+      </w:r>
+      <w:r>
+        <w:rPr>
+          <w:rFonts w:cs="CMSY10"/>
+        </w:rPr>
+        <w:t>error_rcv, applicable_rescue, reset_module_data</w:t>
+      </w:r>
+      <w:r>
+        <w:rPr>
+          <w:rFonts w:cs="CMSY10"/>
+        </w:rPr>
+        <w:t>}</w:t>
+      </w:r>
+    </w:p>
+    <w:p>
+      <w:pPr>
+        <w:autoSpaceDE w:val="0"/>
+        <w:autoSpaceDN w:val="0"/>
+        <w:adjustRightInd w:val="0"/>
+        <w:spacing w:after="0" w:line="240" w:lineRule="auto"/>
+        <w:rPr>
+          <w:rFonts w:cs="CMSY10"/>
+        </w:rPr>
+      </w:pPr>
+      <w:r>
+        <w:rPr>
+          <w:rFonts w:cs="CMSS10"/>
+        </w:rPr>
+        <w:t>Σ</w:t>
+      </w:r>
+      <w:r>
+        <w:rPr>
+          <w:rFonts w:cs="CMSS10"/>
+          <w:vertAlign w:val="subscript"/>
+        </w:rPr>
+        <w:t>1</w:t>
+      </w:r>
+      <w:r>
+        <w:rPr>
+          <w:rFonts w:cs="CMSS8"/>
+        </w:rPr>
+        <w:t xml:space="preserve"> </w:t>
+      </w:r>
+      <w:r>
+        <w:rPr>
+          <w:rFonts w:cs="CMSS10"/>
+        </w:rPr>
+        <w:t xml:space="preserve">= </w:t>
+      </w:r>
+      <w:r>
+        <w:rPr>
+          <w:rFonts w:cs="CMSY10"/>
+        </w:rPr>
+        <w:t>{</w:t>
+      </w:r>
+      <w:r>
+        <w:rPr>
+          <w:rFonts w:cs="CMSSI10"/>
+        </w:rPr>
+        <w:t>apply_protocol_rescues, reset_to_stable</w:t>
+      </w:r>
+      <w:r>
+        <w:rPr>
+          <w:rFonts w:cs="CMSY10"/>
+        </w:rPr>
+        <w:t>}</w:t>
+      </w:r>
+    </w:p>
+    <w:p>
+      <w:pPr>
+        <w:autoSpaceDE w:val="0"/>
+        <w:autoSpaceDN w:val="0"/>
+        <w:adjustRightInd w:val="0"/>
+        <w:spacing w:after="0" w:line="240" w:lineRule="auto"/>
+        <w:rPr>
+          <w:rFonts w:cs="CMSY10"/>
+        </w:rPr>
+      </w:pPr>
+      <w:r>
+        <w:rPr>
+          <w:rFonts w:cs="CMSS10"/>
+        </w:rPr>
+        <w:t>Σ</w:t>
+      </w:r>
+      <w:r>
+        <w:rPr>
+          <w:rFonts w:cs="CMSS10"/>
+          <w:vertAlign w:val="subscript"/>
+        </w:rPr>
+        <w:t>2</w:t>
+      </w:r>
+      <w:r>
+        <w:rPr>
+          <w:rFonts w:cs="CMSS8"/>
+        </w:rPr>
+        <w:t xml:space="preserve"> </w:t>
+      </w:r>
+      <w:r>
+        <w:rPr>
+          <w:rFonts w:cs="CMSS10"/>
+        </w:rPr>
+        <w:t xml:space="preserve">= </w:t>
+      </w:r>
+      <w:r>
+        <w:rPr>
+          <w:rFonts w:cs="CMSY10"/>
+        </w:rPr>
+        <w:t>{ }</w:t>
+      </w:r>
+    </w:p>
+    <w:p>
+      <w:pPr>
+        <w:autoSpaceDE w:val="0"/>
+        <w:autoSpaceDN w:val="0"/>
+        <w:adjustRightInd w:val="0"/>
+        <w:spacing w:after="0" w:line="240" w:lineRule="auto"/>
+        <w:rPr>
+          <w:rFonts w:cs="CMSSI10"/>
+        </w:rPr>
+      </w:pPr>
+      <w:r>
+        <w:rPr>
+          <w:rFonts w:cs="CMSSI10"/>
+        </w:rPr>
+        <w:t>q</w:t>
+      </w:r>
+      <w:r>
+        <w:rPr>
+          <w:rFonts w:cs="CMSS8"/>
+          <w:vertAlign w:val="subscript"/>
+        </w:rPr>
+        <w:t>0</w:t>
+      </w:r>
+      <w:r>
+        <w:rPr>
+          <w:rFonts w:cs="CMSS8"/>
+        </w:rPr>
+        <w:t xml:space="preserve"> </w:t>
+      </w:r>
+      <w:r>
+        <w:rPr>
+          <w:rFonts w:cs="CMSS10"/>
+        </w:rPr>
+        <w:t xml:space="preserve">: </w:t>
+      </w:r>
+      <w:r>
+        <w:rPr>
+          <w:rFonts w:cs="CMSSI10"/>
+        </w:rPr>
+        <w:t xml:space="preserve">error_rcv </w:t>
+      </w:r>
+    </w:p>
+    <w:p>
+      <w:pPr>
+        <w:autoSpaceDE w:val="0"/>
+        <w:autoSpaceDN w:val="0"/>
+        <w:adjustRightInd w:val="0"/>
+        <w:spacing w:after="0" w:line="240" w:lineRule="auto"/>
+        <w:rPr>
+          <w:rFonts w:cs="CMSY10"/>
+        </w:rPr>
+      </w:pPr>
+      <w:r>
+        <w:rPr>
+          <w:rFonts w:cs="CMSSI10"/>
+        </w:rPr>
+        <w:t>Ѵ</w:t>
+      </w:r>
+      <w:r>
+        <w:rPr>
+          <w:rFonts w:cs="CMSSI10"/>
+        </w:rPr>
+        <w:t xml:space="preserve"> </w:t>
+      </w:r>
+      <w:r>
+        <w:rPr>
+          <w:rFonts w:cs="CMSS10"/>
+        </w:rPr>
+        <w:t>:</w:t>
+      </w:r>
+      <w:r>
+        <w:rPr>
+          <w:rFonts w:cs="CMSS10"/>
+        </w:rPr>
+        <w:t xml:space="preserve"> </w:t>
+      </w:r>
+      <w:r>
+        <w:rPr>
+          <w:rFonts w:cs="CMSY10"/>
+        </w:rPr>
+        <w:t>err_protocol_def: Boolean</w:t>
+      </w:r>
+    </w:p>
+    <w:p>
+      <w:r>
+        <w:rPr>
+          <w:rFonts w:cs="CMSSI10"/>
+        </w:rPr>
+        <w:t xml:space="preserve">Λ </w:t>
+      </w:r>
+      <w:r>
+        <w:rPr>
+          <w:rFonts w:cs="CMSS10"/>
+        </w:rPr>
+        <w:t>: Transition specifications</w:t>
+      </w:r>
+    </w:p>
+    <w:p>
+      <w:pPr>
+        <w:spacing w:after="0"/>
+        <w:rPr>
+          <w:rFonts w:eastAsiaTheme="minorEastAsia"/>
+        </w:rPr>
+      </w:pPr>
+      <w:r>
+        <w:t>1.</w:t>
+      </w:r>
+      <w:r>
+        <w:tab/>
+      </w:r>
+      <m:oMath>
+        <m:r>
+          <w:rPr>
+            <w:rFonts w:ascii="Cambria Math" w:hAnsi="Cambria Math"/>
+          </w:rPr>
+          <m:t>→error_rcv</m:t>
+        </m:r>
+      </m:oMath>
+    </w:p>
+    <w:p>
+      <w:pPr>
+        <w:spacing w:after="0"/>
+        <w:rPr>
+          <w:rFonts w:eastAsiaTheme="minorEastAsia"/>
+        </w:rPr>
+      </w:pPr>
+      <w:r>
+        <w:rPr>
+          <w:rFonts w:eastAsiaTheme="minorEastAsia"/>
+        </w:rPr>
+        <w:t>2.</w:t>
+      </w:r>
+      <w:r>
+        <w:rPr>
+          <w:rFonts w:eastAsiaTheme="minorEastAsia"/>
+        </w:rPr>
+        <w:tab/>
+      </w:r>
+      <m:oMath>
+        <m:r>
+          <w:rPr>
+            <w:rFonts w:ascii="Cambria Math" w:hAnsi="Cambria Math"/>
+          </w:rPr>
+          <m:t xml:space="preserve">error_rcv </m:t>
+        </m:r>
+        <m:box>
+          <m:boxPr>
+            <m:opEmu m:val="1"/>
+            <m:ctrlPr>
+              <w:rPr>
+                <w:rFonts w:ascii="Cambria Math" w:eastAsiaTheme="minorEastAsia" w:hAnsi="Cambria Math"/>
+                <w:i/>
+              </w:rPr>
+            </m:ctrlPr>
+          </m:boxPr>
+          <m:e>
+            <m:groupChr>
+              <m:groupChrPr>
+                <m:chr m:val="→"/>
+                <m:vertJc m:val="bot"/>
+                <m:ctrlPr>
+                  <w:rPr>
+                    <w:rFonts w:ascii="Cambria Math" w:eastAsiaTheme="minorEastAsia" w:hAnsi="Cambria Math"/>
+                    <w:i/>
+                  </w:rPr>
+                </m:ctrlPr>
+              </m:groupChrPr>
+              <m:e>
+                <m:r>
+                  <w:rPr>
+                    <w:rFonts w:ascii="Cambria Math" w:eastAsiaTheme="minorEastAsia" w:hAnsi="Cambria Math"/>
+                  </w:rPr>
+                  <m:t>[err_protocol_def]</m:t>
+                </m:r>
+              </m:e>
+            </m:groupChr>
+            <m:r>
+              <w:rPr>
+                <w:rFonts w:ascii="Cambria Math" w:eastAsiaTheme="minorEastAsia" w:hAnsi="Cambria Math"/>
+              </w:rPr>
+              <m:t xml:space="preserve"> applicable_rescue</m:t>
+            </m:r>
+          </m:e>
+        </m:box>
+      </m:oMath>
+    </w:p>
+    <w:p>
+      <w:pPr>
+        <w:spacing w:after="0"/>
+        <w:rPr>
+          <w:rFonts w:eastAsiaTheme="minorEastAsia"/>
+        </w:rPr>
+      </w:pPr>
+      <w:r>
+        <w:rPr>
+          <w:rFonts w:eastAsiaTheme="minorEastAsia"/>
+        </w:rPr>
+        <w:t>3.</w:t>
+      </w:r>
+      <w:r>
+        <w:rPr>
+          <w:rFonts w:eastAsiaTheme="minorEastAsia"/>
+        </w:rPr>
+        <w:tab/>
+      </w:r>
+      <m:oMath>
+        <m:r>
+          <w:rPr>
+            <w:rFonts w:ascii="Cambria Math" w:hAnsi="Cambria Math"/>
+          </w:rPr>
+          <m:t xml:space="preserve">error_rcv </m:t>
+        </m:r>
+        <m:box>
+          <m:boxPr>
+            <m:opEmu m:val="1"/>
+            <m:ctrlPr>
+              <w:rPr>
+                <w:rFonts w:ascii="Cambria Math" w:eastAsiaTheme="minorEastAsia" w:hAnsi="Cambria Math"/>
+                <w:i/>
+              </w:rPr>
+            </m:ctrlPr>
+          </m:boxPr>
+          <m:e>
+            <m:groupChr>
+              <m:groupChrPr>
+                <m:chr m:val="→"/>
+                <m:vertJc m:val="bot"/>
+                <m:ctrlPr>
+                  <w:rPr>
+                    <w:rFonts w:ascii="Cambria Math" w:eastAsiaTheme="minorEastAsia" w:hAnsi="Cambria Math"/>
+                    <w:i/>
+                  </w:rPr>
+                </m:ctrlPr>
+              </m:groupChrPr>
+              <m:e>
+                <m:r>
+                  <w:rPr>
+                    <w:rFonts w:ascii="Cambria Math" w:eastAsiaTheme="minorEastAsia" w:hAnsi="Cambria Math"/>
+                  </w:rPr>
+                  <m:t>[err_protocol_def]</m:t>
+                </m:r>
+              </m:e>
+            </m:groupChr>
+            <m:r>
+              <w:rPr>
+                <w:rFonts w:ascii="Cambria Math" w:eastAsiaTheme="minorEastAsia" w:hAnsi="Cambria Math"/>
+              </w:rPr>
+              <m:t xml:space="preserve"> reset_module_data</m:t>
+            </m:r>
+          </m:e>
+        </m:box>
+      </m:oMath>
+    </w:p>
+    <w:p>
+      <w:pPr>
+        <w:spacing w:after="0"/>
+        <w:rPr>
+          <w:rFonts w:eastAsiaTheme="minorEastAsia"/>
+        </w:rPr>
+      </w:pPr>
+      <w:r>
+        <w:t>4</w:t>
+      </w:r>
+      <w:r>
+        <w:rPr>
+          <w:rFonts w:eastAsiaTheme="minorEastAsia"/>
+        </w:rPr>
+        <w:t>.</w:t>
+      </w:r>
+      <w:r>
+        <w:rPr>
+          <w:rFonts w:eastAsiaTheme="minorEastAsia"/>
+        </w:rPr>
+        <w:tab/>
+      </w:r>
+      <m:oMath>
+        <m:r>
+          <w:rPr>
+            <w:rFonts w:ascii="Cambria Math" w:eastAsiaTheme="minorEastAsia" w:hAnsi="Cambria Math"/>
+          </w:rPr>
+          <m:t xml:space="preserve">reset_module_data </m:t>
+        </m:r>
+        <m:box>
+          <m:boxPr>
+            <m:opEmu m:val="1"/>
+            <m:ctrlPr>
+              <w:rPr>
+                <w:rFonts w:ascii="Cambria Math" w:eastAsiaTheme="minorEastAsia" w:hAnsi="Cambria Math"/>
+                <w:i/>
+              </w:rPr>
+            </m:ctrlPr>
+          </m:boxPr>
+          <m:e>
+            <m:groupChr>
+              <m:groupChrPr>
+                <m:chr m:val="→"/>
+                <m:vertJc m:val="bot"/>
+                <m:ctrlPr>
+                  <w:rPr>
+                    <w:rFonts w:ascii="Cambria Math" w:eastAsiaTheme="minorEastAsia" w:hAnsi="Cambria Math"/>
+                    <w:i/>
+                  </w:rPr>
+                </m:ctrlPr>
+              </m:groupChrPr>
+              <m:e>
+                <m:r>
+                  <w:rPr>
+                    <w:rFonts w:ascii="Cambria Math" w:eastAsiaTheme="minorEastAsia" w:hAnsi="Cambria Math"/>
+                  </w:rPr>
+                  <m:t>reset_to_stable</m:t>
                 </m:r>
               </m:e>
             </m:groupChr>
@@ -698,14 +1842,95 @@
               </w:rPr>
               <m:t xml:space="preserve"> </m:t>
             </m:r>
+          </m:e>
+        </m:box>
+        <m:r>
+          <w:rPr>
+            <w:rFonts w:ascii="Cambria Math" w:eastAsiaTheme="minorEastAsia" w:hAnsi="Cambria Math"/>
+          </w:rPr>
+          <m:t>exit</m:t>
+        </m:r>
+      </m:oMath>
+    </w:p>
+    <w:p>
+      <w:pPr>
+        <w:spacing w:after="0"/>
+        <w:rPr>
+          <w:rFonts w:eastAsiaTheme="minorEastAsia"/>
+        </w:rPr>
+      </w:pPr>
+      <w:r>
+        <w:t>5.</w:t>
+      </w:r>
+      <w:r>
+        <w:tab/>
+      </w:r>
+      <m:oMath>
+        <m:r>
+          <w:rPr>
+            <w:rFonts w:ascii="Cambria Math" w:eastAsiaTheme="minorEastAsia" w:hAnsi="Cambria Math"/>
+          </w:rPr>
+          <m:t>applicable</m:t>
+        </m:r>
+        <m:r>
+          <w:rPr>
+            <w:rFonts w:ascii="Cambria Math" w:eastAsiaTheme="minorEastAsia" w:hAnsi="Cambria Math"/>
+          </w:rPr>
+          <m:t>_rescue</m:t>
+        </m:r>
+        <w:bookmarkStart w:id="0" w:name="_GoBack"/>
+        <w:bookmarkEnd w:id="0"/>
+        <m:r>
+          <w:rPr>
+            <w:rFonts w:ascii="Cambria Math" w:eastAsiaTheme="minorEastAsia" w:hAnsi="Cambria Math"/>
+          </w:rPr>
+          <m:t xml:space="preserve"> </m:t>
+        </m:r>
+        <m:box>
+          <m:boxPr>
+            <m:opEmu m:val="1"/>
+            <m:ctrlPr>
+              <w:rPr>
+                <w:rFonts w:ascii="Cambria Math" w:eastAsiaTheme="minorEastAsia" w:hAnsi="Cambria Math"/>
+                <w:i/>
+              </w:rPr>
+            </m:ctrlPr>
+          </m:boxPr>
+          <m:e>
+            <m:groupChr>
+              <m:groupChrPr>
+                <m:chr m:val="→"/>
+                <m:vertJc m:val="bot"/>
+                <m:ctrlPr>
+                  <w:rPr>
+                    <w:rFonts w:ascii="Cambria Math" w:eastAsiaTheme="minorEastAsia" w:hAnsi="Cambria Math"/>
+                    <w:i/>
+                  </w:rPr>
+                </m:ctrlPr>
+              </m:groupChrPr>
+              <m:e>
+                <m:r>
+                  <w:rPr>
+                    <w:rFonts w:ascii="Cambria Math" w:eastAsiaTheme="minorEastAsia" w:hAnsi="Cambria Math"/>
+                  </w:rPr>
+                  <m:t>apply_protocol_rescues</m:t>
+                </m:r>
+              </m:e>
+            </m:groupChr>
             <m:r>
               <w:rPr>
                 <w:rFonts w:ascii="Cambria Math" w:eastAsiaTheme="minorEastAsia" w:hAnsi="Cambria Math"/>
               </w:rPr>
-              <m:t>ready</m:t>
+              <m:t xml:space="preserve"> </m:t>
             </m:r>
           </m:e>
         </m:box>
+        <m:r>
+          <w:rPr>
+            <w:rFonts w:ascii="Cambria Math" w:eastAsiaTheme="minorEastAsia" w:hAnsi="Cambria Math"/>
+          </w:rPr>
+          <m:t>exit</m:t>
+        </m:r>
       </m:oMath>
     </w:p>
     <w:p>
@@ -713,6 +1938,12 @@
         <w:spacing w:after="0"/>
       </w:pPr>
     </w:p>
+    <w:p>
+      <w:pPr>
+        <w:spacing w:after="0"/>
+      </w:pPr>
+    </w:p>
+    <w:p/>
     <w:sectPr>
       <w:pgSz w:w="12240" w:h="15840"/>
       <w:pgMar w:top="1440" w:right="1440" w:bottom="1440" w:left="1440" w:header="708" w:footer="708" w:gutter="0"/>
@@ -1163,6 +2394,7 @@
   <w:style w:type="paragraph" w:default="1" w:styleId="Normal">
     <w:name w:val="Normal"/>
     <w:qFormat/>
+    <w:rsid w:val="004D616B"/>
   </w:style>
   <w:style w:type="character" w:default="1" w:styleId="DefaultParagraphFont">
     <w:name w:val="Default Paragraph Font"/>
@@ -1404,6 +2636,7 @@
   <w:style w:type="paragraph" w:default="1" w:styleId="Normal">
     <w:name w:val="Normal"/>
     <w:qFormat/>
+    <w:rsid w:val="004D616B"/>
   </w:style>
   <w:style w:type="character" w:default="1" w:styleId="DefaultParagraphFont">
     <w:name w:val="Default Paragraph Font"/>

</xml_diff>

<commit_message>
Added the top level formal specifications of the system. Couple of modifications in the database.
</commit_message>
<xml_diff>
--- a/Specifications.docx
+++ b/Specifications.docx
@@ -1,6 +1,6 @@
 
 <file path=word/document.xml><?xml version="1.0" encoding="utf-8"?>
-<w:document xmlns:wpc="http://schemas.microsoft.com/office/word/2010/wordprocessingCanvas" xmlns:mc="http://schemas.openxmlformats.org/markup-compatibility/2006" xmlns:o="urn:schemas-microsoft-com:office:office" xmlns:r="http://schemas.openxmlformats.org/officeDocument/2006/relationships" xmlns:m="http://schemas.openxmlformats.org/officeDocument/2006/math" xmlns:v="urn:schemas-microsoft-com:vml" xmlns:wp14="http://schemas.microsoft.com/office/word/2010/wordprocessingDrawing" xmlns:wp="http://schemas.openxmlformats.org/drawingml/2006/wordprocessingDrawing" xmlns:w10="urn:schemas-microsoft-com:office:word" xmlns:w="http://schemas.openxmlformats.org/wordprocessingml/2006/main" xmlns:w14="http://schemas.microsoft.com/office/word/2010/wordml" xmlns:wpg="http://schemas.microsoft.com/office/word/2010/wordprocessingGroup" xmlns:wpi="http://schemas.microsoft.com/office/word/2010/wordprocessingInk" xmlns:wne="http://schemas.microsoft.com/office/word/2006/wordml" xmlns:wps="http://schemas.microsoft.com/office/word/2010/wordprocessingShape" mc:Ignorable="w14 wp14">
+<w:document xmlns:ve="http://schemas.openxmlformats.org/markup-compatibility/2006" xmlns:o="urn:schemas-microsoft-com:office:office" xmlns:r="http://schemas.openxmlformats.org/officeDocument/2006/relationships" xmlns:m="http://schemas.openxmlformats.org/officeDocument/2006/math" xmlns:v="urn:schemas-microsoft-com:vml" xmlns:wp="http://schemas.openxmlformats.org/drawingml/2006/wordprocessingDrawing" xmlns:w10="urn:schemas-microsoft-com:office:word" xmlns:w="http://schemas.openxmlformats.org/wordprocessingml/2006/main" xmlns:wne="http://schemas.microsoft.com/office/word/2006/wordml">
   <w:body>
     <w:p>
       <w:pPr>
@@ -8,7 +8,1033 @@
           <w:b/>
         </w:rPr>
       </w:pPr>
-      <w:proofErr w:type="spellStart"/>
+      <w:r>
+        <w:rPr>
+          <w:b/>
+        </w:rPr>
+        <w:t>Safety Critical System</w:t>
+      </w:r>
+    </w:p>
+    <w:p>
+      <w:pPr>
+        <w:rPr>
+          <w:rFonts w:cs="CMSSI10"/>
+        </w:rPr>
+      </w:pPr>
+      <w:r>
+        <w:t>Q = {dormant, safe_shutdown, init, idle, monitoring, error_diagnosis}</w:t>
+      </w:r>
+      <w:r>
+        <w:br/>
+      </w:r>
+      <w:r>
+        <w:rPr>
+          <w:rFonts w:cs="CMSS10"/>
+        </w:rPr>
+        <w:t>Σ</w:t>
+      </w:r>
+      <w:r>
+        <w:rPr>
+          <w:rFonts w:cs="CMSS10"/>
+          <w:vertAlign w:val="subscript"/>
+        </w:rPr>
+        <w:t>1</w:t>
+      </w:r>
+      <w:r>
+        <w:rPr>
+          <w:rFonts w:cs="CMSS10"/>
+        </w:rPr>
+        <w:t xml:space="preserve"> = {</w:t>
+      </w:r>
+      <w:r>
+        <w:rPr>
+          <w:rFonts w:cs="CMSS10"/>
+        </w:rPr>
+        <w:t>kill, sleep, start, init_ok, begin_monitoring, idle_rescue, idle_crash, retry_init, monitor_crash, monitor_rescue, init_crash, shutdown}</w:t>
+      </w:r>
+      <w:r>
+        <w:rPr>
+          <w:rFonts w:cs="CMSS10"/>
+        </w:rPr>
+        <w:br/>
+      </w:r>
+      <w:r>
+        <w:rPr>
+          <w:rFonts w:cs="CMSS10"/>
+        </w:rPr>
+        <w:t>Σ</w:t>
+      </w:r>
+      <w:r>
+        <w:rPr>
+          <w:rFonts w:cs="CMSS10"/>
+          <w:vertAlign w:val="subscript"/>
+        </w:rPr>
+        <w:t>2</w:t>
+      </w:r>
+      <w:r>
+        <w:rPr>
+          <w:rFonts w:cs="CMSS10"/>
+        </w:rPr>
+        <w:t xml:space="preserve"> =</w:t>
+      </w:r>
+      <w:r>
+        <w:rPr>
+          <w:rFonts w:cs="CMSS10"/>
+        </w:rPr>
+        <w:t xml:space="preserve"> {</w:t>
+      </w:r>
+      <w:r>
+        <w:rPr>
+          <w:rFonts w:cs="CMSS10"/>
+        </w:rPr>
+        <w:t>broadcast idle_err_msg, retry++, broadcast moni_err_msg, broadcast init_err_msg, system clean up}</w:t>
+      </w:r>
+      <w:r>
+        <w:rPr>
+          <w:rFonts w:cs="CMSS10"/>
+        </w:rPr>
+        <w:br/>
+        <w:t>q</w:t>
+      </w:r>
+      <w:r>
+        <w:rPr>
+          <w:rFonts w:cs="CMSS10"/>
+          <w:vertAlign w:val="subscript"/>
+        </w:rPr>
+        <w:t>0</w:t>
+      </w:r>
+      <w:r>
+        <w:rPr>
+          <w:rFonts w:cs="CMSS10"/>
+        </w:rPr>
+        <w:t xml:space="preserve"> : dormant</w:t>
+      </w:r>
+      <w:r>
+        <w:rPr>
+          <w:rFonts w:cs="CMSS10"/>
+        </w:rPr>
+        <w:br/>
+      </w:r>
+      <w:r>
+        <w:rPr>
+          <w:rFonts w:cs="CMSSI10"/>
+        </w:rPr>
+        <w:t xml:space="preserve">Ѵ </w:t>
+      </w:r>
+      <w:r>
+        <w:rPr>
+          <w:rFonts w:cs="CMSSI10"/>
+        </w:rPr>
+        <w:t>:</w:t>
+      </w:r>
+      <w:r>
+        <w:rPr>
+          <w:rFonts w:cs="CMSSI10"/>
+        </w:rPr>
+        <w:t xml:space="preserve"> </w:t>
+      </w:r>
+      <w:r>
+        <w:rPr>
+          <w:rFonts w:cs="CMSSI10"/>
+        </w:rPr>
+        <w:t>retry :</w:t>
+      </w:r>
+      <w:r>
+        <w:rPr>
+          <w:rFonts w:cs="CMSSI10"/>
+        </w:rPr>
+        <w:t xml:space="preserve"> </w:t>
+      </w:r>
+      <w:r>
+        <w:rPr>
+          <w:rFonts w:ascii="Cambria Math" w:hAnsi="Cambria Math" w:cs="CMSSI10"/>
+        </w:rPr>
+        <w:t>ℕ</w:t>
+      </w:r>
+      <w:r>
+        <w:rPr>
+          <w:rFonts w:ascii="Cambria Math" w:hAnsi="Cambria Math" w:cs="CMSSI10"/>
+          <w:vertAlign w:val="subscript"/>
+        </w:rPr>
+        <w:t>0</w:t>
+      </w:r>
+      <w:r>
+        <w:rPr>
+          <w:rFonts w:ascii="Cambria Math" w:hAnsi="Cambria Math" w:cs="CMSSI10"/>
+        </w:rPr>
+        <w:t xml:space="preserve">; </w:t>
+      </w:r>
+      <w:r>
+        <w:rPr>
+          <w:rFonts w:cs="CMSSI10"/>
+        </w:rPr>
+        <w:t>inlockdown : boolean.</w:t>
+      </w:r>
+      <w:r>
+        <w:rPr>
+          <w:rFonts w:cs="CMSSI10"/>
+        </w:rPr>
+        <w:br/>
+        <w:t>Λ</w:t>
+      </w:r>
+      <w:r>
+        <w:rPr>
+          <w:rFonts w:cs="CMSSI10"/>
+        </w:rPr>
+        <w:t xml:space="preserve"> : Transition specifications</w:t>
+      </w:r>
+    </w:p>
+    <w:p>
+      <w:pPr>
+        <w:rPr>
+          <w:rFonts w:eastAsiaTheme="minorEastAsia" w:cs="CMSSI10"/>
+        </w:rPr>
+      </w:pPr>
+      <w:r>
+        <w:rPr>
+          <w:rFonts w:cs="CMSSI10"/>
+        </w:rPr>
+        <w:t>1.</w:t>
+      </w:r>
+      <w:r>
+        <w:rPr>
+          <w:rFonts w:cs="CMSSI10"/>
+        </w:rPr>
+        <w:tab/>
+      </w:r>
+      <m:oMath>
+        <m:r>
+          <w:rPr>
+            <w:rFonts w:ascii="Cambria Math" w:hAnsi="Cambria Math" w:cs="CMSSI10"/>
+          </w:rPr>
+          <m:t>→</m:t>
+        </m:r>
+        <m:r>
+          <w:rPr>
+            <w:rFonts w:ascii="Cambria Math" w:eastAsiaTheme="minorEastAsia" w:hAnsi="Cambria Math" w:cs="CMSSI10"/>
+          </w:rPr>
+          <m:t>dormant</m:t>
+        </m:r>
+      </m:oMath>
+      <w:r>
+        <w:rPr>
+          <w:rFonts w:eastAsiaTheme="minorEastAsia" w:cs="CMSSI10"/>
+        </w:rPr>
+        <w:br/>
+        <w:t xml:space="preserve">2. </w:t>
+      </w:r>
+      <w:r>
+        <w:rPr>
+          <w:rFonts w:eastAsiaTheme="minorEastAsia" w:cs="CMSSI10"/>
+        </w:rPr>
+        <w:tab/>
+      </w:r>
+      <m:oMath>
+        <m:r>
+          <w:rPr>
+            <w:rFonts w:ascii="Cambria Math" w:eastAsiaTheme="minorEastAsia" w:hAnsi="Cambria Math" w:cs="CMSSI10"/>
+          </w:rPr>
+          <m:t xml:space="preserve">dormant </m:t>
+        </m:r>
+        <m:box>
+          <m:boxPr>
+            <m:opEmu m:val="on"/>
+            <m:ctrlPr>
+              <w:rPr>
+                <w:rFonts w:ascii="Cambria Math" w:eastAsiaTheme="minorEastAsia" w:hAnsi="Cambria Math" w:cs="CMSSI10"/>
+                <w:i/>
+              </w:rPr>
+            </m:ctrlPr>
+          </m:boxPr>
+          <m:e>
+            <m:groupChr>
+              <m:groupChrPr>
+                <m:chr m:val="→"/>
+                <m:vertJc m:val="bot"/>
+                <m:ctrlPr>
+                  <w:rPr>
+                    <w:rFonts w:ascii="Cambria Math" w:eastAsiaTheme="minorEastAsia" w:hAnsi="Cambria Math" w:cs="CMSSI10"/>
+                    <w:i/>
+                  </w:rPr>
+                </m:ctrlPr>
+              </m:groupChrPr>
+              <m:e>
+                <m:r>
+                  <w:rPr>
+                    <w:rFonts w:ascii="Cambria Math" w:eastAsiaTheme="minorEastAsia" w:hAnsi="Cambria Math" w:cs="CMSSI10"/>
+                  </w:rPr>
+                  <m:t>kill</m:t>
+                </m:r>
+              </m:e>
+            </m:groupChr>
+          </m:e>
+        </m:box>
+        <m:r>
+          <w:rPr>
+            <w:rFonts w:ascii="Cambria Math" w:eastAsiaTheme="minorEastAsia" w:hAnsi="Cambria Math" w:cs="CMSSI10"/>
+          </w:rPr>
+          <m:t xml:space="preserve"> exit</m:t>
+        </m:r>
+      </m:oMath>
+      <w:r>
+        <w:rPr>
+          <w:rFonts w:eastAsiaTheme="minorEastAsia" w:cs="CMSSI10"/>
+        </w:rPr>
+        <w:t xml:space="preserve"> </w:t>
+      </w:r>
+      <w:r>
+        <w:rPr>
+          <w:rFonts w:eastAsiaTheme="minorEastAsia" w:cs="CMSSI10"/>
+        </w:rPr>
+        <w:br/>
+        <w:t xml:space="preserve">3. </w:t>
+      </w:r>
+      <w:r>
+        <w:rPr>
+          <w:rFonts w:eastAsiaTheme="minorEastAsia" w:cs="CMSSI10"/>
+        </w:rPr>
+        <w:tab/>
+      </w:r>
+      <m:oMath>
+        <m:r>
+          <w:rPr>
+            <w:rFonts w:ascii="Cambria Math" w:eastAsiaTheme="minorEastAsia" w:hAnsi="Cambria Math" w:cs="CMSSI10"/>
+          </w:rPr>
+          <m:t xml:space="preserve">dormant </m:t>
+        </m:r>
+        <m:box>
+          <m:boxPr>
+            <m:opEmu m:val="on"/>
+            <m:ctrlPr>
+              <w:rPr>
+                <w:rFonts w:ascii="Cambria Math" w:eastAsiaTheme="minorEastAsia" w:hAnsi="Cambria Math" w:cs="CMSSI10"/>
+                <w:i/>
+              </w:rPr>
+            </m:ctrlPr>
+          </m:boxPr>
+          <m:e>
+            <m:groupChr>
+              <m:groupChrPr>
+                <m:chr m:val="→"/>
+                <m:vertJc m:val="bot"/>
+                <m:ctrlPr>
+                  <w:rPr>
+                    <w:rFonts w:ascii="Cambria Math" w:eastAsiaTheme="minorEastAsia" w:hAnsi="Cambria Math" w:cs="CMSSI10"/>
+                    <w:i/>
+                  </w:rPr>
+                </m:ctrlPr>
+              </m:groupChrPr>
+              <m:e>
+                <m:r>
+                  <w:rPr>
+                    <w:rFonts w:ascii="Cambria Math" w:eastAsiaTheme="minorEastAsia" w:hAnsi="Cambria Math" w:cs="CMSSI10"/>
+                  </w:rPr>
+                  <m:t xml:space="preserve">start / retry = 0 </m:t>
+                </m:r>
+              </m:e>
+            </m:groupChr>
+          </m:e>
+        </m:box>
+        <m:r>
+          <w:rPr>
+            <w:rFonts w:ascii="Cambria Math" w:eastAsiaTheme="minorEastAsia" w:hAnsi="Cambria Math" w:cs="CMSSI10"/>
+          </w:rPr>
+          <m:t>init</m:t>
+        </m:r>
+      </m:oMath>
+      <w:r>
+        <w:rPr>
+          <w:rFonts w:eastAsiaTheme="minorEastAsia" w:cs="CMSSI10"/>
+        </w:rPr>
+        <w:br/>
+        <w:t xml:space="preserve">4. </w:t>
+      </w:r>
+      <w:r>
+        <w:rPr>
+          <w:rFonts w:eastAsiaTheme="minorEastAsia" w:cs="CMSSI10"/>
+        </w:rPr>
+        <w:tab/>
+      </w:r>
+      <m:oMath>
+        <m:r>
+          <w:rPr>
+            <w:rFonts w:ascii="Cambria Math" w:eastAsiaTheme="minorEastAsia" w:hAnsi="Cambria Math" w:cs="CMSSI10"/>
+          </w:rPr>
+          <m:t xml:space="preserve">init </m:t>
+        </m:r>
+        <m:box>
+          <m:boxPr>
+            <m:opEmu m:val="on"/>
+            <m:ctrlPr>
+              <w:rPr>
+                <w:rFonts w:ascii="Cambria Math" w:eastAsiaTheme="minorEastAsia" w:hAnsi="Cambria Math" w:cs="CMSSI10"/>
+                <w:i/>
+              </w:rPr>
+            </m:ctrlPr>
+          </m:boxPr>
+          <m:e>
+            <m:groupChr>
+              <m:groupChrPr>
+                <m:chr m:val="→"/>
+                <m:vertJc m:val="bot"/>
+                <m:ctrlPr>
+                  <w:rPr>
+                    <w:rFonts w:ascii="Cambria Math" w:eastAsiaTheme="minorEastAsia" w:hAnsi="Cambria Math" w:cs="CMSSI10"/>
+                    <w:i/>
+                  </w:rPr>
+                </m:ctrlPr>
+              </m:groupChrPr>
+              <m:e>
+                <m:r>
+                  <w:rPr>
+                    <w:rFonts w:ascii="Cambria Math" w:eastAsiaTheme="minorEastAsia" w:hAnsi="Cambria Math" w:cs="CMSSI10"/>
+                  </w:rPr>
+                  <m:t>init_ok</m:t>
+                </m:r>
+              </m:e>
+            </m:groupChr>
+            <m:r>
+              <w:rPr>
+                <w:rFonts w:ascii="Cambria Math" w:eastAsiaTheme="minorEastAsia" w:hAnsi="Cambria Math" w:cs="CMSSI10"/>
+              </w:rPr>
+              <m:t xml:space="preserve"> idle</m:t>
+            </m:r>
+          </m:e>
+        </m:box>
+      </m:oMath>
+      <w:r>
+        <w:rPr>
+          <w:rFonts w:eastAsiaTheme="minorEastAsia" w:cs="CMSSI10"/>
+        </w:rPr>
+        <w:br/>
+        <w:t xml:space="preserve">5. </w:t>
+      </w:r>
+      <w:r>
+        <w:rPr>
+          <w:rFonts w:eastAsiaTheme="minorEastAsia" w:cs="CMSSI10"/>
+        </w:rPr>
+        <w:tab/>
+      </w:r>
+      <m:oMath>
+        <m:r>
+          <w:rPr>
+            <w:rFonts w:ascii="Cambria Math" w:eastAsiaTheme="minorEastAsia" w:hAnsi="Cambria Math" w:cs="CMSSI10"/>
+          </w:rPr>
+          <m:t xml:space="preserve">init </m:t>
+        </m:r>
+        <m:box>
+          <m:boxPr>
+            <m:opEmu m:val="on"/>
+            <m:ctrlPr>
+              <w:rPr>
+                <w:rFonts w:ascii="Cambria Math" w:eastAsiaTheme="minorEastAsia" w:hAnsi="Cambria Math" w:cs="CMSSI10"/>
+                <w:i/>
+              </w:rPr>
+            </m:ctrlPr>
+          </m:boxPr>
+          <m:e>
+            <m:groupChr>
+              <m:groupChrPr>
+                <m:chr m:val="→"/>
+                <m:vertJc m:val="bot"/>
+                <m:ctrlPr>
+                  <w:rPr>
+                    <w:rFonts w:ascii="Cambria Math" w:eastAsiaTheme="minorEastAsia" w:hAnsi="Cambria Math" w:cs="CMSSI10"/>
+                    <w:i/>
+                  </w:rPr>
+                </m:ctrlPr>
+              </m:groupChrPr>
+              <m:e>
+                <m:r>
+                  <w:rPr>
+                    <w:rFonts w:ascii="Cambria Math" w:eastAsiaTheme="minorEastAsia" w:hAnsi="Cambria Math" w:cs="CMSSI10"/>
+                  </w:rPr>
+                  <m:t>init_crash/ broadcast init_err_msg</m:t>
+                </m:r>
+              </m:e>
+            </m:groupChr>
+            <m:r>
+              <w:rPr>
+                <w:rFonts w:ascii="Cambria Math" w:eastAsiaTheme="minorEastAsia" w:hAnsi="Cambria Math" w:cs="CMSSI10"/>
+              </w:rPr>
+              <m:t xml:space="preserve"> error_diagn</m:t>
+            </m:r>
+            <m:r>
+              <w:rPr>
+                <w:rFonts w:ascii="Cambria Math" w:eastAsiaTheme="minorEastAsia" w:hAnsi="Cambria Math" w:cs="CMSSI10"/>
+              </w:rPr>
+              <m:t>osis</m:t>
+            </m:r>
+          </m:e>
+        </m:box>
+      </m:oMath>
+      <w:r>
+        <w:rPr>
+          <w:rFonts w:eastAsiaTheme="minorEastAsia" w:cs="CMSSI10"/>
+        </w:rPr>
+        <w:br/>
+        <w:t>6.</w:t>
+      </w:r>
+      <w:r>
+        <w:rPr>
+          <w:rFonts w:eastAsiaTheme="minorEastAsia" w:cs="CMSSI10"/>
+        </w:rPr>
+        <w:tab/>
+      </w:r>
+      <m:oMath>
+        <m:r>
+          <w:rPr>
+            <w:rFonts w:ascii="Cambria Math" w:eastAsiaTheme="minorEastAsia" w:hAnsi="Cambria Math" w:cs="CMSSI10"/>
+          </w:rPr>
+          <m:t xml:space="preserve">idle </m:t>
+        </m:r>
+        <m:box>
+          <m:boxPr>
+            <m:opEmu m:val="on"/>
+            <m:ctrlPr>
+              <w:rPr>
+                <w:rFonts w:ascii="Cambria Math" w:eastAsiaTheme="minorEastAsia" w:hAnsi="Cambria Math" w:cs="CMSSI10"/>
+                <w:i/>
+              </w:rPr>
+            </m:ctrlPr>
+          </m:boxPr>
+          <m:e>
+            <m:groupChr>
+              <m:groupChrPr>
+                <m:chr m:val="→"/>
+                <m:vertJc m:val="bot"/>
+                <m:ctrlPr>
+                  <w:rPr>
+                    <w:rFonts w:ascii="Cambria Math" w:eastAsiaTheme="minorEastAsia" w:hAnsi="Cambria Math" w:cs="CMSSI10"/>
+                    <w:i/>
+                  </w:rPr>
+                </m:ctrlPr>
+              </m:groupChrPr>
+              <m:e>
+                <m:r>
+                  <w:rPr>
+                    <w:rFonts w:ascii="Cambria Math" w:eastAsiaTheme="minorEastAsia" w:hAnsi="Cambria Math" w:cs="CMSSI10"/>
+                  </w:rPr>
+                  <m:t>begin_monitoring / inlockdown =false</m:t>
+                </m:r>
+              </m:e>
+            </m:groupChr>
+            <m:r>
+              <w:rPr>
+                <w:rFonts w:ascii="Cambria Math" w:eastAsiaTheme="minorEastAsia" w:hAnsi="Cambria Math" w:cs="CMSSI10"/>
+              </w:rPr>
+              <m:t xml:space="preserve"> monitoring</m:t>
+            </m:r>
+          </m:e>
+        </m:box>
+      </m:oMath>
+      <w:r>
+        <w:rPr>
+          <w:rFonts w:eastAsiaTheme="minorEastAsia" w:cs="CMSSI10"/>
+        </w:rPr>
+        <w:br/>
+        <w:t>7.</w:t>
+      </w:r>
+      <w:r>
+        <w:rPr>
+          <w:rFonts w:eastAsiaTheme="minorEastAsia" w:cs="CMSSI10"/>
+        </w:rPr>
+        <w:tab/>
+      </w:r>
+      <m:oMath>
+        <m:r>
+          <w:rPr>
+            <w:rFonts w:ascii="Cambria Math" w:eastAsiaTheme="minorEastAsia" w:hAnsi="Cambria Math" w:cs="CMSSI10"/>
+          </w:rPr>
+          <m:t xml:space="preserve">idle </m:t>
+        </m:r>
+        <m:box>
+          <m:boxPr>
+            <m:opEmu m:val="on"/>
+            <m:ctrlPr>
+              <w:rPr>
+                <w:rFonts w:ascii="Cambria Math" w:eastAsiaTheme="minorEastAsia" w:hAnsi="Cambria Math" w:cs="CMSSI10"/>
+                <w:i/>
+              </w:rPr>
+            </m:ctrlPr>
+          </m:boxPr>
+          <m:e>
+            <m:groupChr>
+              <m:groupChrPr>
+                <m:chr m:val="→"/>
+                <m:vertJc m:val="bot"/>
+                <m:ctrlPr>
+                  <w:rPr>
+                    <w:rFonts w:ascii="Cambria Math" w:eastAsiaTheme="minorEastAsia" w:hAnsi="Cambria Math" w:cs="CMSSI10"/>
+                    <w:i/>
+                  </w:rPr>
+                </m:ctrlPr>
+              </m:groupChrPr>
+              <m:e>
+                <m:r>
+                  <w:rPr>
+                    <w:rFonts w:ascii="Cambria Math" w:eastAsiaTheme="minorEastAsia" w:hAnsi="Cambria Math" w:cs="CMSSI10"/>
+                  </w:rPr>
+                  <m:t>idle_crash / broadcast idle_err_msg</m:t>
+                </m:r>
+              </m:e>
+            </m:groupChr>
+          </m:e>
+        </m:box>
+        <m:r>
+          <w:rPr>
+            <w:rFonts w:ascii="Cambria Math" w:eastAsiaTheme="minorEastAsia" w:hAnsi="Cambria Math" w:cs="CMSSI10"/>
+          </w:rPr>
+          <m:t xml:space="preserve"> error_diagnosis</m:t>
+        </m:r>
+      </m:oMath>
+      <w:r>
+        <w:rPr>
+          <w:rFonts w:eastAsiaTheme="minorEastAsia" w:cs="CMSSI10"/>
+        </w:rPr>
+        <w:br/>
+        <w:t xml:space="preserve">8. </w:t>
+      </w:r>
+      <w:r>
+        <w:rPr>
+          <w:rFonts w:eastAsiaTheme="minorEastAsia" w:cs="CMSSI10"/>
+        </w:rPr>
+        <w:tab/>
+      </w:r>
+      <m:oMath>
+        <m:r>
+          <w:rPr>
+            <w:rFonts w:ascii="Cambria Math" w:eastAsiaTheme="minorEastAsia" w:hAnsi="Cambria Math" w:cs="CMSSI10"/>
+          </w:rPr>
+          <m:t xml:space="preserve">monitoring </m:t>
+        </m:r>
+        <m:box>
+          <m:boxPr>
+            <m:opEmu m:val="on"/>
+            <m:ctrlPr>
+              <w:rPr>
+                <w:rFonts w:ascii="Cambria Math" w:eastAsiaTheme="minorEastAsia" w:hAnsi="Cambria Math" w:cs="CMSSI10"/>
+                <w:i/>
+              </w:rPr>
+            </m:ctrlPr>
+          </m:boxPr>
+          <m:e>
+            <m:groupChr>
+              <m:groupChrPr>
+                <m:chr m:val="→"/>
+                <m:vertJc m:val="bot"/>
+                <m:ctrlPr>
+                  <w:rPr>
+                    <w:rFonts w:ascii="Cambria Math" w:eastAsiaTheme="minorEastAsia" w:hAnsi="Cambria Math" w:cs="CMSSI10"/>
+                    <w:i/>
+                  </w:rPr>
+                </m:ctrlPr>
+              </m:groupChrPr>
+              <m:e>
+                <m:r>
+                  <w:rPr>
+                    <w:rFonts w:ascii="Cambria Math" w:eastAsiaTheme="minorEastAsia" w:hAnsi="Cambria Math" w:cs="CMSSI10"/>
+                  </w:rPr>
+                  <m:t>monitor_crash [not</m:t>
+                </m:r>
+                <m:d>
+                  <m:dPr>
+                    <m:ctrlPr>
+                      <w:rPr>
+                        <w:rFonts w:ascii="Cambria Math" w:eastAsiaTheme="minorEastAsia" w:hAnsi="Cambria Math" w:cs="CMSSI10"/>
+                        <w:i/>
+                      </w:rPr>
+                    </m:ctrlPr>
+                  </m:dPr>
+                  <m:e>
+                    <m:r>
+                      <w:rPr>
+                        <w:rFonts w:ascii="Cambria Math" w:eastAsiaTheme="minorEastAsia" w:hAnsi="Cambria Math" w:cs="CMSSI10"/>
+                      </w:rPr>
+                      <m:t>inlockdown</m:t>
+                    </m:r>
+                  </m:e>
+                </m:d>
+                <m:r>
+                  <w:rPr>
+                    <w:rFonts w:ascii="Cambria Math" w:eastAsiaTheme="minorEastAsia" w:hAnsi="Cambria Math" w:cs="CMSSI10"/>
+                  </w:rPr>
+                  <m:t>] / broadcast moni_err_msg</m:t>
+                </m:r>
+              </m:e>
+            </m:groupChr>
+          </m:e>
+        </m:box>
+        <m:r>
+          <w:rPr>
+            <w:rFonts w:ascii="Cambria Math" w:eastAsiaTheme="minorEastAsia" w:hAnsi="Cambria Math" w:cs="CMSSI10"/>
+          </w:rPr>
+          <m:t xml:space="preserve"> error_diag</m:t>
+        </m:r>
+        <m:r>
+          <w:rPr>
+            <w:rFonts w:ascii="Cambria Math" w:eastAsiaTheme="minorEastAsia" w:hAnsi="Cambria Math" w:cs="CMSSI10"/>
+          </w:rPr>
+          <m:t>nosis</m:t>
+        </m:r>
+      </m:oMath>
+      <w:r>
+        <w:rPr>
+          <w:rFonts w:eastAsiaTheme="minorEastAsia" w:cs="CMSSI10"/>
+        </w:rPr>
+        <w:br/>
+        <w:t>9.</w:t>
+      </w:r>
+      <w:r>
+        <w:rPr>
+          <w:rFonts w:eastAsiaTheme="minorEastAsia" w:cs="CMSSI10"/>
+        </w:rPr>
+        <w:tab/>
+      </w:r>
+      <m:oMath>
+        <m:r>
+          <w:rPr>
+            <w:rFonts w:ascii="Cambria Math" w:eastAsiaTheme="minorEastAsia" w:hAnsi="Cambria Math" w:cs="CMSSI10"/>
+          </w:rPr>
+          <m:t>erro</m:t>
+        </m:r>
+        <m:r>
+          <w:rPr>
+            <w:rFonts w:ascii="Cambria Math" w:eastAsiaTheme="minorEastAsia" w:hAnsi="Cambria Math" w:cs="CMSSI10"/>
+          </w:rPr>
+          <m:t>r_diagnosis</m:t>
+        </m:r>
+        <m:box>
+          <m:boxPr>
+            <m:opEmu m:val="on"/>
+            <m:ctrlPr>
+              <w:rPr>
+                <w:rFonts w:ascii="Cambria Math" w:eastAsiaTheme="minorEastAsia" w:hAnsi="Cambria Math" w:cs="CMSSI10"/>
+                <w:i/>
+              </w:rPr>
+            </m:ctrlPr>
+          </m:boxPr>
+          <m:e>
+            <m:groupChr>
+              <m:groupChrPr>
+                <m:chr m:val="→"/>
+                <m:vertJc m:val="bot"/>
+                <m:ctrlPr>
+                  <w:rPr>
+                    <w:rFonts w:ascii="Cambria Math" w:eastAsiaTheme="minorEastAsia" w:hAnsi="Cambria Math" w:cs="CMSSI10"/>
+                    <w:i/>
+                  </w:rPr>
+                </m:ctrlPr>
+              </m:groupChrPr>
+              <m:e>
+                <m:r>
+                  <w:rPr>
+                    <w:rFonts w:ascii="Cambria Math" w:eastAsiaTheme="minorEastAsia" w:hAnsi="Cambria Math" w:cs="CMSSI10"/>
+                  </w:rPr>
+                  <m:t>retry_init [retry &lt; 3] / retry++</m:t>
+                </m:r>
+              </m:e>
+            </m:groupChr>
+            <m:r>
+              <w:rPr>
+                <w:rFonts w:ascii="Cambria Math" w:eastAsiaTheme="minorEastAsia" w:hAnsi="Cambria Math" w:cs="CMSSI10"/>
+              </w:rPr>
+              <m:t xml:space="preserve"> init</m:t>
+            </m:r>
+          </m:e>
+        </m:box>
+      </m:oMath>
+      <w:r>
+        <w:rPr>
+          <w:rFonts w:eastAsiaTheme="minorEastAsia" w:cs="CMSSI10"/>
+        </w:rPr>
+        <w:br/>
+        <w:t>10.</w:t>
+      </w:r>
+      <w:r>
+        <w:rPr>
+          <w:rFonts w:eastAsiaTheme="minorEastAsia" w:cs="CMSSI10"/>
+        </w:rPr>
+        <w:tab/>
+      </w:r>
+      <m:oMath>
+        <m:r>
+          <w:rPr>
+            <w:rFonts w:ascii="Cambria Math" w:eastAsiaTheme="minorEastAsia" w:hAnsi="Cambria Math" w:cs="CMSSI10"/>
+          </w:rPr>
+          <m:t>error_diagnosis</m:t>
+        </m:r>
+        <m:box>
+          <m:boxPr>
+            <m:opEmu m:val="on"/>
+            <m:ctrlPr>
+              <w:rPr>
+                <w:rFonts w:ascii="Cambria Math" w:eastAsiaTheme="minorEastAsia" w:hAnsi="Cambria Math" w:cs="CMSSI10"/>
+                <w:i/>
+              </w:rPr>
+            </m:ctrlPr>
+          </m:boxPr>
+          <m:e>
+            <m:groupChr>
+              <m:groupChrPr>
+                <m:chr m:val="→"/>
+                <m:vertJc m:val="bot"/>
+                <m:ctrlPr>
+                  <w:rPr>
+                    <w:rFonts w:ascii="Cambria Math" w:eastAsiaTheme="minorEastAsia" w:hAnsi="Cambria Math" w:cs="CMSSI10"/>
+                    <w:i/>
+                  </w:rPr>
+                </m:ctrlPr>
+              </m:groupChrPr>
+              <m:e>
+                <m:r>
+                  <w:rPr>
+                    <w:rFonts w:ascii="Cambria Math" w:eastAsiaTheme="minorEastAsia" w:hAnsi="Cambria Math" w:cs="CMSSI10"/>
+                  </w:rPr>
+                  <m:t>idle_rescue</m:t>
+                </m:r>
+              </m:e>
+            </m:groupChr>
+            <m:r>
+              <w:rPr>
+                <w:rFonts w:ascii="Cambria Math" w:eastAsiaTheme="minorEastAsia" w:hAnsi="Cambria Math" w:cs="CMSSI10"/>
+              </w:rPr>
+              <m:t xml:space="preserve"> idle</m:t>
+            </m:r>
+          </m:e>
+        </m:box>
+      </m:oMath>
+      <w:r>
+        <w:rPr>
+          <w:rFonts w:eastAsiaTheme="minorEastAsia" w:cs="CMSSI10"/>
+        </w:rPr>
+        <w:br/>
+        <w:t>11.</w:t>
+      </w:r>
+      <w:r>
+        <w:rPr>
+          <w:rFonts w:eastAsiaTheme="minorEastAsia" w:cs="CMSSI10"/>
+        </w:rPr>
+        <w:tab/>
+      </w:r>
+      <m:oMath>
+        <m:r>
+          <w:rPr>
+            <w:rFonts w:ascii="Cambria Math" w:eastAsiaTheme="minorEastAsia" w:hAnsi="Cambria Math" w:cs="CMSSI10"/>
+          </w:rPr>
+          <m:t>error_diagnosis</m:t>
+        </m:r>
+        <m:box>
+          <m:boxPr>
+            <m:opEmu m:val="on"/>
+            <m:ctrlPr>
+              <w:rPr>
+                <w:rFonts w:ascii="Cambria Math" w:eastAsiaTheme="minorEastAsia" w:hAnsi="Cambria Math" w:cs="CMSSI10"/>
+                <w:i/>
+              </w:rPr>
+            </m:ctrlPr>
+          </m:boxPr>
+          <m:e>
+            <m:groupChr>
+              <m:groupChrPr>
+                <m:chr m:val="→"/>
+                <m:vertJc m:val="bot"/>
+                <m:ctrlPr>
+                  <w:rPr>
+                    <w:rFonts w:ascii="Cambria Math" w:eastAsiaTheme="minorEastAsia" w:hAnsi="Cambria Math" w:cs="CMSSI10"/>
+                    <w:i/>
+                  </w:rPr>
+                </m:ctrlPr>
+              </m:groupChrPr>
+              <m:e>
+                <m:r>
+                  <w:rPr>
+                    <w:rFonts w:ascii="Cambria Math" w:eastAsiaTheme="minorEastAsia" w:hAnsi="Cambria Math" w:cs="CMSSI10"/>
+                  </w:rPr>
+                  <m:t>moni_res</m:t>
+                </m:r>
+                <m:r>
+                  <w:rPr>
+                    <w:rFonts w:ascii="Cambria Math" w:eastAsiaTheme="minorEastAsia" w:hAnsi="Cambria Math" w:cs="CMSSI10"/>
+                  </w:rPr>
+                  <m:t>cue</m:t>
+                </m:r>
+              </m:e>
+            </m:groupChr>
+            <m:r>
+              <w:rPr>
+                <w:rFonts w:ascii="Cambria Math" w:eastAsiaTheme="minorEastAsia" w:hAnsi="Cambria Math" w:cs="CMSSI10"/>
+              </w:rPr>
+              <m:t>monitoring</m:t>
+            </m:r>
+          </m:e>
+        </m:box>
+      </m:oMath>
+      <w:r>
+        <w:rPr>
+          <w:rFonts w:eastAsiaTheme="minorEastAsia" w:cs="CMSSI10"/>
+        </w:rPr>
+        <w:br/>
+        <w:t>12.</w:t>
+      </w:r>
+      <w:r>
+        <w:rPr>
+          <w:rFonts w:eastAsiaTheme="minorEastAsia" w:cs="CMSSI10"/>
+        </w:rPr>
+        <w:tab/>
+      </w:r>
+      <m:oMath>
+        <m:r>
+          <w:rPr>
+            <w:rFonts w:ascii="Cambria Math" w:eastAsiaTheme="minorEastAsia" w:hAnsi="Cambria Math" w:cs="CMSSI10"/>
+          </w:rPr>
+          <m:t>error_diagnosis</m:t>
+        </m:r>
+        <m:box>
+          <m:boxPr>
+            <m:opEmu m:val="on"/>
+            <m:ctrlPr>
+              <w:rPr>
+                <w:rFonts w:ascii="Cambria Math" w:eastAsiaTheme="minorEastAsia" w:hAnsi="Cambria Math" w:cs="CMSSI10"/>
+                <w:i/>
+              </w:rPr>
+            </m:ctrlPr>
+          </m:boxPr>
+          <m:e>
+            <m:groupChr>
+              <m:groupChrPr>
+                <m:chr m:val="→"/>
+                <m:vertJc m:val="bot"/>
+                <m:ctrlPr>
+                  <w:rPr>
+                    <w:rFonts w:ascii="Cambria Math" w:eastAsiaTheme="minorEastAsia" w:hAnsi="Cambria Math" w:cs="CMSSI10"/>
+                    <w:i/>
+                  </w:rPr>
+                </m:ctrlPr>
+              </m:groupChrPr>
+              <m:e>
+                <m:r>
+                  <w:rPr>
+                    <w:rFonts w:ascii="Cambria Math" w:eastAsiaTheme="minorEastAsia" w:hAnsi="Cambria Math" w:cs="CMSSI10"/>
+                  </w:rPr>
+                  <m:t xml:space="preserve">shutdown </m:t>
+                </m:r>
+                <m:d>
+                  <m:dPr>
+                    <m:begChr m:val="["/>
+                    <m:endChr m:val="]"/>
+                    <m:ctrlPr>
+                      <w:rPr>
+                        <w:rFonts w:ascii="Cambria Math" w:eastAsiaTheme="minorEastAsia" w:hAnsi="Cambria Math" w:cs="CMSSI10"/>
+                        <w:i/>
+                      </w:rPr>
+                    </m:ctrlPr>
+                  </m:dPr>
+                  <m:e>
+                    <m:r>
+                      <w:rPr>
+                        <w:rFonts w:ascii="Cambria Math" w:eastAsiaTheme="minorEastAsia" w:hAnsi="Cambria Math" w:cs="CMSSI10"/>
+                      </w:rPr>
+                      <m:t>retry ≥ 3</m:t>
+                    </m:r>
+                  </m:e>
+                </m:d>
+                <m:r>
+                  <w:rPr>
+                    <w:rFonts w:ascii="Cambria Math" w:eastAsiaTheme="minorEastAsia" w:hAnsi="Cambria Math" w:cs="CMSSI10"/>
+                  </w:rPr>
+                  <m:t xml:space="preserve"> / system clean up</m:t>
+                </m:r>
+              </m:e>
+            </m:groupChr>
+            <m:r>
+              <w:rPr>
+                <w:rFonts w:ascii="Cambria Math" w:eastAsiaTheme="minorEastAsia" w:hAnsi="Cambria Math" w:cs="CMSSI10"/>
+              </w:rPr>
+              <m:t xml:space="preserve"> safe_shutdown</m:t>
+            </m:r>
+          </m:e>
+        </m:box>
+      </m:oMath>
+      <w:r>
+        <w:rPr>
+          <w:rFonts w:eastAsiaTheme="minorEastAsia" w:cs="CMSSI10"/>
+        </w:rPr>
+        <w:br/>
+      </w:r>
+      <w:r>
+        <w:rPr>
+          <w:rFonts w:eastAsiaTheme="minorEastAsia" w:cs="CMSSI10"/>
+        </w:rPr>
+        <w:t>13.</w:t>
+      </w:r>
+      <w:r>
+        <w:rPr>
+          <w:rFonts w:eastAsiaTheme="minorEastAsia" w:cs="CMSSI10"/>
+        </w:rPr>
+        <w:tab/>
+      </w:r>
+      <m:oMath>
+        <m:r>
+          <w:rPr>
+            <w:rFonts w:ascii="Cambria Math" w:eastAsiaTheme="minorEastAsia" w:hAnsi="Cambria Math" w:cs="CMSSI10"/>
+          </w:rPr>
+          <m:t>safe_shutdown</m:t>
+        </m:r>
+        <m:box>
+          <m:boxPr>
+            <m:opEmu m:val="on"/>
+            <m:ctrlPr>
+              <w:rPr>
+                <w:rFonts w:ascii="Cambria Math" w:eastAsiaTheme="minorEastAsia" w:hAnsi="Cambria Math" w:cs="CMSSI10"/>
+                <w:i/>
+              </w:rPr>
+            </m:ctrlPr>
+          </m:boxPr>
+          <m:e>
+            <m:groupChr>
+              <m:groupChrPr>
+                <m:chr m:val="→"/>
+                <m:vertJc m:val="bot"/>
+                <m:ctrlPr>
+                  <w:rPr>
+                    <w:rFonts w:ascii="Cambria Math" w:eastAsiaTheme="minorEastAsia" w:hAnsi="Cambria Math" w:cs="CMSSI10"/>
+                    <w:i/>
+                  </w:rPr>
+                </m:ctrlPr>
+              </m:groupChrPr>
+              <m:e>
+                <m:r>
+                  <w:rPr>
+                    <w:rFonts w:ascii="Cambria Math" w:eastAsiaTheme="minorEastAsia" w:hAnsi="Cambria Math" w:cs="CMSSI10"/>
+                  </w:rPr>
+                  <m:t>sleep</m:t>
+                </m:r>
+              </m:e>
+            </m:groupChr>
+            <m:r>
+              <w:rPr>
+                <w:rFonts w:ascii="Cambria Math" w:eastAsiaTheme="minorEastAsia" w:hAnsi="Cambria Math" w:cs="CMSSI10"/>
+              </w:rPr>
+              <m:t xml:space="preserve"> dormant</m:t>
+            </m:r>
+          </m:e>
+        </m:box>
+      </m:oMath>
+    </w:p>
+    <w:p>
+      <w:pPr>
+        <w:rPr>
+          <w:rFonts w:eastAsiaTheme="minorEastAsia" w:cs="CMSSI10"/>
+        </w:rPr>
+      </w:pPr>
+    </w:p>
+    <w:p>
+      <w:pPr>
+        <w:rPr>
+          <w:b/>
+        </w:rPr>
+      </w:pPr>
       <w:r>
         <w:rPr>
           <w:b/>
@@ -17,7 +1043,6 @@
       </w:r>
       <w:bookmarkStart w:id="0" w:name="_GoBack"/>
       <w:bookmarkEnd w:id="0"/>
-      <w:proofErr w:type="spellEnd"/>
     </w:p>
     <w:p>
       <w:pPr>
@@ -47,61 +1072,17 @@
         </w:rPr>
         <w:t>{</w:t>
       </w:r>
-      <w:proofErr w:type="spellStart"/>
       <w:r>
         <w:rPr>
           <w:rFonts w:cs="CMSSI10"/>
         </w:rPr>
         <w:t>boot_hw</w:t>
       </w:r>
-      <w:proofErr w:type="spellEnd"/>
       <w:r>
         <w:rPr>
           <w:rFonts w:cs="CMSSI10"/>
         </w:rPr>
-        <w:t xml:space="preserve">, </w:t>
-      </w:r>
-      <w:proofErr w:type="spellStart"/>
-      <w:r>
-        <w:rPr>
-          <w:rFonts w:cs="CMSSI10"/>
-        </w:rPr>
-        <w:t>senchk</w:t>
-      </w:r>
-      <w:proofErr w:type="spellEnd"/>
-      <w:r>
-        <w:rPr>
-          <w:rFonts w:cs="CMSSI10"/>
-        </w:rPr>
-        <w:t xml:space="preserve">, </w:t>
-      </w:r>
-      <w:proofErr w:type="spellStart"/>
-      <w:r>
-        <w:rPr>
-          <w:rFonts w:cs="CMSSI10"/>
-        </w:rPr>
-        <w:t>tchk</w:t>
-      </w:r>
-      <w:proofErr w:type="spellEnd"/>
-      <w:r>
-        <w:rPr>
-          <w:rFonts w:cs="CMSSI10"/>
-        </w:rPr>
-        <w:t xml:space="preserve">, </w:t>
-      </w:r>
-      <w:proofErr w:type="spellStart"/>
-      <w:r>
-        <w:rPr>
-          <w:rFonts w:cs="CMSSI10"/>
-        </w:rPr>
-        <w:t>psichk</w:t>
-      </w:r>
-      <w:proofErr w:type="spellEnd"/>
-      <w:r>
-        <w:rPr>
-          <w:rFonts w:cs="CMSSI10"/>
-        </w:rPr>
-        <w:t>, ready</w:t>
+        <w:t>, senchk, tchk, psichk, ready</w:t>
       </w:r>
       <w:r>
         <w:rPr>
@@ -151,56 +1132,12 @@
         </w:rPr>
         <w:t>{</w:t>
       </w:r>
-      <w:proofErr w:type="spellStart"/>
       <w:r>
         <w:rPr>
           <w:rFonts w:cs="CMSSI10"/>
         </w:rPr>
-        <w:t>hw_ok</w:t>
-      </w:r>
-      <w:proofErr w:type="spellEnd"/>
-      <w:r>
-        <w:rPr>
-          <w:rFonts w:cs="CMSSI10"/>
-        </w:rPr>
-        <w:t xml:space="preserve">, </w:t>
-      </w:r>
-      <w:proofErr w:type="spellStart"/>
-      <w:r>
-        <w:rPr>
-          <w:rFonts w:cs="CMSSI10"/>
-        </w:rPr>
-        <w:t>senok</w:t>
-      </w:r>
-      <w:proofErr w:type="spellEnd"/>
-      <w:r>
-        <w:rPr>
-          <w:rFonts w:cs="CMSSI10"/>
-        </w:rPr>
-        <w:t xml:space="preserve">, </w:t>
-      </w:r>
-      <w:proofErr w:type="spellStart"/>
-      <w:r>
-        <w:rPr>
-          <w:rFonts w:cs="CMSSI10"/>
-        </w:rPr>
-        <w:t>t_ok</w:t>
-      </w:r>
-      <w:proofErr w:type="spellEnd"/>
-      <w:r>
-        <w:rPr>
-          <w:rFonts w:cs="CMSSI10"/>
-        </w:rPr>
-        <w:t xml:space="preserve">, </w:t>
-      </w:r>
-      <w:proofErr w:type="spellStart"/>
-      <w:r>
-        <w:rPr>
-          <w:rFonts w:cs="CMSSI10"/>
-        </w:rPr>
-        <w:t>psi_ok</w:t>
-      </w:r>
-      <w:proofErr w:type="spellEnd"/>
+        <w:t>hw_ok, senok, t_ok, psi_ok</w:t>
+      </w:r>
       <w:r>
         <w:rPr>
           <w:rFonts w:cs="CMSY10"/>
@@ -260,7 +1197,6 @@
           <w:rFonts w:cs="CMSSI10"/>
         </w:rPr>
       </w:pPr>
-      <w:proofErr w:type="gramStart"/>
       <w:r>
         <w:rPr>
           <w:rFonts w:cs="CMSSI10"/>
@@ -284,23 +1220,14 @@
         <w:rPr>
           <w:rFonts w:cs="CMSS10"/>
         </w:rPr>
-        <w:t>:</w:t>
-      </w:r>
-      <w:proofErr w:type="gramEnd"/>
-      <w:r>
-        <w:rPr>
-          <w:rFonts w:cs="CMSS10"/>
-        </w:rPr>
-        <w:t xml:space="preserve"> </w:t>
-      </w:r>
-      <w:proofErr w:type="spellStart"/>
+        <w:t xml:space="preserve">: </w:t>
+      </w:r>
       <w:r>
         <w:rPr>
           <w:rFonts w:cs="CMSSI10"/>
         </w:rPr>
         <w:t>boot_hw</w:t>
       </w:r>
-      <w:proofErr w:type="spellEnd"/>
       <w:r>
         <w:rPr>
           <w:rFonts w:cs="CMSSI10"/>
@@ -407,7 +1334,7 @@
         </m:r>
         <m:box>
           <m:boxPr>
-            <m:opEmu m:val="1"/>
+            <m:opEmu m:val="on"/>
             <m:ctrlPr>
               <w:rPr>
                 <w:rFonts w:ascii="Cambria Math" w:eastAsiaTheme="minorEastAsia" w:hAnsi="Cambria Math"/>
@@ -476,17 +1403,11 @@
           <w:rPr>
             <w:rFonts w:ascii="Cambria Math" w:eastAsiaTheme="minorEastAsia" w:hAnsi="Cambria Math"/>
           </w:rPr>
-          <m:t>senchk</m:t>
-        </m:r>
-        <m:r>
-          <w:rPr>
-            <w:rFonts w:ascii="Cambria Math" w:eastAsiaTheme="minorEastAsia" w:hAnsi="Cambria Math"/>
-          </w:rPr>
-          <m:t xml:space="preserve"> </m:t>
+          <m:t xml:space="preserve">senchk </m:t>
         </m:r>
         <m:box>
           <m:boxPr>
-            <m:opEmu m:val="1"/>
+            <m:opEmu m:val="on"/>
             <m:ctrlPr>
               <w:rPr>
                 <w:rFonts w:ascii="Cambria Math" w:eastAsiaTheme="minorEastAsia" w:hAnsi="Cambria Math"/>
@@ -511,13 +1432,7 @@
                   <w:rPr>
                     <w:rFonts w:ascii="Cambria Math" w:eastAsiaTheme="minorEastAsia" w:hAnsi="Cambria Math"/>
                   </w:rPr>
-                  <m:t>sen_</m:t>
-                </m:r>
-                <m:r>
-                  <w:rPr>
-                    <w:rFonts w:ascii="Cambria Math" w:eastAsiaTheme="minorEastAsia" w:hAnsi="Cambria Math"/>
-                  </w:rPr>
-                  <m:t>ok</m:t>
+                  <m:t>sen_ok</m:t>
                 </m:r>
               </m:e>
             </m:groupChr>
@@ -525,13 +1440,7 @@
               <w:rPr>
                 <w:rFonts w:ascii="Cambria Math" w:eastAsiaTheme="minorEastAsia" w:hAnsi="Cambria Math"/>
               </w:rPr>
-              <m:t xml:space="preserve"> </m:t>
-            </m:r>
-            <m:r>
-              <w:rPr>
-                <w:rFonts w:ascii="Cambria Math" w:eastAsiaTheme="minorEastAsia" w:hAnsi="Cambria Math"/>
-              </w:rPr>
-              <m:t>tchk</m:t>
+              <m:t xml:space="preserve"> tchk</m:t>
             </m:r>
           </m:e>
         </m:box>
@@ -542,6 +1451,7 @@
         <w:spacing w:after="0"/>
       </w:pPr>
       <w:r>
+        <w:lastRenderedPageBreak/>
         <w:t>4</w:t>
       </w:r>
       <w:r>
@@ -556,16 +1466,12 @@
         </w:rPr>
         <w:tab/>
       </w:r>
-      <w:proofErr w:type="spellStart"/>
-      <w:proofErr w:type="gramStart"/>
       <w:r>
         <w:rPr>
           <w:rFonts w:eastAsiaTheme="minorEastAsia"/>
         </w:rPr>
         <w:t>tchk</w:t>
       </w:r>
-      <w:proofErr w:type="spellEnd"/>
-      <w:proofErr w:type="gramEnd"/>
       <m:oMath>
         <m:r>
           <w:rPr>
@@ -575,7 +1481,7 @@
         </m:r>
         <m:box>
           <m:boxPr>
-            <m:opEmu m:val="1"/>
+            <m:opEmu m:val="on"/>
             <m:ctrlPr>
               <w:rPr>
                 <w:rFonts w:ascii="Cambria Math" w:eastAsiaTheme="minorEastAsia" w:hAnsi="Cambria Math"/>
@@ -600,13 +1506,7 @@
                   <w:rPr>
                     <w:rFonts w:ascii="Cambria Math" w:eastAsiaTheme="minorEastAsia" w:hAnsi="Cambria Math"/>
                   </w:rPr>
-                  <m:t>t</m:t>
-                </m:r>
-                <m:r>
-                  <w:rPr>
-                    <w:rFonts w:ascii="Cambria Math" w:eastAsiaTheme="minorEastAsia" w:hAnsi="Cambria Math"/>
-                  </w:rPr>
-                  <m:t>_ok</m:t>
+                  <m:t>t_ok</m:t>
                 </m:r>
               </m:e>
             </m:groupChr>
@@ -614,13 +1514,7 @@
               <w:rPr>
                 <w:rFonts w:ascii="Cambria Math" w:eastAsiaTheme="minorEastAsia" w:hAnsi="Cambria Math"/>
               </w:rPr>
-              <m:t xml:space="preserve"> </m:t>
-            </m:r>
-            <m:r>
-              <w:rPr>
-                <w:rFonts w:ascii="Cambria Math" w:eastAsiaTheme="minorEastAsia" w:hAnsi="Cambria Math"/>
-              </w:rPr>
-              <m:t>psichk</m:t>
+              <m:t xml:space="preserve"> psichk</m:t>
             </m:r>
           </m:e>
         </m:box>
@@ -657,7 +1551,7 @@
         </m:r>
         <m:box>
           <m:boxPr>
-            <m:opEmu m:val="1"/>
+            <m:opEmu m:val="on"/>
             <m:ctrlPr>
               <w:rPr>
                 <w:rFonts w:ascii="Cambria Math" w:eastAsiaTheme="minorEastAsia" w:hAnsi="Cambria Math"/>
@@ -682,13 +1576,7 @@
                   <w:rPr>
                     <w:rFonts w:ascii="Cambria Math" w:eastAsiaTheme="minorEastAsia" w:hAnsi="Cambria Math"/>
                   </w:rPr>
-                  <m:t>psi</m:t>
-                </m:r>
-                <m:r>
-                  <w:rPr>
-                    <w:rFonts w:ascii="Cambria Math" w:eastAsiaTheme="minorEastAsia" w:hAnsi="Cambria Math"/>
-                  </w:rPr>
-                  <m:t>_ok</m:t>
+                  <m:t>psi_ok</m:t>
                 </m:r>
               </m:e>
             </m:groupChr>
@@ -696,13 +1584,7 @@
               <w:rPr>
                 <w:rFonts w:ascii="Cambria Math" w:eastAsiaTheme="minorEastAsia" w:hAnsi="Cambria Math"/>
               </w:rPr>
-              <m:t xml:space="preserve"> </m:t>
-            </m:r>
-            <m:r>
-              <w:rPr>
-                <w:rFonts w:ascii="Cambria Math" w:eastAsiaTheme="minorEastAsia" w:hAnsi="Cambria Math"/>
-              </w:rPr>
-              <m:t>ready</m:t>
+              <m:t xml:space="preserve"> ready</m:t>
             </m:r>
           </m:e>
         </m:box>
@@ -724,7 +1606,7 @@
 </file>
 
 <file path=word/numbering.xml><?xml version="1.0" encoding="utf-8"?>
-<w:numbering xmlns:wpc="http://schemas.microsoft.com/office/word/2010/wordprocessingCanvas" xmlns:mc="http://schemas.openxmlformats.org/markup-compatibility/2006" xmlns:o="urn:schemas-microsoft-com:office:office" xmlns:r="http://schemas.openxmlformats.org/officeDocument/2006/relationships" xmlns:m="http://schemas.openxmlformats.org/officeDocument/2006/math" xmlns:v="urn:schemas-microsoft-com:vml" xmlns:wp14="http://schemas.microsoft.com/office/word/2010/wordprocessingDrawing" xmlns:wp="http://schemas.openxmlformats.org/drawingml/2006/wordprocessingDrawing" xmlns:w10="urn:schemas-microsoft-com:office:word" xmlns:w="http://schemas.openxmlformats.org/wordprocessingml/2006/main" xmlns:w14="http://schemas.microsoft.com/office/word/2010/wordml" xmlns:wpg="http://schemas.microsoft.com/office/word/2010/wordprocessingGroup" xmlns:wpi="http://schemas.microsoft.com/office/word/2010/wordprocessingInk" xmlns:wne="http://schemas.microsoft.com/office/word/2006/wordml" xmlns:wps="http://schemas.microsoft.com/office/word/2010/wordprocessingShape" mc:Ignorable="w14 wp14">
+<w:numbering xmlns:ve="http://schemas.openxmlformats.org/markup-compatibility/2006" xmlns:o="urn:schemas-microsoft-com:office:office" xmlns:r="http://schemas.openxmlformats.org/officeDocument/2006/relationships" xmlns:m="http://schemas.openxmlformats.org/officeDocument/2006/math" xmlns:v="urn:schemas-microsoft-com:vml" xmlns:wp="http://schemas.openxmlformats.org/drawingml/2006/wordprocessingDrawing" xmlns:w10="urn:schemas-microsoft-com:office:word" xmlns:w="http://schemas.openxmlformats.org/wordprocessingml/2006/main" xmlns:wne="http://schemas.microsoft.com/office/word/2006/wordml">
   <w:abstractNum w:abstractNumId="0">
     <w:nsid w:val="0A3004A0"/>
     <w:multiLevelType w:val="hybridMultilevel"/>
@@ -907,6 +1789,95 @@
     <w:nsid w:val="200756DE"/>
     <w:multiLevelType w:val="hybridMultilevel"/>
     <w:tmpl w:val="81C6E77A"/>
+    <w:lvl w:ilvl="0" w:tplc="1009000F">
+      <w:start w:val="1"/>
+      <w:numFmt w:val="decimal"/>
+      <w:lvlText w:val="%1."/>
+      <w:lvlJc w:val="left"/>
+      <w:pPr>
+        <w:ind w:left="720" w:hanging="360"/>
+      </w:pPr>
+      <w:rPr>
+        <w:rFonts w:hint="default"/>
+      </w:rPr>
+    </w:lvl>
+    <w:lvl w:ilvl="1" w:tplc="10090019" w:tentative="1">
+      <w:start w:val="1"/>
+      <w:numFmt w:val="lowerLetter"/>
+      <w:lvlText w:val="%2."/>
+      <w:lvlJc w:val="left"/>
+      <w:pPr>
+        <w:ind w:left="1440" w:hanging="360"/>
+      </w:pPr>
+    </w:lvl>
+    <w:lvl w:ilvl="2" w:tplc="1009001B" w:tentative="1">
+      <w:start w:val="1"/>
+      <w:numFmt w:val="lowerRoman"/>
+      <w:lvlText w:val="%3."/>
+      <w:lvlJc w:val="right"/>
+      <w:pPr>
+        <w:ind w:left="2160" w:hanging="180"/>
+      </w:pPr>
+    </w:lvl>
+    <w:lvl w:ilvl="3" w:tplc="1009000F" w:tentative="1">
+      <w:start w:val="1"/>
+      <w:numFmt w:val="decimal"/>
+      <w:lvlText w:val="%4."/>
+      <w:lvlJc w:val="left"/>
+      <w:pPr>
+        <w:ind w:left="2880" w:hanging="360"/>
+      </w:pPr>
+    </w:lvl>
+    <w:lvl w:ilvl="4" w:tplc="10090019" w:tentative="1">
+      <w:start w:val="1"/>
+      <w:numFmt w:val="lowerLetter"/>
+      <w:lvlText w:val="%5."/>
+      <w:lvlJc w:val="left"/>
+      <w:pPr>
+        <w:ind w:left="3600" w:hanging="360"/>
+      </w:pPr>
+    </w:lvl>
+    <w:lvl w:ilvl="5" w:tplc="1009001B" w:tentative="1">
+      <w:start w:val="1"/>
+      <w:numFmt w:val="lowerRoman"/>
+      <w:lvlText w:val="%6."/>
+      <w:lvlJc w:val="right"/>
+      <w:pPr>
+        <w:ind w:left="4320" w:hanging="180"/>
+      </w:pPr>
+    </w:lvl>
+    <w:lvl w:ilvl="6" w:tplc="1009000F" w:tentative="1">
+      <w:start w:val="1"/>
+      <w:numFmt w:val="decimal"/>
+      <w:lvlText w:val="%7."/>
+      <w:lvlJc w:val="left"/>
+      <w:pPr>
+        <w:ind w:left="5040" w:hanging="360"/>
+      </w:pPr>
+    </w:lvl>
+    <w:lvl w:ilvl="7" w:tplc="10090019" w:tentative="1">
+      <w:start w:val="1"/>
+      <w:numFmt w:val="lowerLetter"/>
+      <w:lvlText w:val="%8."/>
+      <w:lvlJc w:val="left"/>
+      <w:pPr>
+        <w:ind w:left="5760" w:hanging="360"/>
+      </w:pPr>
+    </w:lvl>
+    <w:lvl w:ilvl="8" w:tplc="1009001B" w:tentative="1">
+      <w:start w:val="1"/>
+      <w:numFmt w:val="lowerRoman"/>
+      <w:lvlText w:val="%9."/>
+      <w:lvlJc w:val="right"/>
+      <w:pPr>
+        <w:ind w:left="6480" w:hanging="180"/>
+      </w:pPr>
+    </w:lvl>
+  </w:abstractNum>
+  <w:abstractNum w:abstractNumId="3">
+    <w:nsid w:val="668D7529"/>
+    <w:multiLevelType w:val="hybridMultilevel"/>
+    <w:tmpl w:val="C994DA6A"/>
     <w:lvl w:ilvl="0" w:tplc="1009000F">
       <w:start w:val="1"/>
       <w:numFmt w:val="decimal"/>
@@ -1001,11 +1972,14 @@
   <w:num w:numId="3">
     <w:abstractNumId w:val="2"/>
   </w:num>
+  <w:num w:numId="4">
+    <w:abstractNumId w:val="3"/>
+  </w:num>
 </w:numbering>
 </file>
 
 <file path=word/styles.xml><?xml version="1.0" encoding="utf-8"?>
-<w:styles xmlns:mc="http://schemas.openxmlformats.org/markup-compatibility/2006" xmlns:r="http://schemas.openxmlformats.org/officeDocument/2006/relationships" xmlns:w="http://schemas.openxmlformats.org/wordprocessingml/2006/main" xmlns:w14="http://schemas.microsoft.com/office/word/2010/wordml" mc:Ignorable="w14">
+<w:styles xmlns:r="http://schemas.openxmlformats.org/officeDocument/2006/relationships" xmlns:w="http://schemas.openxmlformats.org/wordprocessingml/2006/main">
   <w:docDefaults>
     <w:rPrDefault>
       <w:rPr>
@@ -1163,6 +2137,7 @@
   <w:style w:type="paragraph" w:default="1" w:styleId="Normal">
     <w:name w:val="Normal"/>
     <w:qFormat/>
+    <w:rsid w:val="00FE1207"/>
   </w:style>
   <w:style w:type="character" w:default="1" w:styleId="DefaultParagraphFont">
     <w:name w:val="Default Paragraph Font"/>
@@ -1175,6 +2150,7 @@
     <w:uiPriority w:val="99"/>
     <w:semiHidden/>
     <w:unhideWhenUsed/>
+    <w:qFormat/>
     <w:tblPr>
       <w:tblInd w:w="0" w:type="dxa"/>
       <w:tblCellMar>
@@ -1769,4 +2745,16 @@
   <a:objectDefaults/>
   <a:extraClrSchemeLst/>
 </a:theme>
+</file>
+
+<file path=customXml/item1.xml><?xml version="1.0" encoding="utf-8"?>
+<b:Sources xmlns:b="http://schemas.openxmlformats.org/officeDocument/2006/bibliography" xmlns="http://schemas.openxmlformats.org/officeDocument/2006/bibliography" SelectedStyle="\APA.XSL" StyleName="APA Fifth Edition"/>
+</file>
+
+<file path=customXml/itemProps1.xml><?xml version="1.0" encoding="utf-8"?>
+<ds:datastoreItem xmlns:ds="http://schemas.openxmlformats.org/officeDocument/2006/customXml" ds:itemID="{AF3A5F46-BB9E-4AD0-BC80-6EC358F19E87}">
+  <ds:schemaRefs>
+    <ds:schemaRef ds:uri="http://schemas.openxmlformats.org/officeDocument/2006/bibliography"/>
+  </ds:schemaRefs>
+</ds:datastoreItem>
 </file>
</xml_diff>

<commit_message>
added lockdown and error_diagnosis
</commit_message>
<xml_diff>
--- a/Specifications.docx
+++ b/Specifications.docx
@@ -1,6 +1,6 @@
 
 <file path=word/document.xml><?xml version="1.0" encoding="utf-8"?>
-<w:document xmlns:ve="http://schemas.openxmlformats.org/markup-compatibility/2006" xmlns:o="urn:schemas-microsoft-com:office:office" xmlns:r="http://schemas.openxmlformats.org/officeDocument/2006/relationships" xmlns:m="http://schemas.openxmlformats.org/officeDocument/2006/math" xmlns:v="urn:schemas-microsoft-com:vml" xmlns:wp="http://schemas.openxmlformats.org/drawingml/2006/wordprocessingDrawing" xmlns:w10="urn:schemas-microsoft-com:office:word" xmlns:w="http://schemas.openxmlformats.org/wordprocessingml/2006/main" xmlns:wne="http://schemas.microsoft.com/office/word/2006/wordml">
+<w:document xmlns:wpc="http://schemas.microsoft.com/office/word/2010/wordprocessingCanvas" xmlns:mc="http://schemas.openxmlformats.org/markup-compatibility/2006" xmlns:o="urn:schemas-microsoft-com:office:office" xmlns:r="http://schemas.openxmlformats.org/officeDocument/2006/relationships" xmlns:m="http://schemas.openxmlformats.org/officeDocument/2006/math" xmlns:v="urn:schemas-microsoft-com:vml" xmlns:wp14="http://schemas.microsoft.com/office/word/2010/wordprocessingDrawing" xmlns:wp="http://schemas.openxmlformats.org/drawingml/2006/wordprocessingDrawing" xmlns:w10="urn:schemas-microsoft-com:office:word" xmlns:w="http://schemas.openxmlformats.org/wordprocessingml/2006/main" xmlns:w14="http://schemas.microsoft.com/office/word/2010/wordml" xmlns:wpg="http://schemas.microsoft.com/office/word/2010/wordprocessingGroup" xmlns:wpi="http://schemas.microsoft.com/office/word/2010/wordprocessingInk" xmlns:wne="http://schemas.microsoft.com/office/word/2006/wordml" xmlns:wps="http://schemas.microsoft.com/office/word/2010/wordprocessingShape" mc:Ignorable="w14 wp14">
   <w:body>
     <w:p>
       <w:pPr>
@@ -22,7 +22,31 @@
         </w:rPr>
       </w:pPr>
       <w:r>
-        <w:t>Q = {dormant, safe_shutdown, init, idle, monitoring, error_diagnosis}</w:t>
+        <w:t xml:space="preserve">Q = {dormant, </w:t>
+      </w:r>
+      <w:proofErr w:type="spellStart"/>
+      <w:r>
+        <w:t>safe_shutdown</w:t>
+      </w:r>
+      <w:proofErr w:type="spellEnd"/>
+      <w:r>
+        <w:t xml:space="preserve">, </w:t>
+      </w:r>
+      <w:proofErr w:type="spellStart"/>
+      <w:r>
+        <w:t>init</w:t>
+      </w:r>
+      <w:proofErr w:type="spellEnd"/>
+      <w:r>
+        <w:t xml:space="preserve">, idle, monitoring, </w:t>
+      </w:r>
+      <w:proofErr w:type="spellStart"/>
+      <w:r>
+        <w:t>error_diagnosis</w:t>
+      </w:r>
+      <w:proofErr w:type="spellEnd"/>
+      <w:r>
+        <w:t>}</w:t>
       </w:r>
       <w:r>
         <w:br/>
@@ -50,7 +74,119 @@
         <w:rPr>
           <w:rFonts w:cs="CMSS10"/>
         </w:rPr>
-        <w:t>kill, sleep, start, init_ok, begin_monitoring, idle_rescue, idle_crash, retry_init, monitor_crash, monitor_rescue, init_crash, shutdown}</w:t>
+        <w:t xml:space="preserve">kill, sleep, start, </w:t>
+      </w:r>
+      <w:proofErr w:type="spellStart"/>
+      <w:r>
+        <w:rPr>
+          <w:rFonts w:cs="CMSS10"/>
+        </w:rPr>
+        <w:t>init_ok</w:t>
+      </w:r>
+      <w:proofErr w:type="spellEnd"/>
+      <w:r>
+        <w:rPr>
+          <w:rFonts w:cs="CMSS10"/>
+        </w:rPr>
+        <w:t xml:space="preserve">, </w:t>
+      </w:r>
+      <w:proofErr w:type="spellStart"/>
+      <w:r>
+        <w:rPr>
+          <w:rFonts w:cs="CMSS10"/>
+        </w:rPr>
+        <w:t>begin_monitoring</w:t>
+      </w:r>
+      <w:proofErr w:type="spellEnd"/>
+      <w:r>
+        <w:rPr>
+          <w:rFonts w:cs="CMSS10"/>
+        </w:rPr>
+        <w:t xml:space="preserve">, </w:t>
+      </w:r>
+      <w:proofErr w:type="spellStart"/>
+      <w:r>
+        <w:rPr>
+          <w:rFonts w:cs="CMSS10"/>
+        </w:rPr>
+        <w:t>idle_rescue</w:t>
+      </w:r>
+      <w:proofErr w:type="spellEnd"/>
+      <w:r>
+        <w:rPr>
+          <w:rFonts w:cs="CMSS10"/>
+        </w:rPr>
+        <w:t xml:space="preserve">, </w:t>
+      </w:r>
+      <w:proofErr w:type="spellStart"/>
+      <w:r>
+        <w:rPr>
+          <w:rFonts w:cs="CMSS10"/>
+        </w:rPr>
+        <w:t>idle_crash</w:t>
+      </w:r>
+      <w:proofErr w:type="spellEnd"/>
+      <w:r>
+        <w:rPr>
+          <w:rFonts w:cs="CMSS10"/>
+        </w:rPr>
+        <w:t xml:space="preserve">, </w:t>
+      </w:r>
+      <w:proofErr w:type="spellStart"/>
+      <w:r>
+        <w:rPr>
+          <w:rFonts w:cs="CMSS10"/>
+        </w:rPr>
+        <w:t>retry_init</w:t>
+      </w:r>
+      <w:proofErr w:type="spellEnd"/>
+      <w:r>
+        <w:rPr>
+          <w:rFonts w:cs="CMSS10"/>
+        </w:rPr>
+        <w:t xml:space="preserve">, </w:t>
+      </w:r>
+      <w:proofErr w:type="spellStart"/>
+      <w:r>
+        <w:rPr>
+          <w:rFonts w:cs="CMSS10"/>
+        </w:rPr>
+        <w:t>monitor_crash</w:t>
+      </w:r>
+      <w:proofErr w:type="spellEnd"/>
+      <w:r>
+        <w:rPr>
+          <w:rFonts w:cs="CMSS10"/>
+        </w:rPr>
+        <w:t xml:space="preserve">, </w:t>
+      </w:r>
+      <w:proofErr w:type="spellStart"/>
+      <w:r>
+        <w:rPr>
+          <w:rFonts w:cs="CMSS10"/>
+        </w:rPr>
+        <w:t>monitor_rescue</w:t>
+      </w:r>
+      <w:proofErr w:type="spellEnd"/>
+      <w:r>
+        <w:rPr>
+          <w:rFonts w:cs="CMSS10"/>
+        </w:rPr>
+        <w:t xml:space="preserve">, </w:t>
+      </w:r>
+      <w:proofErr w:type="spellStart"/>
+      <w:r>
+        <w:rPr>
+          <w:rFonts w:cs="CMSS10"/>
+        </w:rPr>
+        <w:t>init_crash</w:t>
+      </w:r>
+      <w:proofErr w:type="spellEnd"/>
+      <w:r>
+        <w:rPr>
+          <w:rFonts w:cs="CMSS10"/>
+        </w:rPr>
+        <w:t>, shutdown}</w:t>
       </w:r>
       <w:r>
         <w:rPr>
@@ -87,7 +223,49 @@
         <w:rPr>
           <w:rFonts w:cs="CMSS10"/>
         </w:rPr>
-        <w:t>broadcast idle_err_msg, retry++, broadcast moni_err_msg, broadcast init_err_msg, system clean up}</w:t>
+        <w:t xml:space="preserve">broadcast </w:t>
+      </w:r>
+      <w:proofErr w:type="spellStart"/>
+      <w:r>
+        <w:rPr>
+          <w:rFonts w:cs="CMSS10"/>
+        </w:rPr>
+        <w:t>idle_err_msg</w:t>
+      </w:r>
+      <w:proofErr w:type="spellEnd"/>
+      <w:r>
+        <w:rPr>
+          <w:rFonts w:cs="CMSS10"/>
+        </w:rPr>
+        <w:t xml:space="preserve">, retry++, broadcast </w:t>
+      </w:r>
+      <w:proofErr w:type="spellStart"/>
+      <w:r>
+        <w:rPr>
+          <w:rFonts w:cs="CMSS10"/>
+        </w:rPr>
+        <w:t>moni_err_msg</w:t>
+      </w:r>
+      <w:proofErr w:type="spellEnd"/>
+      <w:r>
+        <w:rPr>
+          <w:rFonts w:cs="CMSS10"/>
+        </w:rPr>
+        <w:t xml:space="preserve">, broadcast </w:t>
+      </w:r>
+      <w:proofErr w:type="spellStart"/>
+      <w:r>
+        <w:rPr>
+          <w:rFonts w:cs="CMSS10"/>
+        </w:rPr>
+        <w:t>init_err_msg</w:t>
+      </w:r>
+      <w:proofErr w:type="spellEnd"/>
+      <w:r>
+        <w:rPr>
+          <w:rFonts w:cs="CMSS10"/>
+        </w:rPr>
+        <w:t>, system clean up}</w:t>
       </w:r>
       <w:r>
         <w:rPr>
@@ -164,24 +342,59 @@
         </w:rPr>
         <w:t xml:space="preserve">; </w:t>
       </w:r>
-      <w:r>
-        <w:rPr>
-          <w:rFonts w:cs="CMSSI10"/>
-        </w:rPr>
-        <w:t>inlockdown : boolean.</w:t>
+      <w:proofErr w:type="spellStart"/>
+      <w:r>
+        <w:rPr>
+          <w:rFonts w:cs="CMSSI10"/>
+        </w:rPr>
+        <w:t>inlockdown</w:t>
+      </w:r>
+      <w:proofErr w:type="spellEnd"/>
+      <w:r>
+        <w:rPr>
+          <w:rFonts w:cs="CMSSI10"/>
+        </w:rPr>
+        <w:t xml:space="preserve"> : </w:t>
+      </w:r>
+      <w:proofErr w:type="spellStart"/>
+      <w:r>
+        <w:rPr>
+          <w:rFonts w:cs="CMSSI10"/>
+        </w:rPr>
+        <w:t>boolean</w:t>
+      </w:r>
+      <w:proofErr w:type="spellEnd"/>
+      <w:r>
+        <w:rPr>
+          <w:rFonts w:cs="CMSSI10"/>
+        </w:rPr>
+        <w:t>.</w:t>
       </w:r>
       <w:r>
         <w:rPr>
           <w:rFonts w:cs="CMSSI10"/>
         </w:rPr>
         <w:br/>
+      </w:r>
+      <w:proofErr w:type="gramStart"/>
+      <w:r>
+        <w:rPr>
+          <w:rFonts w:cs="CMSSI10"/>
+        </w:rPr>
         <w:t>Λ</w:t>
       </w:r>
       <w:r>
         <w:rPr>
           <w:rFonts w:cs="CMSSI10"/>
         </w:rPr>
-        <w:t xml:space="preserve"> : Transition specifications</w:t>
+        <w:t xml:space="preserve"> :</w:t>
+      </w:r>
+      <w:proofErr w:type="gramEnd"/>
+      <w:r>
+        <w:rPr>
+          <w:rFonts w:cs="CMSSI10"/>
+        </w:rPr>
+        <w:t xml:space="preserve"> Transition specifications</w:t>
       </w:r>
     </w:p>
     <w:p>
@@ -238,7 +451,7 @@
         </m:r>
         <m:box>
           <m:boxPr>
-            <m:opEmu m:val="on"/>
+            <m:opEmu m:val="1"/>
             <m:ctrlPr>
               <w:rPr>
                 <w:rFonts w:ascii="Cambria Math" w:eastAsiaTheme="minorEastAsia" w:hAnsi="Cambria Math" w:cs="CMSSI10"/>
@@ -304,7 +517,7 @@
         </m:r>
         <m:box>
           <m:boxPr>
-            <m:opEmu m:val="on"/>
+            <m:opEmu m:val="1"/>
             <m:ctrlPr>
               <w:rPr>
                 <w:rFonts w:ascii="Cambria Math" w:eastAsiaTheme="minorEastAsia" w:hAnsi="Cambria Math" w:cs="CMSSI10"/>
@@ -364,7 +577,7 @@
         </m:r>
         <m:box>
           <m:boxPr>
-            <m:opEmu m:val="on"/>
+            <m:opEmu m:val="1"/>
             <m:ctrlPr>
               <w:rPr>
                 <w:rFonts w:ascii="Cambria Math" w:eastAsiaTheme="minorEastAsia" w:hAnsi="Cambria Math" w:cs="CMSSI10"/>
@@ -424,7 +637,7 @@
         </m:r>
         <m:box>
           <m:boxPr>
-            <m:opEmu m:val="on"/>
+            <m:opEmu m:val="1"/>
             <m:ctrlPr>
               <w:rPr>
                 <w:rFonts w:ascii="Cambria Math" w:eastAsiaTheme="minorEastAsia" w:hAnsi="Cambria Math" w:cs="CMSSI10"/>
@@ -457,13 +670,7 @@
               <w:rPr>
                 <w:rFonts w:ascii="Cambria Math" w:eastAsiaTheme="minorEastAsia" w:hAnsi="Cambria Math" w:cs="CMSSI10"/>
               </w:rPr>
-              <m:t xml:space="preserve"> error_diagn</m:t>
-            </m:r>
-            <m:r>
-              <w:rPr>
-                <w:rFonts w:ascii="Cambria Math" w:eastAsiaTheme="minorEastAsia" w:hAnsi="Cambria Math" w:cs="CMSSI10"/>
-              </w:rPr>
-              <m:t>osis</m:t>
+              <m:t xml:space="preserve"> error_diagnosis</m:t>
             </m:r>
           </m:e>
         </m:box>
@@ -490,7 +697,7 @@
         </m:r>
         <m:box>
           <m:boxPr>
-            <m:opEmu m:val="on"/>
+            <m:opEmu m:val="1"/>
             <m:ctrlPr>
               <w:rPr>
                 <w:rFonts w:ascii="Cambria Math" w:eastAsiaTheme="minorEastAsia" w:hAnsi="Cambria Math" w:cs="CMSSI10"/>
@@ -550,7 +757,7 @@
         </m:r>
         <m:box>
           <m:boxPr>
-            <m:opEmu m:val="on"/>
+            <m:opEmu m:val="1"/>
             <m:ctrlPr>
               <w:rPr>
                 <w:rFonts w:ascii="Cambria Math" w:eastAsiaTheme="minorEastAsia" w:hAnsi="Cambria Math" w:cs="CMSSI10"/>
@@ -610,7 +817,7 @@
         </m:r>
         <m:box>
           <m:boxPr>
-            <m:opEmu m:val="on"/>
+            <m:opEmu m:val="1"/>
             <m:ctrlPr>
               <w:rPr>
                 <w:rFonts w:ascii="Cambria Math" w:eastAsiaTheme="minorEastAsia" w:hAnsi="Cambria Math" w:cs="CMSSI10"/>
@@ -669,13 +876,7 @@
           <w:rPr>
             <w:rFonts w:ascii="Cambria Math" w:eastAsiaTheme="minorEastAsia" w:hAnsi="Cambria Math" w:cs="CMSSI10"/>
           </w:rPr>
-          <m:t xml:space="preserve"> error_diag</m:t>
-        </m:r>
-        <m:r>
-          <w:rPr>
-            <w:rFonts w:ascii="Cambria Math" w:eastAsiaTheme="minorEastAsia" w:hAnsi="Cambria Math" w:cs="CMSSI10"/>
-          </w:rPr>
-          <m:t>nosis</m:t>
+          <m:t xml:space="preserve"> error_diagnosis</m:t>
         </m:r>
       </m:oMath>
       <w:r>
@@ -684,72 +885,6 @@
         </w:rPr>
         <w:br/>
         <w:t>9.</w:t>
-      </w:r>
-      <w:r>
-        <w:rPr>
-          <w:rFonts w:eastAsiaTheme="minorEastAsia" w:cs="CMSSI10"/>
-        </w:rPr>
-        <w:tab/>
-      </w:r>
-      <m:oMath>
-        <m:r>
-          <w:rPr>
-            <w:rFonts w:ascii="Cambria Math" w:eastAsiaTheme="minorEastAsia" w:hAnsi="Cambria Math" w:cs="CMSSI10"/>
-          </w:rPr>
-          <m:t>erro</m:t>
-        </m:r>
-        <m:r>
-          <w:rPr>
-            <w:rFonts w:ascii="Cambria Math" w:eastAsiaTheme="minorEastAsia" w:hAnsi="Cambria Math" w:cs="CMSSI10"/>
-          </w:rPr>
-          <m:t>r_diagnosis</m:t>
-        </m:r>
-        <m:box>
-          <m:boxPr>
-            <m:opEmu m:val="on"/>
-            <m:ctrlPr>
-              <w:rPr>
-                <w:rFonts w:ascii="Cambria Math" w:eastAsiaTheme="minorEastAsia" w:hAnsi="Cambria Math" w:cs="CMSSI10"/>
-                <w:i/>
-              </w:rPr>
-            </m:ctrlPr>
-          </m:boxPr>
-          <m:e>
-            <m:groupChr>
-              <m:groupChrPr>
-                <m:chr m:val="→"/>
-                <m:vertJc m:val="bot"/>
-                <m:ctrlPr>
-                  <w:rPr>
-                    <w:rFonts w:ascii="Cambria Math" w:eastAsiaTheme="minorEastAsia" w:hAnsi="Cambria Math" w:cs="CMSSI10"/>
-                    <w:i/>
-                  </w:rPr>
-                </m:ctrlPr>
-              </m:groupChrPr>
-              <m:e>
-                <m:r>
-                  <w:rPr>
-                    <w:rFonts w:ascii="Cambria Math" w:eastAsiaTheme="minorEastAsia" w:hAnsi="Cambria Math" w:cs="CMSSI10"/>
-                  </w:rPr>
-                  <m:t>retry_init [retry &lt; 3] / retry++</m:t>
-                </m:r>
-              </m:e>
-            </m:groupChr>
-            <m:r>
-              <w:rPr>
-                <w:rFonts w:ascii="Cambria Math" w:eastAsiaTheme="minorEastAsia" w:hAnsi="Cambria Math" w:cs="CMSSI10"/>
-              </w:rPr>
-              <m:t xml:space="preserve"> init</m:t>
-            </m:r>
-          </m:e>
-        </m:box>
-      </m:oMath>
-      <w:r>
-        <w:rPr>
-          <w:rFonts w:eastAsiaTheme="minorEastAsia" w:cs="CMSSI10"/>
-        </w:rPr>
-        <w:br/>
-        <w:t>10.</w:t>
       </w:r>
       <w:r>
         <w:rPr>
@@ -766,7 +901,7 @@
         </m:r>
         <m:box>
           <m:boxPr>
-            <m:opEmu m:val="on"/>
+            <m:opEmu m:val="1"/>
             <m:ctrlPr>
               <w:rPr>
                 <w:rFonts w:ascii="Cambria Math" w:eastAsiaTheme="minorEastAsia" w:hAnsi="Cambria Math" w:cs="CMSSI10"/>
@@ -791,7 +926,7 @@
                   <w:rPr>
                     <w:rFonts w:ascii="Cambria Math" w:eastAsiaTheme="minorEastAsia" w:hAnsi="Cambria Math" w:cs="CMSSI10"/>
                   </w:rPr>
-                  <m:t>idle_rescue</m:t>
+                  <m:t>retry_init [retry &lt; 3] / retry++</m:t>
                 </m:r>
               </m:e>
             </m:groupChr>
@@ -799,7 +934,7 @@
               <w:rPr>
                 <w:rFonts w:ascii="Cambria Math" w:eastAsiaTheme="minorEastAsia" w:hAnsi="Cambria Math" w:cs="CMSSI10"/>
               </w:rPr>
-              <m:t xml:space="preserve"> idle</m:t>
+              <m:t xml:space="preserve"> init</m:t>
             </m:r>
           </m:e>
         </m:box>
@@ -809,7 +944,7 @@
           <w:rFonts w:eastAsiaTheme="minorEastAsia" w:cs="CMSSI10"/>
         </w:rPr>
         <w:br/>
-        <w:t>11.</w:t>
+        <w:t>10.</w:t>
       </w:r>
       <w:r>
         <w:rPr>
@@ -826,7 +961,7 @@
         </m:r>
         <m:box>
           <m:boxPr>
-            <m:opEmu m:val="on"/>
+            <m:opEmu m:val="1"/>
             <m:ctrlPr>
               <w:rPr>
                 <w:rFonts w:ascii="Cambria Math" w:eastAsiaTheme="minorEastAsia" w:hAnsi="Cambria Math" w:cs="CMSSI10"/>
@@ -851,13 +986,7 @@
                   <w:rPr>
                     <w:rFonts w:ascii="Cambria Math" w:eastAsiaTheme="minorEastAsia" w:hAnsi="Cambria Math" w:cs="CMSSI10"/>
                   </w:rPr>
-                  <m:t>moni_res</m:t>
-                </m:r>
-                <m:r>
-                  <w:rPr>
-                    <w:rFonts w:ascii="Cambria Math" w:eastAsiaTheme="minorEastAsia" w:hAnsi="Cambria Math" w:cs="CMSSI10"/>
-                  </w:rPr>
-                  <m:t>cue</m:t>
+                  <m:t>idle_rescue</m:t>
                 </m:r>
               </m:e>
             </m:groupChr>
@@ -865,7 +994,7 @@
               <w:rPr>
                 <w:rFonts w:ascii="Cambria Math" w:eastAsiaTheme="minorEastAsia" w:hAnsi="Cambria Math" w:cs="CMSSI10"/>
               </w:rPr>
-              <m:t>monitoring</m:t>
+              <m:t xml:space="preserve"> idle</m:t>
             </m:r>
           </m:e>
         </m:box>
@@ -875,7 +1004,7 @@
           <w:rFonts w:eastAsiaTheme="minorEastAsia" w:cs="CMSSI10"/>
         </w:rPr>
         <w:br/>
-        <w:t>12.</w:t>
+        <w:t>11.</w:t>
       </w:r>
       <w:r>
         <w:rPr>
@@ -892,7 +1021,67 @@
         </m:r>
         <m:box>
           <m:boxPr>
-            <m:opEmu m:val="on"/>
+            <m:opEmu m:val="1"/>
+            <m:ctrlPr>
+              <w:rPr>
+                <w:rFonts w:ascii="Cambria Math" w:eastAsiaTheme="minorEastAsia" w:hAnsi="Cambria Math" w:cs="CMSSI10"/>
+                <w:i/>
+              </w:rPr>
+            </m:ctrlPr>
+          </m:boxPr>
+          <m:e>
+            <m:groupChr>
+              <m:groupChrPr>
+                <m:chr m:val="→"/>
+                <m:vertJc m:val="bot"/>
+                <m:ctrlPr>
+                  <w:rPr>
+                    <w:rFonts w:ascii="Cambria Math" w:eastAsiaTheme="minorEastAsia" w:hAnsi="Cambria Math" w:cs="CMSSI10"/>
+                    <w:i/>
+                  </w:rPr>
+                </m:ctrlPr>
+              </m:groupChrPr>
+              <m:e>
+                <m:r>
+                  <w:rPr>
+                    <w:rFonts w:ascii="Cambria Math" w:eastAsiaTheme="minorEastAsia" w:hAnsi="Cambria Math" w:cs="CMSSI10"/>
+                  </w:rPr>
+                  <m:t>moni_rescue</m:t>
+                </m:r>
+              </m:e>
+            </m:groupChr>
+            <m:r>
+              <w:rPr>
+                <w:rFonts w:ascii="Cambria Math" w:eastAsiaTheme="minorEastAsia" w:hAnsi="Cambria Math" w:cs="CMSSI10"/>
+              </w:rPr>
+              <m:t>monitoring</m:t>
+            </m:r>
+          </m:e>
+        </m:box>
+      </m:oMath>
+      <w:r>
+        <w:rPr>
+          <w:rFonts w:eastAsiaTheme="minorEastAsia" w:cs="CMSSI10"/>
+        </w:rPr>
+        <w:br/>
+        <w:t>12.</w:t>
+      </w:r>
+      <w:r>
+        <w:rPr>
+          <w:rFonts w:eastAsiaTheme="minorEastAsia" w:cs="CMSSI10"/>
+        </w:rPr>
+        <w:tab/>
+      </w:r>
+      <m:oMath>
+        <m:r>
+          <w:rPr>
+            <w:rFonts w:ascii="Cambria Math" w:eastAsiaTheme="minorEastAsia" w:hAnsi="Cambria Math" w:cs="CMSSI10"/>
+          </w:rPr>
+          <m:t>error_diagnosis</m:t>
+        </m:r>
+        <m:box>
+          <m:boxPr>
+            <m:opEmu m:val="1"/>
             <m:ctrlPr>
               <w:rPr>
                 <w:rFonts w:ascii="Cambria Math" w:eastAsiaTheme="minorEastAsia" w:hAnsi="Cambria Math" w:cs="CMSSI10"/>
@@ -983,7 +1172,7 @@
         </m:r>
         <m:box>
           <m:boxPr>
-            <m:opEmu m:val="on"/>
+            <m:opEmu m:val="1"/>
             <m:ctrlPr>
               <w:rPr>
                 <w:rFonts w:ascii="Cambria Math" w:eastAsiaTheme="minorEastAsia" w:hAnsi="Cambria Math" w:cs="CMSSI10"/>
@@ -1035,14 +1224,14 @@
           <w:b/>
         </w:rPr>
       </w:pPr>
+      <w:proofErr w:type="spellStart"/>
       <w:r>
         <w:rPr>
           <w:b/>
         </w:rPr>
         <w:t>Init</w:t>
       </w:r>
-      <w:bookmarkStart w:id="0" w:name="_GoBack"/>
-      <w:bookmarkEnd w:id="0"/>
+      <w:proofErr w:type="spellEnd"/>
     </w:p>
     <w:p>
       <w:pPr>
@@ -1072,17 +1261,61 @@
         </w:rPr>
         <w:t>{</w:t>
       </w:r>
+      <w:proofErr w:type="spellStart"/>
       <w:r>
         <w:rPr>
           <w:rFonts w:cs="CMSSI10"/>
         </w:rPr>
         <w:t>boot_hw</w:t>
       </w:r>
-      <w:r>
-        <w:rPr>
-          <w:rFonts w:cs="CMSSI10"/>
-        </w:rPr>
-        <w:t>, senchk, tchk, psichk, ready</w:t>
+      <w:proofErr w:type="spellEnd"/>
+      <w:r>
+        <w:rPr>
+          <w:rFonts w:cs="CMSSI10"/>
+        </w:rPr>
+        <w:t xml:space="preserve">, </w:t>
+      </w:r>
+      <w:proofErr w:type="spellStart"/>
+      <w:r>
+        <w:rPr>
+          <w:rFonts w:cs="CMSSI10"/>
+        </w:rPr>
+        <w:t>senchk</w:t>
+      </w:r>
+      <w:proofErr w:type="spellEnd"/>
+      <w:r>
+        <w:rPr>
+          <w:rFonts w:cs="CMSSI10"/>
+        </w:rPr>
+        <w:t xml:space="preserve">, </w:t>
+      </w:r>
+      <w:proofErr w:type="spellStart"/>
+      <w:r>
+        <w:rPr>
+          <w:rFonts w:cs="CMSSI10"/>
+        </w:rPr>
+        <w:t>tchk</w:t>
+      </w:r>
+      <w:proofErr w:type="spellEnd"/>
+      <w:r>
+        <w:rPr>
+          <w:rFonts w:cs="CMSSI10"/>
+        </w:rPr>
+        <w:t xml:space="preserve">, </w:t>
+      </w:r>
+      <w:proofErr w:type="spellStart"/>
+      <w:r>
+        <w:rPr>
+          <w:rFonts w:cs="CMSSI10"/>
+        </w:rPr>
+        <w:t>psichk</w:t>
+      </w:r>
+      <w:proofErr w:type="spellEnd"/>
+      <w:r>
+        <w:rPr>
+          <w:rFonts w:cs="CMSSI10"/>
+        </w:rPr>
+        <w:t>, ready</w:t>
       </w:r>
       <w:r>
         <w:rPr>
@@ -1132,12 +1365,56 @@
         </w:rPr>
         <w:t>{</w:t>
       </w:r>
-      <w:r>
-        <w:rPr>
-          <w:rFonts w:cs="CMSSI10"/>
-        </w:rPr>
-        <w:t>hw_ok, senok, t_ok, psi_ok</w:t>
-      </w:r>
+      <w:proofErr w:type="spellStart"/>
+      <w:r>
+        <w:rPr>
+          <w:rFonts w:cs="CMSSI10"/>
+        </w:rPr>
+        <w:t>hw_ok</w:t>
+      </w:r>
+      <w:proofErr w:type="spellEnd"/>
+      <w:r>
+        <w:rPr>
+          <w:rFonts w:cs="CMSSI10"/>
+        </w:rPr>
+        <w:t xml:space="preserve">, </w:t>
+      </w:r>
+      <w:proofErr w:type="spellStart"/>
+      <w:r>
+        <w:rPr>
+          <w:rFonts w:cs="CMSSI10"/>
+        </w:rPr>
+        <w:t>senok</w:t>
+      </w:r>
+      <w:proofErr w:type="spellEnd"/>
+      <w:r>
+        <w:rPr>
+          <w:rFonts w:cs="CMSSI10"/>
+        </w:rPr>
+        <w:t xml:space="preserve">, </w:t>
+      </w:r>
+      <w:proofErr w:type="spellStart"/>
+      <w:r>
+        <w:rPr>
+          <w:rFonts w:cs="CMSSI10"/>
+        </w:rPr>
+        <w:t>t_ok</w:t>
+      </w:r>
+      <w:proofErr w:type="spellEnd"/>
+      <w:r>
+        <w:rPr>
+          <w:rFonts w:cs="CMSSI10"/>
+        </w:rPr>
+        <w:t xml:space="preserve">, </w:t>
+      </w:r>
+      <w:proofErr w:type="spellStart"/>
+      <w:r>
+        <w:rPr>
+          <w:rFonts w:cs="CMSSI10"/>
+        </w:rPr>
+        <w:t>psi_ok</w:t>
+      </w:r>
+      <w:proofErr w:type="spellEnd"/>
       <w:r>
         <w:rPr>
           <w:rFonts w:cs="CMSY10"/>
@@ -1197,6 +1474,7 @@
           <w:rFonts w:cs="CMSSI10"/>
         </w:rPr>
       </w:pPr>
+      <w:proofErr w:type="gramStart"/>
       <w:r>
         <w:rPr>
           <w:rFonts w:cs="CMSSI10"/>
@@ -1220,14 +1498,23 @@
         <w:rPr>
           <w:rFonts w:cs="CMSS10"/>
         </w:rPr>
-        <w:t xml:space="preserve">: </w:t>
-      </w:r>
+        <w:t>:</w:t>
+      </w:r>
+      <w:proofErr w:type="gramEnd"/>
+      <w:r>
+        <w:rPr>
+          <w:rFonts w:cs="CMSS10"/>
+        </w:rPr>
+        <w:t xml:space="preserve"> </w:t>
+      </w:r>
+      <w:proofErr w:type="spellStart"/>
       <w:r>
         <w:rPr>
           <w:rFonts w:cs="CMSSI10"/>
         </w:rPr>
         <w:t>boot_hw</w:t>
       </w:r>
+      <w:proofErr w:type="spellEnd"/>
       <w:r>
         <w:rPr>
           <w:rFonts w:cs="CMSSI10"/>
@@ -1334,7 +1621,7 @@
         </m:r>
         <m:box>
           <m:boxPr>
-            <m:opEmu m:val="on"/>
+            <m:opEmu m:val="1"/>
             <m:ctrlPr>
               <w:rPr>
                 <w:rFonts w:ascii="Cambria Math" w:eastAsiaTheme="minorEastAsia" w:hAnsi="Cambria Math"/>
@@ -1407,7 +1694,7 @@
         </m:r>
         <m:box>
           <m:boxPr>
-            <m:opEmu m:val="on"/>
+            <m:opEmu m:val="1"/>
             <m:ctrlPr>
               <w:rPr>
                 <w:rFonts w:ascii="Cambria Math" w:eastAsiaTheme="minorEastAsia" w:hAnsi="Cambria Math"/>
@@ -1466,13 +1753,13 @@
         </w:rPr>
         <w:tab/>
       </w:r>
-      <w:r>
-        <w:rPr>
-          <w:rFonts w:eastAsiaTheme="minorEastAsia"/>
-        </w:rPr>
-        <w:t>tchk</w:t>
-      </w:r>
       <m:oMath>
+        <m:r>
+          <w:rPr>
+            <w:rFonts w:ascii="Cambria Math" w:eastAsiaTheme="minorEastAsia" w:hAnsi="Cambria Math"/>
+          </w:rPr>
+          <m:t>tchk</m:t>
+        </m:r>
         <m:r>
           <w:rPr>
             <w:rFonts w:ascii="Cambria Math" w:eastAsiaTheme="minorEastAsia" w:hAnsi="Cambria Math"/>
@@ -1481,7 +1768,7 @@
         </m:r>
         <m:box>
           <m:boxPr>
-            <m:opEmu m:val="on"/>
+            <m:opEmu m:val="1"/>
             <m:ctrlPr>
               <w:rPr>
                 <w:rFonts w:ascii="Cambria Math" w:eastAsiaTheme="minorEastAsia" w:hAnsi="Cambria Math"/>
@@ -1551,7 +1838,7 @@
         </m:r>
         <m:box>
           <m:boxPr>
-            <m:opEmu m:val="on"/>
+            <m:opEmu m:val="1"/>
             <m:ctrlPr>
               <w:rPr>
                 <w:rFonts w:ascii="Cambria Math" w:eastAsiaTheme="minorEastAsia" w:hAnsi="Cambria Math"/>
@@ -1588,6 +1875,1531 @@
             </m:r>
           </m:e>
         </m:box>
+      </m:oMath>
+    </w:p>
+    <w:p>
+      <w:pPr>
+        <w:spacing w:after="0"/>
+      </w:pPr>
+    </w:p>
+    <w:p>
+      <w:pPr>
+        <w:rPr>
+          <w:b/>
+        </w:rPr>
+      </w:pPr>
+      <w:r>
+        <w:rPr>
+          <w:b/>
+        </w:rPr>
+        <w:t>Lockdown</w:t>
+      </w:r>
+    </w:p>
+    <w:p>
+      <w:pPr>
+        <w:autoSpaceDE w:val="0"/>
+        <w:autoSpaceDN w:val="0"/>
+        <w:adjustRightInd w:val="0"/>
+        <w:spacing w:after="0" w:line="240" w:lineRule="auto"/>
+        <w:rPr>
+          <w:rFonts w:cs="CMSY10"/>
+        </w:rPr>
+      </w:pPr>
+      <w:r>
+        <w:rPr>
+          <w:rFonts w:cs="CMSSI10"/>
+        </w:rPr>
+        <w:t xml:space="preserve">Q </w:t>
+      </w:r>
+      <w:r>
+        <w:rPr>
+          <w:rFonts w:cs="CMSS10"/>
+        </w:rPr>
+        <w:t xml:space="preserve">= </w:t>
+      </w:r>
+      <w:r>
+        <w:rPr>
+          <w:rFonts w:cs="CMSY10"/>
+        </w:rPr>
+        <w:t>{</w:t>
+      </w:r>
+      <w:proofErr w:type="spellStart"/>
+      <w:r>
+        <w:rPr>
+          <w:rFonts w:cs="CMSSI10"/>
+        </w:rPr>
+        <w:t>prep_vpurge</w:t>
+      </w:r>
+      <w:proofErr w:type="spellEnd"/>
+      <w:r>
+        <w:rPr>
+          <w:rFonts w:cs="CMSSI10"/>
+        </w:rPr>
+        <w:t xml:space="preserve">, </w:t>
+      </w:r>
+      <w:proofErr w:type="spellStart"/>
+      <w:r>
+        <w:rPr>
+          <w:rFonts w:cs="CMSSI10"/>
+        </w:rPr>
+        <w:t>alt_temp</w:t>
+      </w:r>
+      <w:proofErr w:type="spellEnd"/>
+      <w:r>
+        <w:rPr>
+          <w:rFonts w:cs="CMSSI10"/>
+        </w:rPr>
+        <w:t xml:space="preserve">, </w:t>
+      </w:r>
+      <w:proofErr w:type="spellStart"/>
+      <w:r>
+        <w:rPr>
+          <w:rFonts w:cs="CMSSI10"/>
+        </w:rPr>
+        <w:t>alt_psi</w:t>
+      </w:r>
+      <w:proofErr w:type="spellEnd"/>
+      <w:r>
+        <w:rPr>
+          <w:rFonts w:cs="CMSSI10"/>
+        </w:rPr>
+        <w:t xml:space="preserve">, </w:t>
+      </w:r>
+      <w:proofErr w:type="spellStart"/>
+      <w:r>
+        <w:rPr>
+          <w:rFonts w:cs="CMSSI10"/>
+        </w:rPr>
+        <w:t>risk_assess</w:t>
+      </w:r>
+      <w:proofErr w:type="spellEnd"/>
+      <w:r>
+        <w:rPr>
+          <w:rFonts w:cs="CMSSI10"/>
+        </w:rPr>
+        <w:t xml:space="preserve">, </w:t>
+      </w:r>
+      <w:proofErr w:type="spellStart"/>
+      <w:r>
+        <w:rPr>
+          <w:rFonts w:cs="CMSSI10"/>
+        </w:rPr>
+        <w:t>safe_status</w:t>
+      </w:r>
+      <w:proofErr w:type="spellEnd"/>
+      <w:r>
+        <w:rPr>
+          <w:rFonts w:cs="CMSY10"/>
+        </w:rPr>
+        <w:t>}</w:t>
+      </w:r>
+    </w:p>
+    <w:p>
+      <w:pPr>
+        <w:autoSpaceDE w:val="0"/>
+        <w:autoSpaceDN w:val="0"/>
+        <w:adjustRightInd w:val="0"/>
+        <w:spacing w:after="0" w:line="240" w:lineRule="auto"/>
+        <w:rPr>
+          <w:rFonts w:cs="CMSY10"/>
+        </w:rPr>
+      </w:pPr>
+      <w:r>
+        <w:rPr>
+          <w:rFonts w:cs="CMSS10"/>
+        </w:rPr>
+        <w:t>Σ</w:t>
+      </w:r>
+      <w:r>
+        <w:rPr>
+          <w:rFonts w:cs="CMSS10"/>
+          <w:vertAlign w:val="subscript"/>
+        </w:rPr>
+        <w:t>1</w:t>
+      </w:r>
+      <w:r>
+        <w:rPr>
+          <w:rFonts w:cs="CMSS8"/>
+        </w:rPr>
+        <w:t xml:space="preserve"> </w:t>
+      </w:r>
+      <w:r>
+        <w:rPr>
+          <w:rFonts w:cs="CMSS10"/>
+        </w:rPr>
+        <w:t xml:space="preserve">= </w:t>
+      </w:r>
+      <w:r>
+        <w:rPr>
+          <w:rFonts w:cs="CMSY10"/>
+        </w:rPr>
+        <w:t>{</w:t>
+      </w:r>
+      <w:proofErr w:type="spellStart"/>
+      <w:r>
+        <w:rPr>
+          <w:rFonts w:cs="CMSSI10"/>
+        </w:rPr>
+        <w:t>initiate_purge</w:t>
+      </w:r>
+      <w:proofErr w:type="spellEnd"/>
+      <w:r>
+        <w:rPr>
+          <w:rFonts w:cs="CMSSI10"/>
+        </w:rPr>
+        <w:t xml:space="preserve">, </w:t>
+      </w:r>
+      <w:proofErr w:type="spellStart"/>
+      <w:r>
+        <w:rPr>
+          <w:rFonts w:cs="CMSSI10"/>
+        </w:rPr>
+        <w:t>tcyc_comp</w:t>
+      </w:r>
+      <w:proofErr w:type="spellEnd"/>
+      <w:r>
+        <w:rPr>
+          <w:rFonts w:cs="CMSSI10"/>
+        </w:rPr>
+        <w:t xml:space="preserve">, </w:t>
+      </w:r>
+      <w:proofErr w:type="spellStart"/>
+      <w:r>
+        <w:rPr>
+          <w:rFonts w:cs="CMSSI10"/>
+        </w:rPr>
+        <w:t>psicyc_comp</w:t>
+      </w:r>
+      <w:proofErr w:type="spellEnd"/>
+      <w:r>
+        <w:rPr>
+          <w:rFonts w:cs="CMSY10"/>
+        </w:rPr>
+        <w:t>}</w:t>
+      </w:r>
+    </w:p>
+    <w:p>
+      <w:pPr>
+        <w:autoSpaceDE w:val="0"/>
+        <w:autoSpaceDN w:val="0"/>
+        <w:adjustRightInd w:val="0"/>
+        <w:spacing w:after="0" w:line="240" w:lineRule="auto"/>
+        <w:rPr>
+          <w:rFonts w:cs="CMSY10"/>
+        </w:rPr>
+      </w:pPr>
+      <w:r>
+        <w:rPr>
+          <w:rFonts w:cs="CMSS10"/>
+        </w:rPr>
+        <w:t>Σ</w:t>
+      </w:r>
+      <w:r>
+        <w:rPr>
+          <w:rFonts w:cs="CMSS10"/>
+          <w:vertAlign w:val="subscript"/>
+        </w:rPr>
+        <w:t>2</w:t>
+      </w:r>
+      <w:r>
+        <w:rPr>
+          <w:rFonts w:cs="CMSS8"/>
+        </w:rPr>
+        <w:t xml:space="preserve"> </w:t>
+      </w:r>
+      <w:r>
+        <w:rPr>
+          <w:rFonts w:cs="CMSS10"/>
+        </w:rPr>
+        <w:t xml:space="preserve">= </w:t>
+      </w:r>
+      <w:r>
+        <w:rPr>
+          <w:rFonts w:cs="CMSY10"/>
+        </w:rPr>
+        <w:t>{</w:t>
+      </w:r>
+      <w:proofErr w:type="spellStart"/>
+      <w:r>
+        <w:rPr>
+          <w:rFonts w:cs="CMSY10"/>
+        </w:rPr>
+        <w:t>lock_doors</w:t>
+      </w:r>
+      <w:proofErr w:type="spellEnd"/>
+      <w:r>
+        <w:rPr>
+          <w:rFonts w:cs="CMSY10"/>
+        </w:rPr>
+        <w:t xml:space="preserve">, </w:t>
+      </w:r>
+      <w:proofErr w:type="spellStart"/>
+      <w:r>
+        <w:rPr>
+          <w:rFonts w:cs="CMSY10"/>
+        </w:rPr>
+        <w:t>unlock_doors</w:t>
+      </w:r>
+      <w:proofErr w:type="spellEnd"/>
+      <w:r>
+        <w:rPr>
+          <w:rFonts w:cs="CMSY10"/>
+        </w:rPr>
+        <w:t>}</w:t>
+      </w:r>
+    </w:p>
+    <w:p>
+      <w:pPr>
+        <w:autoSpaceDE w:val="0"/>
+        <w:autoSpaceDN w:val="0"/>
+        <w:adjustRightInd w:val="0"/>
+        <w:spacing w:after="0" w:line="240" w:lineRule="auto"/>
+        <w:rPr>
+          <w:rFonts w:cs="CMSSI10"/>
+        </w:rPr>
+      </w:pPr>
+      <w:proofErr w:type="gramStart"/>
+      <w:r>
+        <w:rPr>
+          <w:rFonts w:cs="CMSSI10"/>
+        </w:rPr>
+        <w:t>q</w:t>
+      </w:r>
+      <w:r>
+        <w:rPr>
+          <w:rFonts w:cs="CMSS8"/>
+          <w:vertAlign w:val="subscript"/>
+        </w:rPr>
+        <w:t>0</w:t>
+      </w:r>
+      <w:r>
+        <w:rPr>
+          <w:rFonts w:cs="CMSS8"/>
+        </w:rPr>
+        <w:t xml:space="preserve"> </w:t>
+      </w:r>
+      <w:r>
+        <w:rPr>
+          <w:rFonts w:cs="CMSS10"/>
+        </w:rPr>
+        <w:t>:</w:t>
+      </w:r>
+      <w:proofErr w:type="gramEnd"/>
+      <w:r>
+        <w:rPr>
+          <w:rFonts w:cs="CMSS10"/>
+        </w:rPr>
+        <w:t xml:space="preserve"> </w:t>
+      </w:r>
+      <w:proofErr w:type="spellStart"/>
+      <w:r>
+        <w:rPr>
+          <w:rFonts w:cs="CMSSI10"/>
+        </w:rPr>
+        <w:t>prep_vpurge</w:t>
+      </w:r>
+      <w:proofErr w:type="spellEnd"/>
+      <w:r>
+        <w:rPr>
+          <w:rFonts w:cs="CMSSI10"/>
+        </w:rPr>
+        <w:t xml:space="preserve"> </w:t>
+      </w:r>
+    </w:p>
+    <w:p>
+      <w:pPr>
+        <w:autoSpaceDE w:val="0"/>
+        <w:autoSpaceDN w:val="0"/>
+        <w:adjustRightInd w:val="0"/>
+        <w:spacing w:after="0" w:line="240" w:lineRule="auto"/>
+        <w:rPr>
+          <w:rFonts w:cs="CMSY10"/>
+        </w:rPr>
+      </w:pPr>
+      <w:proofErr w:type="gramStart"/>
+      <w:r>
+        <w:rPr>
+          <w:rFonts w:cs="CMSSI10"/>
+        </w:rPr>
+        <w:t>Ѵ</w:t>
+      </w:r>
+      <w:r>
+        <w:rPr>
+          <w:rFonts w:cs="CMSSI10"/>
+        </w:rPr>
+        <w:t xml:space="preserve"> </w:t>
+      </w:r>
+      <w:r>
+        <w:rPr>
+          <w:rFonts w:cs="CMSS10"/>
+        </w:rPr>
+        <w:t>:</w:t>
+      </w:r>
+      <w:proofErr w:type="gramEnd"/>
+      <w:r>
+        <w:rPr>
+          <w:rFonts w:cs="CMSS10"/>
+        </w:rPr>
+        <w:t xml:space="preserve"> </w:t>
+      </w:r>
+      <w:r>
+        <w:rPr>
+          <w:rFonts w:cs="CMSY10"/>
+        </w:rPr>
+        <w:t>risk: percentage</w:t>
+      </w:r>
+    </w:p>
+    <w:p>
+      <w:proofErr w:type="gramStart"/>
+      <w:r>
+        <w:rPr>
+          <w:rFonts w:cs="CMSSI10"/>
+        </w:rPr>
+        <w:t xml:space="preserve">Λ </w:t>
+      </w:r>
+      <w:r>
+        <w:rPr>
+          <w:rFonts w:cs="CMSS10"/>
+        </w:rPr>
+        <w:t>:</w:t>
+      </w:r>
+      <w:proofErr w:type="gramEnd"/>
+      <w:r>
+        <w:rPr>
+          <w:rFonts w:cs="CMSS10"/>
+        </w:rPr>
+        <w:t xml:space="preserve"> Transition specifications</w:t>
+      </w:r>
+    </w:p>
+    <w:p>
+      <w:pPr>
+        <w:spacing w:after="0"/>
+        <w:rPr>
+          <w:rFonts w:eastAsiaTheme="minorEastAsia"/>
+        </w:rPr>
+      </w:pPr>
+      <w:r>
+        <w:t>1.</w:t>
+      </w:r>
+      <w:r>
+        <w:tab/>
+      </w:r>
+      <m:oMath>
+        <m:r>
+          <w:rPr>
+            <w:rFonts w:ascii="Cambria Math" w:hAnsi="Cambria Math"/>
+          </w:rPr>
+          <m:t>→prep_vpurge</m:t>
+        </m:r>
+      </m:oMath>
+    </w:p>
+    <w:p>
+      <w:pPr>
+        <w:spacing w:after="0"/>
+        <w:rPr>
+          <w:rFonts w:eastAsiaTheme="minorEastAsia"/>
+        </w:rPr>
+      </w:pPr>
+      <w:r>
+        <w:rPr>
+          <w:rFonts w:eastAsiaTheme="minorEastAsia"/>
+        </w:rPr>
+        <w:t>2.</w:t>
+      </w:r>
+      <w:r>
+        <w:rPr>
+          <w:rFonts w:eastAsiaTheme="minorEastAsia"/>
+        </w:rPr>
+        <w:tab/>
+      </w:r>
+      <m:oMath>
+        <m:r>
+          <w:rPr>
+            <w:rFonts w:ascii="Cambria Math" w:hAnsi="Cambria Math"/>
+          </w:rPr>
+          <m:t>prep_vpurge</m:t>
+        </m:r>
+        <m:r>
+          <w:rPr>
+            <w:rFonts w:ascii="Cambria Math" w:eastAsiaTheme="minorEastAsia" w:hAnsi="Cambria Math"/>
+          </w:rPr>
+          <m:t xml:space="preserve"> </m:t>
+        </m:r>
+        <m:box>
+          <m:boxPr>
+            <m:opEmu m:val="1"/>
+            <m:ctrlPr>
+              <w:rPr>
+                <w:rFonts w:ascii="Cambria Math" w:eastAsiaTheme="minorEastAsia" w:hAnsi="Cambria Math"/>
+                <w:i/>
+              </w:rPr>
+            </m:ctrlPr>
+          </m:boxPr>
+          <m:e>
+            <m:groupChr>
+              <m:groupChrPr>
+                <m:chr m:val="→"/>
+                <m:vertJc m:val="bot"/>
+                <m:ctrlPr>
+                  <w:rPr>
+                    <w:rFonts w:ascii="Cambria Math" w:eastAsiaTheme="minorEastAsia" w:hAnsi="Cambria Math"/>
+                    <w:i/>
+                  </w:rPr>
+                </m:ctrlPr>
+              </m:groupChrPr>
+              <m:e>
+                <m:r>
+                  <w:rPr>
+                    <w:rFonts w:ascii="Cambria Math" w:eastAsiaTheme="minorEastAsia" w:hAnsi="Cambria Math"/>
+                  </w:rPr>
+                  <m:t>initiate_purge/lock_doors</m:t>
+                </m:r>
+              </m:e>
+            </m:groupChr>
+            <m:r>
+              <w:rPr>
+                <w:rFonts w:ascii="Cambria Math" w:eastAsiaTheme="minorEastAsia" w:hAnsi="Cambria Math"/>
+              </w:rPr>
+              <m:t xml:space="preserve"> alt_temp</m:t>
+            </m:r>
+          </m:e>
+        </m:box>
+      </m:oMath>
+    </w:p>
+    <w:p>
+      <w:pPr>
+        <w:spacing w:after="0"/>
+        <w:rPr>
+          <w:rFonts w:eastAsiaTheme="minorEastAsia"/>
+        </w:rPr>
+      </w:pPr>
+      <w:r>
+        <w:rPr>
+          <w:rFonts w:eastAsiaTheme="minorEastAsia"/>
+        </w:rPr>
+        <w:t>3.</w:t>
+      </w:r>
+      <w:r>
+        <w:rPr>
+          <w:rFonts w:eastAsiaTheme="minorEastAsia"/>
+        </w:rPr>
+        <w:tab/>
+      </w:r>
+      <m:oMath>
+        <m:r>
+          <w:rPr>
+            <w:rFonts w:ascii="Cambria Math" w:hAnsi="Cambria Math"/>
+          </w:rPr>
+          <m:t>prep_vpurge</m:t>
+        </m:r>
+        <m:r>
+          <w:rPr>
+            <w:rFonts w:ascii="Cambria Math" w:eastAsiaTheme="minorEastAsia" w:hAnsi="Cambria Math"/>
+          </w:rPr>
+          <m:t xml:space="preserve"> </m:t>
+        </m:r>
+        <m:box>
+          <m:boxPr>
+            <m:opEmu m:val="1"/>
+            <m:ctrlPr>
+              <w:rPr>
+                <w:rFonts w:ascii="Cambria Math" w:eastAsiaTheme="minorEastAsia" w:hAnsi="Cambria Math"/>
+                <w:i/>
+              </w:rPr>
+            </m:ctrlPr>
+          </m:boxPr>
+          <m:e>
+            <m:groupChr>
+              <m:groupChrPr>
+                <m:chr m:val="→"/>
+                <m:vertJc m:val="bot"/>
+                <m:ctrlPr>
+                  <w:rPr>
+                    <w:rFonts w:ascii="Cambria Math" w:eastAsiaTheme="minorEastAsia" w:hAnsi="Cambria Math"/>
+                    <w:i/>
+                  </w:rPr>
+                </m:ctrlPr>
+              </m:groupChrPr>
+              <m:e>
+                <m:r>
+                  <w:rPr>
+                    <w:rFonts w:ascii="Cambria Math" w:eastAsiaTheme="minorEastAsia" w:hAnsi="Cambria Math"/>
+                  </w:rPr>
+                  <m:t>initiate_purge/lock_doors</m:t>
+                </m:r>
+              </m:e>
+            </m:groupChr>
+            <m:r>
+              <w:rPr>
+                <w:rFonts w:ascii="Cambria Math" w:eastAsiaTheme="minorEastAsia" w:hAnsi="Cambria Math"/>
+              </w:rPr>
+              <m:t xml:space="preserve"> alt_psi</m:t>
+            </m:r>
+          </m:e>
+        </m:box>
+      </m:oMath>
+    </w:p>
+    <w:p>
+      <w:pPr>
+        <w:spacing w:after="0"/>
+        <w:rPr>
+          <w:rFonts w:eastAsiaTheme="minorEastAsia"/>
+        </w:rPr>
+      </w:pPr>
+      <w:r>
+        <w:t>4</w:t>
+      </w:r>
+      <w:r>
+        <w:rPr>
+          <w:rFonts w:eastAsiaTheme="minorEastAsia"/>
+        </w:rPr>
+        <w:t>.</w:t>
+      </w:r>
+      <w:r>
+        <w:rPr>
+          <w:rFonts w:eastAsiaTheme="minorEastAsia"/>
+        </w:rPr>
+        <w:tab/>
+      </w:r>
+      <m:oMath>
+        <m:r>
+          <w:rPr>
+            <w:rFonts w:ascii="Cambria Math" w:eastAsiaTheme="minorEastAsia" w:hAnsi="Cambria Math"/>
+          </w:rPr>
+          <m:t xml:space="preserve">alt_temp </m:t>
+        </m:r>
+        <m:box>
+          <m:boxPr>
+            <m:opEmu m:val="1"/>
+            <m:ctrlPr>
+              <w:rPr>
+                <w:rFonts w:ascii="Cambria Math" w:eastAsiaTheme="minorEastAsia" w:hAnsi="Cambria Math"/>
+                <w:i/>
+              </w:rPr>
+            </m:ctrlPr>
+          </m:boxPr>
+          <m:e>
+            <m:groupChr>
+              <m:groupChrPr>
+                <m:chr m:val="→"/>
+                <m:vertJc m:val="bot"/>
+                <m:ctrlPr>
+                  <w:rPr>
+                    <w:rFonts w:ascii="Cambria Math" w:eastAsiaTheme="minorEastAsia" w:hAnsi="Cambria Math"/>
+                    <w:i/>
+                  </w:rPr>
+                </m:ctrlPr>
+              </m:groupChrPr>
+              <m:e>
+                <m:r>
+                  <w:rPr>
+                    <w:rFonts w:ascii="Cambria Math" w:eastAsiaTheme="minorEastAsia" w:hAnsi="Cambria Math"/>
+                  </w:rPr>
+                  <m:t>tcyc_comp</m:t>
+                </m:r>
+              </m:e>
+            </m:groupChr>
+            <m:r>
+              <w:rPr>
+                <w:rFonts w:ascii="Cambria Math" w:eastAsiaTheme="minorEastAsia" w:hAnsi="Cambria Math"/>
+              </w:rPr>
+              <m:t xml:space="preserve"> risk_assess</m:t>
+            </m:r>
+          </m:e>
+        </m:box>
+      </m:oMath>
+    </w:p>
+    <w:p>
+      <w:pPr>
+        <w:spacing w:after="0"/>
+        <w:rPr>
+          <w:rFonts w:eastAsiaTheme="minorEastAsia"/>
+        </w:rPr>
+      </w:pPr>
+      <w:r>
+        <w:t>5</w:t>
+      </w:r>
+      <w:r>
+        <w:rPr>
+          <w:rFonts w:eastAsiaTheme="minorEastAsia"/>
+        </w:rPr>
+        <w:t>.</w:t>
+      </w:r>
+      <w:r>
+        <w:rPr>
+          <w:rFonts w:eastAsiaTheme="minorEastAsia"/>
+        </w:rPr>
+        <w:tab/>
+      </w:r>
+      <m:oMath>
+        <m:r>
+          <w:rPr>
+            <w:rFonts w:ascii="Cambria Math" w:eastAsiaTheme="minorEastAsia" w:hAnsi="Cambria Math"/>
+          </w:rPr>
+          <m:t xml:space="preserve">alt_psi </m:t>
+        </m:r>
+        <m:box>
+          <m:boxPr>
+            <m:opEmu m:val="1"/>
+            <m:ctrlPr>
+              <w:rPr>
+                <w:rFonts w:ascii="Cambria Math" w:eastAsiaTheme="minorEastAsia" w:hAnsi="Cambria Math"/>
+                <w:i/>
+              </w:rPr>
+            </m:ctrlPr>
+          </m:boxPr>
+          <m:e>
+            <m:groupChr>
+              <m:groupChrPr>
+                <m:chr m:val="→"/>
+                <m:vertJc m:val="bot"/>
+                <m:ctrlPr>
+                  <w:rPr>
+                    <w:rFonts w:ascii="Cambria Math" w:eastAsiaTheme="minorEastAsia" w:hAnsi="Cambria Math"/>
+                    <w:i/>
+                  </w:rPr>
+                </m:ctrlPr>
+              </m:groupChrPr>
+              <m:e>
+                <m:r>
+                  <w:rPr>
+                    <w:rFonts w:ascii="Cambria Math" w:eastAsiaTheme="minorEastAsia" w:hAnsi="Cambria Math"/>
+                  </w:rPr>
+                  <m:t>psicyc_comp</m:t>
+                </m:r>
+              </m:e>
+            </m:groupChr>
+            <m:r>
+              <w:rPr>
+                <w:rFonts w:ascii="Cambria Math" w:eastAsiaTheme="minorEastAsia" w:hAnsi="Cambria Math"/>
+              </w:rPr>
+              <m:t xml:space="preserve"> risk_assess</m:t>
+            </m:r>
+          </m:e>
+        </m:box>
+      </m:oMath>
+    </w:p>
+    <w:p>
+      <w:pPr>
+        <w:spacing w:after="0"/>
+        <w:rPr>
+          <w:rFonts w:eastAsiaTheme="minorEastAsia"/>
+        </w:rPr>
+      </w:pPr>
+      <w:r>
+        <w:rPr>
+          <w:rFonts w:eastAsiaTheme="minorEastAsia"/>
+        </w:rPr>
+        <w:t>6.</w:t>
+      </w:r>
+      <w:r>
+        <w:rPr>
+          <w:rFonts w:eastAsiaTheme="minorEastAsia"/>
+        </w:rPr>
+        <w:tab/>
+      </w:r>
+      <m:oMath>
+        <m:r>
+          <w:rPr>
+            <w:rFonts w:ascii="Cambria Math" w:eastAsiaTheme="minorEastAsia" w:hAnsi="Cambria Math"/>
+          </w:rPr>
+          <m:t xml:space="preserve">risk_assess </m:t>
+        </m:r>
+        <m:box>
+          <m:boxPr>
+            <m:opEmu m:val="1"/>
+            <m:ctrlPr>
+              <w:rPr>
+                <w:rFonts w:ascii="Cambria Math" w:eastAsiaTheme="minorEastAsia" w:hAnsi="Cambria Math"/>
+                <w:i/>
+              </w:rPr>
+            </m:ctrlPr>
+          </m:boxPr>
+          <m:e>
+            <m:groupChr>
+              <m:groupChrPr>
+                <m:chr m:val="→"/>
+                <m:vertJc m:val="bot"/>
+                <m:ctrlPr>
+                  <w:rPr>
+                    <w:rFonts w:ascii="Cambria Math" w:eastAsiaTheme="minorEastAsia" w:hAnsi="Cambria Math"/>
+                    <w:i/>
+                  </w:rPr>
+                </m:ctrlPr>
+              </m:groupChrPr>
+              <m:e>
+                <m:r>
+                  <w:rPr>
+                    <w:rFonts w:ascii="Cambria Math" w:eastAsiaTheme="minorEastAsia" w:hAnsi="Cambria Math"/>
+                  </w:rPr>
+                  <m:t>[risk≥1%]</m:t>
+                </m:r>
+              </m:e>
+            </m:groupChr>
+            <m:r>
+              <w:rPr>
+                <w:rFonts w:ascii="Cambria Math" w:eastAsiaTheme="minorEastAsia" w:hAnsi="Cambria Math"/>
+              </w:rPr>
+              <m:t xml:space="preserve"> prep_vpurge</m:t>
+            </m:r>
+          </m:e>
+        </m:box>
+      </m:oMath>
+    </w:p>
+    <w:p>
+      <w:pPr>
+        <w:spacing w:after="0"/>
+      </w:pPr>
+      <w:r>
+        <w:rPr>
+          <w:rFonts w:eastAsiaTheme="minorEastAsia"/>
+        </w:rPr>
+        <w:t>7.</w:t>
+      </w:r>
+      <w:r>
+        <w:rPr>
+          <w:rFonts w:eastAsiaTheme="minorEastAsia"/>
+        </w:rPr>
+        <w:tab/>
+      </w:r>
+      <m:oMath>
+        <m:r>
+          <w:rPr>
+            <w:rFonts w:ascii="Cambria Math" w:eastAsiaTheme="minorEastAsia" w:hAnsi="Cambria Math"/>
+          </w:rPr>
+          <m:t xml:space="preserve">risk_assess </m:t>
+        </m:r>
+        <m:box>
+          <m:boxPr>
+            <m:opEmu m:val="1"/>
+            <m:ctrlPr>
+              <w:rPr>
+                <w:rFonts w:ascii="Cambria Math" w:eastAsiaTheme="minorEastAsia" w:hAnsi="Cambria Math"/>
+                <w:i/>
+              </w:rPr>
+            </m:ctrlPr>
+          </m:boxPr>
+          <m:e>
+            <m:groupChr>
+              <m:groupChrPr>
+                <m:chr m:val="→"/>
+                <m:vertJc m:val="bot"/>
+                <m:ctrlPr>
+                  <w:rPr>
+                    <w:rFonts w:ascii="Cambria Math" w:eastAsiaTheme="minorEastAsia" w:hAnsi="Cambria Math"/>
+                    <w:i/>
+                  </w:rPr>
+                </m:ctrlPr>
+              </m:groupChrPr>
+              <m:e>
+                <m:r>
+                  <w:rPr>
+                    <w:rFonts w:ascii="Cambria Math" w:eastAsiaTheme="minorEastAsia" w:hAnsi="Cambria Math"/>
+                  </w:rPr>
+                  <m:t>[risk&lt;1%]</m:t>
+                </m:r>
+              </m:e>
+            </m:groupChr>
+            <m:r>
+              <w:rPr>
+                <w:rFonts w:ascii="Cambria Math" w:eastAsiaTheme="minorEastAsia" w:hAnsi="Cambria Math"/>
+              </w:rPr>
+              <m:t xml:space="preserve"> safe_status</m:t>
+            </m:r>
+          </m:e>
+        </m:box>
+      </m:oMath>
+    </w:p>
+    <w:p>
+      <w:pPr>
+        <w:spacing w:after="0"/>
+        <w:rPr>
+          <w:rFonts w:eastAsiaTheme="minorEastAsia"/>
+        </w:rPr>
+      </w:pPr>
+      <w:r>
+        <w:rPr>
+          <w:rFonts w:eastAsiaTheme="minorEastAsia"/>
+        </w:rPr>
+        <w:t>8.</w:t>
+      </w:r>
+      <w:r>
+        <w:rPr>
+          <w:rFonts w:eastAsiaTheme="minorEastAsia"/>
+        </w:rPr>
+        <w:tab/>
+      </w:r>
+      <m:oMath>
+        <m:r>
+          <w:rPr>
+            <w:rFonts w:ascii="Cambria Math" w:eastAsiaTheme="minorEastAsia" w:hAnsi="Cambria Math"/>
+          </w:rPr>
+          <m:t>safe_status→exit</m:t>
+        </m:r>
+      </m:oMath>
+      <w:r>
+        <w:rPr>
+          <w:rFonts w:eastAsiaTheme="minorEastAsia"/>
+        </w:rPr>
+        <w:t xml:space="preserve"> </w:t>
+      </w:r>
+    </w:p>
+    <w:p>
+      <w:pPr>
+        <w:spacing w:after="0"/>
+        <w:rPr>
+          <w:rFonts w:eastAsiaTheme="minorEastAsia"/>
+          <w:b/>
+        </w:rPr>
+      </w:pPr>
+      <w:bookmarkStart w:id="0" w:name="_GoBack"/>
+      <w:bookmarkEnd w:id="0"/>
+    </w:p>
+    <w:p>
+      <w:pPr>
+        <w:spacing w:after="0"/>
+        <w:rPr>
+          <w:rFonts w:eastAsiaTheme="minorEastAsia"/>
+          <w:b/>
+        </w:rPr>
+      </w:pPr>
+    </w:p>
+    <w:p>
+      <w:pPr>
+        <w:spacing w:after="0"/>
+        <w:rPr>
+          <w:rFonts w:eastAsiaTheme="minorEastAsia"/>
+        </w:rPr>
+      </w:pPr>
+      <w:proofErr w:type="spellStart"/>
+      <w:r>
+        <w:rPr>
+          <w:rFonts w:eastAsiaTheme="minorEastAsia"/>
+          <w:b/>
+        </w:rPr>
+        <w:t>Error_diagnosis</w:t>
+      </w:r>
+      <w:proofErr w:type="spellEnd"/>
+    </w:p>
+    <w:p>
+      <w:pPr>
+        <w:spacing w:after="0"/>
+        <w:rPr>
+          <w:rFonts w:eastAsiaTheme="minorEastAsia"/>
+        </w:rPr>
+      </w:pPr>
+    </w:p>
+    <w:p>
+      <w:pPr>
+        <w:autoSpaceDE w:val="0"/>
+        <w:autoSpaceDN w:val="0"/>
+        <w:adjustRightInd w:val="0"/>
+        <w:spacing w:after="0" w:line="240" w:lineRule="auto"/>
+        <w:rPr>
+          <w:rFonts w:cs="CMSY10"/>
+        </w:rPr>
+      </w:pPr>
+      <w:r>
+        <w:rPr>
+          <w:rFonts w:cs="CMSSI10"/>
+        </w:rPr>
+        <w:t xml:space="preserve">Q </w:t>
+      </w:r>
+      <w:r>
+        <w:rPr>
+          <w:rFonts w:cs="CMSS10"/>
+        </w:rPr>
+        <w:t xml:space="preserve">= </w:t>
+      </w:r>
+      <w:r>
+        <w:rPr>
+          <w:rFonts w:cs="CMSY10"/>
+        </w:rPr>
+        <w:t>{</w:t>
+      </w:r>
+      <w:proofErr w:type="spellStart"/>
+      <w:r>
+        <w:rPr>
+          <w:rFonts w:cs="CMSY10"/>
+        </w:rPr>
+        <w:t>error_rcv</w:t>
+      </w:r>
+      <w:proofErr w:type="spellEnd"/>
+      <w:r>
+        <w:rPr>
+          <w:rFonts w:cs="CMSY10"/>
+        </w:rPr>
+        <w:t xml:space="preserve">, </w:t>
+      </w:r>
+      <w:proofErr w:type="spellStart"/>
+      <w:r>
+        <w:rPr>
+          <w:rFonts w:cs="CMSY10"/>
+        </w:rPr>
+        <w:t>applicable_rescue</w:t>
+      </w:r>
+      <w:proofErr w:type="spellEnd"/>
+      <w:r>
+        <w:rPr>
+          <w:rFonts w:cs="CMSY10"/>
+        </w:rPr>
+        <w:t xml:space="preserve">, </w:t>
+      </w:r>
+      <w:proofErr w:type="spellStart"/>
+      <w:r>
+        <w:rPr>
+          <w:rFonts w:cs="CMSY10"/>
+        </w:rPr>
+        <w:t>reset_module_data</w:t>
+      </w:r>
+      <w:proofErr w:type="spellEnd"/>
+      <w:r>
+        <w:rPr>
+          <w:rFonts w:cs="CMSY10"/>
+        </w:rPr>
+        <w:t>}</w:t>
+      </w:r>
+    </w:p>
+    <w:p>
+      <w:pPr>
+        <w:autoSpaceDE w:val="0"/>
+        <w:autoSpaceDN w:val="0"/>
+        <w:adjustRightInd w:val="0"/>
+        <w:spacing w:after="0" w:line="240" w:lineRule="auto"/>
+        <w:rPr>
+          <w:rFonts w:cs="CMSY10"/>
+        </w:rPr>
+      </w:pPr>
+      <w:r>
+        <w:rPr>
+          <w:rFonts w:cs="CMSS10"/>
+        </w:rPr>
+        <w:t>Σ</w:t>
+      </w:r>
+      <w:r>
+        <w:rPr>
+          <w:rFonts w:cs="CMSS10"/>
+          <w:vertAlign w:val="subscript"/>
+        </w:rPr>
+        <w:t>1</w:t>
+      </w:r>
+      <w:r>
+        <w:rPr>
+          <w:rFonts w:cs="CMSS8"/>
+        </w:rPr>
+        <w:t xml:space="preserve"> </w:t>
+      </w:r>
+      <w:r>
+        <w:rPr>
+          <w:rFonts w:cs="CMSS10"/>
+        </w:rPr>
+        <w:t xml:space="preserve">= </w:t>
+      </w:r>
+      <w:r>
+        <w:rPr>
+          <w:rFonts w:cs="CMSY10"/>
+        </w:rPr>
+        <w:t>{</w:t>
+      </w:r>
+      <w:proofErr w:type="spellStart"/>
+      <w:r>
+        <w:rPr>
+          <w:rFonts w:cs="CMSSI10"/>
+        </w:rPr>
+        <w:t>apply_protocol_rescues</w:t>
+      </w:r>
+      <w:proofErr w:type="spellEnd"/>
+      <w:r>
+        <w:rPr>
+          <w:rFonts w:cs="CMSSI10"/>
+        </w:rPr>
+        <w:t xml:space="preserve">, </w:t>
+      </w:r>
+      <w:proofErr w:type="spellStart"/>
+      <w:r>
+        <w:rPr>
+          <w:rFonts w:cs="CMSSI10"/>
+        </w:rPr>
+        <w:t>reset_to_stable</w:t>
+      </w:r>
+      <w:proofErr w:type="spellEnd"/>
+      <w:r>
+        <w:rPr>
+          <w:rFonts w:cs="CMSY10"/>
+        </w:rPr>
+        <w:t>}</w:t>
+      </w:r>
+    </w:p>
+    <w:p>
+      <w:pPr>
+        <w:autoSpaceDE w:val="0"/>
+        <w:autoSpaceDN w:val="0"/>
+        <w:adjustRightInd w:val="0"/>
+        <w:spacing w:after="0" w:line="240" w:lineRule="auto"/>
+        <w:rPr>
+          <w:rFonts w:cs="CMSY10"/>
+        </w:rPr>
+      </w:pPr>
+      <w:r>
+        <w:rPr>
+          <w:rFonts w:cs="CMSS10"/>
+        </w:rPr>
+        <w:t>Σ</w:t>
+      </w:r>
+      <w:r>
+        <w:rPr>
+          <w:rFonts w:cs="CMSS10"/>
+          <w:vertAlign w:val="subscript"/>
+        </w:rPr>
+        <w:t>2</w:t>
+      </w:r>
+      <w:r>
+        <w:rPr>
+          <w:rFonts w:cs="CMSS8"/>
+        </w:rPr>
+        <w:t xml:space="preserve"> </w:t>
+      </w:r>
+      <w:r>
+        <w:rPr>
+          <w:rFonts w:cs="CMSS10"/>
+        </w:rPr>
+        <w:t xml:space="preserve">= </w:t>
+      </w:r>
+      <w:r>
+        <w:rPr>
+          <w:rFonts w:cs="CMSY10"/>
+        </w:rPr>
+        <w:t>{ }</w:t>
+      </w:r>
+    </w:p>
+    <w:p>
+      <w:pPr>
+        <w:autoSpaceDE w:val="0"/>
+        <w:autoSpaceDN w:val="0"/>
+        <w:adjustRightInd w:val="0"/>
+        <w:spacing w:after="0" w:line="240" w:lineRule="auto"/>
+        <w:rPr>
+          <w:rFonts w:cs="CMSSI10"/>
+        </w:rPr>
+      </w:pPr>
+      <w:proofErr w:type="gramStart"/>
+      <w:r>
+        <w:rPr>
+          <w:rFonts w:cs="CMSSI10"/>
+        </w:rPr>
+        <w:t>q</w:t>
+      </w:r>
+      <w:r>
+        <w:rPr>
+          <w:rFonts w:cs="CMSS8"/>
+          <w:vertAlign w:val="subscript"/>
+        </w:rPr>
+        <w:t>0</w:t>
+      </w:r>
+      <w:r>
+        <w:rPr>
+          <w:rFonts w:cs="CMSS8"/>
+        </w:rPr>
+        <w:t xml:space="preserve"> </w:t>
+      </w:r>
+      <w:r>
+        <w:rPr>
+          <w:rFonts w:cs="CMSS10"/>
+        </w:rPr>
+        <w:t>:</w:t>
+      </w:r>
+      <w:proofErr w:type="gramEnd"/>
+      <w:r>
+        <w:rPr>
+          <w:rFonts w:cs="CMSS10"/>
+        </w:rPr>
+        <w:t xml:space="preserve"> </w:t>
+      </w:r>
+      <w:proofErr w:type="spellStart"/>
+      <w:r>
+        <w:rPr>
+          <w:rFonts w:cs="CMSSI10"/>
+        </w:rPr>
+        <w:t>error_rcv</w:t>
+      </w:r>
+      <w:proofErr w:type="spellEnd"/>
+      <w:r>
+        <w:rPr>
+          <w:rFonts w:cs="CMSSI10"/>
+        </w:rPr>
+        <w:t xml:space="preserve"> </w:t>
+      </w:r>
+    </w:p>
+    <w:p>
+      <w:pPr>
+        <w:autoSpaceDE w:val="0"/>
+        <w:autoSpaceDN w:val="0"/>
+        <w:adjustRightInd w:val="0"/>
+        <w:spacing w:after="0" w:line="240" w:lineRule="auto"/>
+        <w:rPr>
+          <w:rFonts w:cs="CMSY10"/>
+        </w:rPr>
+      </w:pPr>
+      <w:proofErr w:type="gramStart"/>
+      <w:r>
+        <w:rPr>
+          <w:rFonts w:cs="CMSSI10"/>
+        </w:rPr>
+        <w:t>Ѵ</w:t>
+      </w:r>
+      <w:r>
+        <w:rPr>
+          <w:rFonts w:cs="CMSSI10"/>
+        </w:rPr>
+        <w:t xml:space="preserve"> </w:t>
+      </w:r>
+      <w:r>
+        <w:rPr>
+          <w:rFonts w:cs="CMSS10"/>
+        </w:rPr>
+        <w:t>:</w:t>
+      </w:r>
+      <w:proofErr w:type="gramEnd"/>
+      <w:r>
+        <w:rPr>
+          <w:rFonts w:cs="CMSS10"/>
+        </w:rPr>
+        <w:t xml:space="preserve"> </w:t>
+      </w:r>
+      <w:proofErr w:type="spellStart"/>
+      <w:r>
+        <w:rPr>
+          <w:rFonts w:cs="CMSY10"/>
+        </w:rPr>
+        <w:t>err_protocol_def</w:t>
+      </w:r>
+      <w:proofErr w:type="spellEnd"/>
+      <w:r>
+        <w:rPr>
+          <w:rFonts w:cs="CMSY10"/>
+        </w:rPr>
+        <w:t>: Boolean</w:t>
+      </w:r>
+    </w:p>
+    <w:p>
+      <w:proofErr w:type="gramStart"/>
+      <w:r>
+        <w:rPr>
+          <w:rFonts w:cs="CMSSI10"/>
+        </w:rPr>
+        <w:t xml:space="preserve">Λ </w:t>
+      </w:r>
+      <w:r>
+        <w:rPr>
+          <w:rFonts w:cs="CMSS10"/>
+        </w:rPr>
+        <w:t>:</w:t>
+      </w:r>
+      <w:proofErr w:type="gramEnd"/>
+      <w:r>
+        <w:rPr>
+          <w:rFonts w:cs="CMSS10"/>
+        </w:rPr>
+        <w:t xml:space="preserve"> Transition specifications</w:t>
+      </w:r>
+    </w:p>
+    <w:p>
+      <w:pPr>
+        <w:spacing w:after="0"/>
+        <w:rPr>
+          <w:rFonts w:eastAsiaTheme="minorEastAsia"/>
+        </w:rPr>
+      </w:pPr>
+      <w:r>
+        <w:t>1.</w:t>
+      </w:r>
+      <w:r>
+        <w:tab/>
+      </w:r>
+      <m:oMath>
+        <m:r>
+          <w:rPr>
+            <w:rFonts w:ascii="Cambria Math" w:hAnsi="Cambria Math"/>
+          </w:rPr>
+          <m:t>→error_rcv</m:t>
+        </m:r>
+      </m:oMath>
+    </w:p>
+    <w:p>
+      <w:pPr>
+        <w:spacing w:after="0"/>
+        <w:rPr>
+          <w:rFonts w:eastAsiaTheme="minorEastAsia"/>
+        </w:rPr>
+      </w:pPr>
+      <w:r>
+        <w:rPr>
+          <w:rFonts w:eastAsiaTheme="minorEastAsia"/>
+        </w:rPr>
+        <w:t>2.</w:t>
+      </w:r>
+      <w:r>
+        <w:rPr>
+          <w:rFonts w:eastAsiaTheme="minorEastAsia"/>
+        </w:rPr>
+        <w:tab/>
+      </w:r>
+      <m:oMath>
+        <m:r>
+          <w:rPr>
+            <w:rFonts w:ascii="Cambria Math" w:hAnsi="Cambria Math"/>
+          </w:rPr>
+          <m:t xml:space="preserve">error_rcv </m:t>
+        </m:r>
+        <m:box>
+          <m:boxPr>
+            <m:opEmu m:val="1"/>
+            <m:ctrlPr>
+              <w:rPr>
+                <w:rFonts w:ascii="Cambria Math" w:eastAsiaTheme="minorEastAsia" w:hAnsi="Cambria Math"/>
+                <w:i/>
+              </w:rPr>
+            </m:ctrlPr>
+          </m:boxPr>
+          <m:e>
+            <m:groupChr>
+              <m:groupChrPr>
+                <m:chr m:val="→"/>
+                <m:vertJc m:val="bot"/>
+                <m:ctrlPr>
+                  <w:rPr>
+                    <w:rFonts w:ascii="Cambria Math" w:eastAsiaTheme="minorEastAsia" w:hAnsi="Cambria Math"/>
+                    <w:i/>
+                  </w:rPr>
+                </m:ctrlPr>
+              </m:groupChrPr>
+              <m:e>
+                <m:r>
+                  <w:rPr>
+                    <w:rFonts w:ascii="Cambria Math" w:eastAsiaTheme="minorEastAsia" w:hAnsi="Cambria Math"/>
+                  </w:rPr>
+                  <m:t>[err_protocol_def]</m:t>
+                </m:r>
+              </m:e>
+            </m:groupChr>
+            <m:r>
+              <w:rPr>
+                <w:rFonts w:ascii="Cambria Math" w:eastAsiaTheme="minorEastAsia" w:hAnsi="Cambria Math"/>
+              </w:rPr>
+              <m:t xml:space="preserve"> applicable_rescue</m:t>
+            </m:r>
+          </m:e>
+        </m:box>
+      </m:oMath>
+    </w:p>
+    <w:p>
+      <w:pPr>
+        <w:spacing w:after="0"/>
+        <w:rPr>
+          <w:rFonts w:eastAsiaTheme="minorEastAsia"/>
+        </w:rPr>
+      </w:pPr>
+      <w:r>
+        <w:rPr>
+          <w:rFonts w:eastAsiaTheme="minorEastAsia"/>
+        </w:rPr>
+        <w:t>3.</w:t>
+      </w:r>
+      <w:r>
+        <w:rPr>
+          <w:rFonts w:eastAsiaTheme="minorEastAsia"/>
+        </w:rPr>
+        <w:tab/>
+      </w:r>
+      <m:oMath>
+        <m:r>
+          <w:rPr>
+            <w:rFonts w:ascii="Cambria Math" w:hAnsi="Cambria Math"/>
+          </w:rPr>
+          <m:t xml:space="preserve">error_rcv </m:t>
+        </m:r>
+        <m:box>
+          <m:boxPr>
+            <m:opEmu m:val="1"/>
+            <m:ctrlPr>
+              <w:rPr>
+                <w:rFonts w:ascii="Cambria Math" w:eastAsiaTheme="minorEastAsia" w:hAnsi="Cambria Math"/>
+                <w:i/>
+              </w:rPr>
+            </m:ctrlPr>
+          </m:boxPr>
+          <m:e>
+            <m:groupChr>
+              <m:groupChrPr>
+                <m:chr m:val="→"/>
+                <m:vertJc m:val="bot"/>
+                <m:ctrlPr>
+                  <w:rPr>
+                    <w:rFonts w:ascii="Cambria Math" w:eastAsiaTheme="minorEastAsia" w:hAnsi="Cambria Math"/>
+                    <w:i/>
+                  </w:rPr>
+                </m:ctrlPr>
+              </m:groupChrPr>
+              <m:e>
+                <m:r>
+                  <w:rPr>
+                    <w:rFonts w:ascii="Cambria Math" w:eastAsiaTheme="minorEastAsia" w:hAnsi="Cambria Math"/>
+                  </w:rPr>
+                  <m:t>[err_protocol_def]</m:t>
+                </m:r>
+              </m:e>
+            </m:groupChr>
+            <m:r>
+              <w:rPr>
+                <w:rFonts w:ascii="Cambria Math" w:eastAsiaTheme="minorEastAsia" w:hAnsi="Cambria Math"/>
+              </w:rPr>
+              <m:t xml:space="preserve"> reset_module_data</m:t>
+            </m:r>
+          </m:e>
+        </m:box>
+      </m:oMath>
+    </w:p>
+    <w:p>
+      <w:pPr>
+        <w:spacing w:after="0"/>
+        <w:rPr>
+          <w:rFonts w:eastAsiaTheme="minorEastAsia"/>
+        </w:rPr>
+      </w:pPr>
+      <w:r>
+        <w:t>4</w:t>
+      </w:r>
+      <w:r>
+        <w:rPr>
+          <w:rFonts w:eastAsiaTheme="minorEastAsia"/>
+        </w:rPr>
+        <w:t>.</w:t>
+      </w:r>
+      <w:r>
+        <w:rPr>
+          <w:rFonts w:eastAsiaTheme="minorEastAsia"/>
+        </w:rPr>
+        <w:tab/>
+      </w:r>
+      <m:oMath>
+        <m:r>
+          <w:rPr>
+            <w:rFonts w:ascii="Cambria Math" w:eastAsiaTheme="minorEastAsia" w:hAnsi="Cambria Math"/>
+          </w:rPr>
+          <m:t xml:space="preserve">reset_module_data </m:t>
+        </m:r>
+        <m:box>
+          <m:boxPr>
+            <m:opEmu m:val="1"/>
+            <m:ctrlPr>
+              <w:rPr>
+                <w:rFonts w:ascii="Cambria Math" w:eastAsiaTheme="minorEastAsia" w:hAnsi="Cambria Math"/>
+                <w:i/>
+              </w:rPr>
+            </m:ctrlPr>
+          </m:boxPr>
+          <m:e>
+            <m:groupChr>
+              <m:groupChrPr>
+                <m:chr m:val="→"/>
+                <m:vertJc m:val="bot"/>
+                <m:ctrlPr>
+                  <w:rPr>
+                    <w:rFonts w:ascii="Cambria Math" w:eastAsiaTheme="minorEastAsia" w:hAnsi="Cambria Math"/>
+                    <w:i/>
+                  </w:rPr>
+                </m:ctrlPr>
+              </m:groupChrPr>
+              <m:e>
+                <m:r>
+                  <w:rPr>
+                    <w:rFonts w:ascii="Cambria Math" w:eastAsiaTheme="minorEastAsia" w:hAnsi="Cambria Math"/>
+                  </w:rPr>
+                  <m:t>reset_to_stable</m:t>
+                </m:r>
+              </m:e>
+            </m:groupChr>
+            <m:r>
+              <w:rPr>
+                <w:rFonts w:ascii="Cambria Math" w:eastAsiaTheme="minorEastAsia" w:hAnsi="Cambria Math"/>
+              </w:rPr>
+              <m:t xml:space="preserve"> </m:t>
+            </m:r>
+          </m:e>
+        </m:box>
+        <m:r>
+          <w:rPr>
+            <w:rFonts w:ascii="Cambria Math" w:eastAsiaTheme="minorEastAsia" w:hAnsi="Cambria Math"/>
+          </w:rPr>
+          <m:t>exit</m:t>
+        </m:r>
+      </m:oMath>
+    </w:p>
+    <w:p>
+      <w:pPr>
+        <w:spacing w:after="0"/>
+        <w:rPr>
+          <w:rFonts w:eastAsiaTheme="minorEastAsia"/>
+        </w:rPr>
+      </w:pPr>
+      <w:r>
+        <w:t>5.</w:t>
+      </w:r>
+      <w:r>
+        <w:tab/>
+      </w:r>
+      <m:oMath>
+        <m:r>
+          <w:rPr>
+            <w:rFonts w:ascii="Cambria Math" w:eastAsiaTheme="minorEastAsia" w:hAnsi="Cambria Math"/>
+          </w:rPr>
+          <m:t xml:space="preserve">applicable_rescue </m:t>
+        </m:r>
+        <m:box>
+          <m:boxPr>
+            <m:opEmu m:val="1"/>
+            <m:ctrlPr>
+              <w:rPr>
+                <w:rFonts w:ascii="Cambria Math" w:eastAsiaTheme="minorEastAsia" w:hAnsi="Cambria Math"/>
+                <w:i/>
+              </w:rPr>
+            </m:ctrlPr>
+          </m:boxPr>
+          <m:e>
+            <m:groupChr>
+              <m:groupChrPr>
+                <m:chr m:val="→"/>
+                <m:vertJc m:val="bot"/>
+                <m:ctrlPr>
+                  <w:rPr>
+                    <w:rFonts w:ascii="Cambria Math" w:eastAsiaTheme="minorEastAsia" w:hAnsi="Cambria Math"/>
+                    <w:i/>
+                  </w:rPr>
+                </m:ctrlPr>
+              </m:groupChrPr>
+              <m:e>
+                <m:r>
+                  <w:rPr>
+                    <w:rFonts w:ascii="Cambria Math" w:eastAsiaTheme="minorEastAsia" w:hAnsi="Cambria Math"/>
+                  </w:rPr>
+                  <m:t>apply_protocol_rescues</m:t>
+                </m:r>
+              </m:e>
+            </m:groupChr>
+            <m:r>
+              <w:rPr>
+                <w:rFonts w:ascii="Cambria Math" w:eastAsiaTheme="minorEastAsia" w:hAnsi="Cambria Math"/>
+              </w:rPr>
+              <m:t xml:space="preserve"> </m:t>
+            </m:r>
+          </m:e>
+        </m:box>
+        <m:r>
+          <w:rPr>
+            <w:rFonts w:ascii="Cambria Math" w:eastAsiaTheme="minorEastAsia" w:hAnsi="Cambria Math"/>
+          </w:rPr>
+          <m:t>exit</m:t>
+        </m:r>
       </m:oMath>
     </w:p>
     <w:p>
@@ -1606,7 +3418,7 @@
 </file>
 
 <file path=word/numbering.xml><?xml version="1.0" encoding="utf-8"?>
-<w:numbering xmlns:ve="http://schemas.openxmlformats.org/markup-compatibility/2006" xmlns:o="urn:schemas-microsoft-com:office:office" xmlns:r="http://schemas.openxmlformats.org/officeDocument/2006/relationships" xmlns:m="http://schemas.openxmlformats.org/officeDocument/2006/math" xmlns:v="urn:schemas-microsoft-com:vml" xmlns:wp="http://schemas.openxmlformats.org/drawingml/2006/wordprocessingDrawing" xmlns:w10="urn:schemas-microsoft-com:office:word" xmlns:w="http://schemas.openxmlformats.org/wordprocessingml/2006/main" xmlns:wne="http://schemas.microsoft.com/office/word/2006/wordml">
+<w:numbering xmlns:wpc="http://schemas.microsoft.com/office/word/2010/wordprocessingCanvas" xmlns:mc="http://schemas.openxmlformats.org/markup-compatibility/2006" xmlns:o="urn:schemas-microsoft-com:office:office" xmlns:r="http://schemas.openxmlformats.org/officeDocument/2006/relationships" xmlns:m="http://schemas.openxmlformats.org/officeDocument/2006/math" xmlns:v="urn:schemas-microsoft-com:vml" xmlns:wp14="http://schemas.microsoft.com/office/word/2010/wordprocessingDrawing" xmlns:wp="http://schemas.openxmlformats.org/drawingml/2006/wordprocessingDrawing" xmlns:w10="urn:schemas-microsoft-com:office:word" xmlns:w="http://schemas.openxmlformats.org/wordprocessingml/2006/main" xmlns:w14="http://schemas.microsoft.com/office/word/2010/wordml" xmlns:wpg="http://schemas.microsoft.com/office/word/2010/wordprocessingGroup" xmlns:wpi="http://schemas.microsoft.com/office/word/2010/wordprocessingInk" xmlns:wne="http://schemas.microsoft.com/office/word/2006/wordml" xmlns:wps="http://schemas.microsoft.com/office/word/2010/wordprocessingShape" mc:Ignorable="w14 wp14">
   <w:abstractNum w:abstractNumId="0">
     <w:nsid w:val="0A3004A0"/>
     <w:multiLevelType w:val="hybridMultilevel"/>
@@ -1979,7 +3791,7 @@
 </file>
 
 <file path=word/styles.xml><?xml version="1.0" encoding="utf-8"?>
-<w:styles xmlns:r="http://schemas.openxmlformats.org/officeDocument/2006/relationships" xmlns:w="http://schemas.openxmlformats.org/wordprocessingml/2006/main">
+<w:styles xmlns:mc="http://schemas.openxmlformats.org/markup-compatibility/2006" xmlns:r="http://schemas.openxmlformats.org/officeDocument/2006/relationships" xmlns:w="http://schemas.openxmlformats.org/wordprocessingml/2006/main" xmlns:w14="http://schemas.microsoft.com/office/word/2010/wordml" mc:Ignorable="w14">
   <w:docDefaults>
     <w:rPrDefault>
       <w:rPr>
@@ -2150,7 +3962,6 @@
     <w:uiPriority w:val="99"/>
     <w:semiHidden/>
     <w:unhideWhenUsed/>
-    <w:qFormat/>
     <w:tblPr>
       <w:tblInd w:w="0" w:type="dxa"/>
       <w:tblCellMar>
@@ -2752,7 +4563,7 @@
 </file>
 
 <file path=customXml/itemProps1.xml><?xml version="1.0" encoding="utf-8"?>
-<ds:datastoreItem xmlns:ds="http://schemas.openxmlformats.org/officeDocument/2006/customXml" ds:itemID="{AF3A5F46-BB9E-4AD0-BC80-6EC358F19E87}">
+<ds:datastoreItem xmlns:ds="http://schemas.openxmlformats.org/officeDocument/2006/customXml" ds:itemID="{66607789-6F4F-440C-AED0-113B17C1A884}">
   <ds:schemaRefs>
     <ds:schemaRef ds:uri="http://schemas.openxmlformats.org/officeDocument/2006/bibliography"/>
   </ds:schemaRefs>

</xml_diff>

<commit_message>
removed caps to be consistent with state names
</commit_message>
<xml_diff>
--- a/Specifications.docx
+++ b/Specifications.docx
@@ -1,6 +1,6 @@
 
 <file path=word/document.xml><?xml version="1.0" encoding="utf-8"?>
-<w:document xmlns:wpc="http://schemas.microsoft.com/office/word/2010/wordprocessingCanvas" xmlns:mc="http://schemas.openxmlformats.org/markup-compatibility/2006" xmlns:o="urn:schemas-microsoft-com:office:office" xmlns:r="http://schemas.openxmlformats.org/officeDocument/2006/relationships" xmlns:m="http://schemas.openxmlformats.org/officeDocument/2006/math" xmlns:v="urn:schemas-microsoft-com:vml" xmlns:wp14="http://schemas.microsoft.com/office/word/2010/wordprocessingDrawing" xmlns:wp="http://schemas.openxmlformats.org/drawingml/2006/wordprocessingDrawing" xmlns:w10="urn:schemas-microsoft-com:office:word" xmlns:w="http://schemas.openxmlformats.org/wordprocessingml/2006/main" xmlns:w14="http://schemas.microsoft.com/office/word/2010/wordml" xmlns:wpg="http://schemas.microsoft.com/office/word/2010/wordprocessingGroup" xmlns:wpi="http://schemas.microsoft.com/office/word/2010/wordprocessingInk" xmlns:wne="http://schemas.microsoft.com/office/word/2006/wordml" xmlns:wps="http://schemas.microsoft.com/office/word/2010/wordprocessingShape" mc:Ignorable="w14 wp14">
+<w:document xmlns:ve="http://schemas.openxmlformats.org/markup-compatibility/2006" xmlns:o="urn:schemas-microsoft-com:office:office" xmlns:r="http://schemas.openxmlformats.org/officeDocument/2006/relationships" xmlns:m="http://schemas.openxmlformats.org/officeDocument/2006/math" xmlns:v="urn:schemas-microsoft-com:vml" xmlns:wp="http://schemas.openxmlformats.org/drawingml/2006/wordprocessingDrawing" xmlns:w10="urn:schemas-microsoft-com:office:word" xmlns:w="http://schemas.openxmlformats.org/wordprocessingml/2006/main" xmlns:wne="http://schemas.microsoft.com/office/word/2006/wordml">
   <w:body>
     <w:p>
       <w:pPr>
@@ -22,31 +22,7 @@
         </w:rPr>
       </w:pPr>
       <w:r>
-        <w:t xml:space="preserve">Q = {dormant, </w:t>
-      </w:r>
-      <w:proofErr w:type="spellStart"/>
-      <w:r>
-        <w:t>safe_shutdown</w:t>
-      </w:r>
-      <w:proofErr w:type="spellEnd"/>
-      <w:r>
-        <w:t xml:space="preserve">, </w:t>
-      </w:r>
-      <w:proofErr w:type="spellStart"/>
-      <w:r>
-        <w:t>init</w:t>
-      </w:r>
-      <w:proofErr w:type="spellEnd"/>
-      <w:r>
-        <w:t xml:space="preserve">, idle, monitoring, </w:t>
-      </w:r>
-      <w:proofErr w:type="spellStart"/>
-      <w:r>
-        <w:t>error_diagnosis</w:t>
-      </w:r>
-      <w:proofErr w:type="spellEnd"/>
-      <w:r>
-        <w:t>}</w:t>
+        <w:t>Q = {dormant, safe_shutdown, init, idle, monitoring, error_diagnosis}</w:t>
       </w:r>
       <w:r>
         <w:br/>
@@ -74,119 +50,7 @@
         <w:rPr>
           <w:rFonts w:cs="CMSS10"/>
         </w:rPr>
-        <w:t xml:space="preserve">kill, sleep, start, </w:t>
-      </w:r>
-      <w:proofErr w:type="spellStart"/>
-      <w:r>
-        <w:rPr>
-          <w:rFonts w:cs="CMSS10"/>
-        </w:rPr>
-        <w:t>init_ok</w:t>
-      </w:r>
-      <w:proofErr w:type="spellEnd"/>
-      <w:r>
-        <w:rPr>
-          <w:rFonts w:cs="CMSS10"/>
-        </w:rPr>
-        <w:t xml:space="preserve">, </w:t>
-      </w:r>
-      <w:proofErr w:type="spellStart"/>
-      <w:r>
-        <w:rPr>
-          <w:rFonts w:cs="CMSS10"/>
-        </w:rPr>
-        <w:t>begin_monitoring</w:t>
-      </w:r>
-      <w:proofErr w:type="spellEnd"/>
-      <w:r>
-        <w:rPr>
-          <w:rFonts w:cs="CMSS10"/>
-        </w:rPr>
-        <w:t xml:space="preserve">, </w:t>
-      </w:r>
-      <w:proofErr w:type="spellStart"/>
-      <w:r>
-        <w:rPr>
-          <w:rFonts w:cs="CMSS10"/>
-        </w:rPr>
-        <w:t>idle_rescue</w:t>
-      </w:r>
-      <w:proofErr w:type="spellEnd"/>
-      <w:r>
-        <w:rPr>
-          <w:rFonts w:cs="CMSS10"/>
-        </w:rPr>
-        <w:t xml:space="preserve">, </w:t>
-      </w:r>
-      <w:proofErr w:type="spellStart"/>
-      <w:r>
-        <w:rPr>
-          <w:rFonts w:cs="CMSS10"/>
-        </w:rPr>
-        <w:t>idle_crash</w:t>
-      </w:r>
-      <w:proofErr w:type="spellEnd"/>
-      <w:r>
-        <w:rPr>
-          <w:rFonts w:cs="CMSS10"/>
-        </w:rPr>
-        <w:t xml:space="preserve">, </w:t>
-      </w:r>
-      <w:proofErr w:type="spellStart"/>
-      <w:r>
-        <w:rPr>
-          <w:rFonts w:cs="CMSS10"/>
-        </w:rPr>
-        <w:t>retry_init</w:t>
-      </w:r>
-      <w:proofErr w:type="spellEnd"/>
-      <w:r>
-        <w:rPr>
-          <w:rFonts w:cs="CMSS10"/>
-        </w:rPr>
-        <w:t xml:space="preserve">, </w:t>
-      </w:r>
-      <w:proofErr w:type="spellStart"/>
-      <w:r>
-        <w:rPr>
-          <w:rFonts w:cs="CMSS10"/>
-        </w:rPr>
-        <w:t>monitor_crash</w:t>
-      </w:r>
-      <w:proofErr w:type="spellEnd"/>
-      <w:r>
-        <w:rPr>
-          <w:rFonts w:cs="CMSS10"/>
-        </w:rPr>
-        <w:t xml:space="preserve">, </w:t>
-      </w:r>
-      <w:proofErr w:type="spellStart"/>
-      <w:r>
-        <w:rPr>
-          <w:rFonts w:cs="CMSS10"/>
-        </w:rPr>
-        <w:t>monitor_rescue</w:t>
-      </w:r>
-      <w:proofErr w:type="spellEnd"/>
-      <w:r>
-        <w:rPr>
-          <w:rFonts w:cs="CMSS10"/>
-        </w:rPr>
-        <w:t xml:space="preserve">, </w:t>
-      </w:r>
-      <w:proofErr w:type="spellStart"/>
-      <w:r>
-        <w:rPr>
-          <w:rFonts w:cs="CMSS10"/>
-        </w:rPr>
-        <w:t>init_crash</w:t>
-      </w:r>
-      <w:proofErr w:type="spellEnd"/>
-      <w:r>
-        <w:rPr>
-          <w:rFonts w:cs="CMSS10"/>
-        </w:rPr>
-        <w:t>, shutdown}</w:t>
+        <w:t>kill, sleep, start, init_ok, begin_monitoring, idle_rescue, idle_crash, retry_init, monitor_crash, monitor_rescue, init_crash, shutdown}</w:t>
       </w:r>
       <w:r>
         <w:rPr>
@@ -223,49 +87,7 @@
         <w:rPr>
           <w:rFonts w:cs="CMSS10"/>
         </w:rPr>
-        <w:t xml:space="preserve">broadcast </w:t>
-      </w:r>
-      <w:proofErr w:type="spellStart"/>
-      <w:r>
-        <w:rPr>
-          <w:rFonts w:cs="CMSS10"/>
-        </w:rPr>
-        <w:t>idle_err_msg</w:t>
-      </w:r>
-      <w:proofErr w:type="spellEnd"/>
-      <w:r>
-        <w:rPr>
-          <w:rFonts w:cs="CMSS10"/>
-        </w:rPr>
-        <w:t xml:space="preserve">, retry++, broadcast </w:t>
-      </w:r>
-      <w:proofErr w:type="spellStart"/>
-      <w:r>
-        <w:rPr>
-          <w:rFonts w:cs="CMSS10"/>
-        </w:rPr>
-        <w:t>moni_err_msg</w:t>
-      </w:r>
-      <w:proofErr w:type="spellEnd"/>
-      <w:r>
-        <w:rPr>
-          <w:rFonts w:cs="CMSS10"/>
-        </w:rPr>
-        <w:t xml:space="preserve">, broadcast </w:t>
-      </w:r>
-      <w:proofErr w:type="spellStart"/>
-      <w:r>
-        <w:rPr>
-          <w:rFonts w:cs="CMSS10"/>
-        </w:rPr>
-        <w:t>init_err_msg</w:t>
-      </w:r>
-      <w:proofErr w:type="spellEnd"/>
-      <w:r>
-        <w:rPr>
-          <w:rFonts w:cs="CMSS10"/>
-        </w:rPr>
-        <w:t>, system clean up}</w:t>
+        <w:t>broadcast idle_err_msg, retry++, broadcast moni_err_msg, broadcast init_err_msg, system clean up}</w:t>
       </w:r>
       <w:r>
         <w:rPr>
@@ -342,59 +164,24 @@
         </w:rPr>
         <w:t xml:space="preserve">; </w:t>
       </w:r>
-      <w:proofErr w:type="spellStart"/>
       <w:r>
         <w:rPr>
           <w:rFonts w:cs="CMSSI10"/>
         </w:rPr>
-        <w:t>inlockdown</w:t>
-      </w:r>
-      <w:proofErr w:type="spellEnd"/>
+        <w:t>inlockdown : boolean.</w:t>
+      </w:r>
       <w:r>
         <w:rPr>
           <w:rFonts w:cs="CMSSI10"/>
         </w:rPr>
-        <w:t xml:space="preserve"> : </w:t>
-      </w:r>
-      <w:proofErr w:type="spellStart"/>
+        <w:br/>
+        <w:t>Λ</w:t>
+      </w:r>
       <w:r>
         <w:rPr>
           <w:rFonts w:cs="CMSSI10"/>
         </w:rPr>
-        <w:t>boolean</w:t>
-      </w:r>
-      <w:proofErr w:type="spellEnd"/>
-      <w:r>
-        <w:rPr>
-          <w:rFonts w:cs="CMSSI10"/>
-        </w:rPr>
-        <w:t>.</w:t>
-      </w:r>
-      <w:r>
-        <w:rPr>
-          <w:rFonts w:cs="CMSSI10"/>
-        </w:rPr>
-        <w:br/>
-      </w:r>
-      <w:proofErr w:type="gramStart"/>
-      <w:r>
-        <w:rPr>
-          <w:rFonts w:cs="CMSSI10"/>
-        </w:rPr>
-        <w:t>Λ</w:t>
-      </w:r>
-      <w:r>
-        <w:rPr>
-          <w:rFonts w:cs="CMSSI10"/>
-        </w:rPr>
-        <w:t xml:space="preserve"> :</w:t>
-      </w:r>
-      <w:proofErr w:type="gramEnd"/>
-      <w:r>
-        <w:rPr>
-          <w:rFonts w:cs="CMSSI10"/>
-        </w:rPr>
-        <w:t xml:space="preserve"> Transition specifications</w:t>
+        <w:t xml:space="preserve"> : Transition specifications</w:t>
       </w:r>
     </w:p>
     <w:p>
@@ -451,7 +238,7 @@
         </m:r>
         <m:box>
           <m:boxPr>
-            <m:opEmu m:val="1"/>
+            <m:opEmu m:val="on"/>
             <m:ctrlPr>
               <w:rPr>
                 <w:rFonts w:ascii="Cambria Math" w:eastAsiaTheme="minorEastAsia" w:hAnsi="Cambria Math" w:cs="CMSSI10"/>
@@ -517,7 +304,7 @@
         </m:r>
         <m:box>
           <m:boxPr>
-            <m:opEmu m:val="1"/>
+            <m:opEmu m:val="on"/>
             <m:ctrlPr>
               <w:rPr>
                 <w:rFonts w:ascii="Cambria Math" w:eastAsiaTheme="minorEastAsia" w:hAnsi="Cambria Math" w:cs="CMSSI10"/>
@@ -577,7 +364,7 @@
         </m:r>
         <m:box>
           <m:boxPr>
-            <m:opEmu m:val="1"/>
+            <m:opEmu m:val="on"/>
             <m:ctrlPr>
               <w:rPr>
                 <w:rFonts w:ascii="Cambria Math" w:eastAsiaTheme="minorEastAsia" w:hAnsi="Cambria Math" w:cs="CMSSI10"/>
@@ -637,7 +424,7 @@
         </m:r>
         <m:box>
           <m:boxPr>
-            <m:opEmu m:val="1"/>
+            <m:opEmu m:val="on"/>
             <m:ctrlPr>
               <w:rPr>
                 <w:rFonts w:ascii="Cambria Math" w:eastAsiaTheme="minorEastAsia" w:hAnsi="Cambria Math" w:cs="CMSSI10"/>
@@ -697,7 +484,7 @@
         </m:r>
         <m:box>
           <m:boxPr>
-            <m:opEmu m:val="1"/>
+            <m:opEmu m:val="on"/>
             <m:ctrlPr>
               <w:rPr>
                 <w:rFonts w:ascii="Cambria Math" w:eastAsiaTheme="minorEastAsia" w:hAnsi="Cambria Math" w:cs="CMSSI10"/>
@@ -757,7 +544,7 @@
         </m:r>
         <m:box>
           <m:boxPr>
-            <m:opEmu m:val="1"/>
+            <m:opEmu m:val="on"/>
             <m:ctrlPr>
               <w:rPr>
                 <w:rFonts w:ascii="Cambria Math" w:eastAsiaTheme="minorEastAsia" w:hAnsi="Cambria Math" w:cs="CMSSI10"/>
@@ -817,7 +604,7 @@
         </m:r>
         <m:box>
           <m:boxPr>
-            <m:opEmu m:val="1"/>
+            <m:opEmu m:val="on"/>
             <m:ctrlPr>
               <w:rPr>
                 <w:rFonts w:ascii="Cambria Math" w:eastAsiaTheme="minorEastAsia" w:hAnsi="Cambria Math" w:cs="CMSSI10"/>
@@ -901,7 +688,7 @@
         </m:r>
         <m:box>
           <m:boxPr>
-            <m:opEmu m:val="1"/>
+            <m:opEmu m:val="on"/>
             <m:ctrlPr>
               <w:rPr>
                 <w:rFonts w:ascii="Cambria Math" w:eastAsiaTheme="minorEastAsia" w:hAnsi="Cambria Math" w:cs="CMSSI10"/>
@@ -961,7 +748,7 @@
         </m:r>
         <m:box>
           <m:boxPr>
-            <m:opEmu m:val="1"/>
+            <m:opEmu m:val="on"/>
             <m:ctrlPr>
               <w:rPr>
                 <w:rFonts w:ascii="Cambria Math" w:eastAsiaTheme="minorEastAsia" w:hAnsi="Cambria Math" w:cs="CMSSI10"/>
@@ -1021,7 +808,7 @@
         </m:r>
         <m:box>
           <m:boxPr>
-            <m:opEmu m:val="1"/>
+            <m:opEmu m:val="on"/>
             <m:ctrlPr>
               <w:rPr>
                 <w:rFonts w:ascii="Cambria Math" w:eastAsiaTheme="minorEastAsia" w:hAnsi="Cambria Math" w:cs="CMSSI10"/>
@@ -1081,7 +868,7 @@
         </m:r>
         <m:box>
           <m:boxPr>
-            <m:opEmu m:val="1"/>
+            <m:opEmu m:val="on"/>
             <m:ctrlPr>
               <w:rPr>
                 <w:rFonts w:ascii="Cambria Math" w:eastAsiaTheme="minorEastAsia" w:hAnsi="Cambria Math" w:cs="CMSSI10"/>
@@ -1172,7 +959,7 @@
         </m:r>
         <m:box>
           <m:boxPr>
-            <m:opEmu m:val="1"/>
+            <m:opEmu m:val="on"/>
             <m:ctrlPr>
               <w:rPr>
                 <w:rFonts w:ascii="Cambria Math" w:eastAsiaTheme="minorEastAsia" w:hAnsi="Cambria Math" w:cs="CMSSI10"/>
@@ -1224,14 +1011,18 @@
           <w:b/>
         </w:rPr>
       </w:pPr>
-      <w:proofErr w:type="spellStart"/>
       <w:r>
         <w:rPr>
           <w:b/>
         </w:rPr>
-        <w:t>Init</w:t>
-      </w:r>
-      <w:proofErr w:type="spellEnd"/>
+        <w:t>i</w:t>
+      </w:r>
+      <w:r>
+        <w:rPr>
+          <w:b/>
+        </w:rPr>
+        <w:t>nit</w:t>
+      </w:r>
     </w:p>
     <w:p>
       <w:pPr>
@@ -1261,61 +1052,17 @@
         </w:rPr>
         <w:t>{</w:t>
       </w:r>
-      <w:proofErr w:type="spellStart"/>
       <w:r>
         <w:rPr>
           <w:rFonts w:cs="CMSSI10"/>
         </w:rPr>
         <w:t>boot_hw</w:t>
       </w:r>
-      <w:proofErr w:type="spellEnd"/>
       <w:r>
         <w:rPr>
           <w:rFonts w:cs="CMSSI10"/>
         </w:rPr>
-        <w:t xml:space="preserve">, </w:t>
-      </w:r>
-      <w:proofErr w:type="spellStart"/>
-      <w:r>
-        <w:rPr>
-          <w:rFonts w:cs="CMSSI10"/>
-        </w:rPr>
-        <w:t>senchk</w:t>
-      </w:r>
-      <w:proofErr w:type="spellEnd"/>
-      <w:r>
-        <w:rPr>
-          <w:rFonts w:cs="CMSSI10"/>
-        </w:rPr>
-        <w:t xml:space="preserve">, </w:t>
-      </w:r>
-      <w:proofErr w:type="spellStart"/>
-      <w:r>
-        <w:rPr>
-          <w:rFonts w:cs="CMSSI10"/>
-        </w:rPr>
-        <w:t>tchk</w:t>
-      </w:r>
-      <w:proofErr w:type="spellEnd"/>
-      <w:r>
-        <w:rPr>
-          <w:rFonts w:cs="CMSSI10"/>
-        </w:rPr>
-        <w:t xml:space="preserve">, </w:t>
-      </w:r>
-      <w:proofErr w:type="spellStart"/>
-      <w:r>
-        <w:rPr>
-          <w:rFonts w:cs="CMSSI10"/>
-        </w:rPr>
-        <w:t>psichk</w:t>
-      </w:r>
-      <w:proofErr w:type="spellEnd"/>
-      <w:r>
-        <w:rPr>
-          <w:rFonts w:cs="CMSSI10"/>
-        </w:rPr>
-        <w:t>, ready</w:t>
+        <w:t>, senchk, tchk, psichk, ready</w:t>
       </w:r>
       <w:r>
         <w:rPr>
@@ -1365,56 +1112,12 @@
         </w:rPr>
         <w:t>{</w:t>
       </w:r>
-      <w:proofErr w:type="spellStart"/>
       <w:r>
         <w:rPr>
           <w:rFonts w:cs="CMSSI10"/>
         </w:rPr>
-        <w:t>hw_ok</w:t>
-      </w:r>
-      <w:proofErr w:type="spellEnd"/>
-      <w:r>
-        <w:rPr>
-          <w:rFonts w:cs="CMSSI10"/>
-        </w:rPr>
-        <w:t xml:space="preserve">, </w:t>
-      </w:r>
-      <w:proofErr w:type="spellStart"/>
-      <w:r>
-        <w:rPr>
-          <w:rFonts w:cs="CMSSI10"/>
-        </w:rPr>
-        <w:t>senok</w:t>
-      </w:r>
-      <w:proofErr w:type="spellEnd"/>
-      <w:r>
-        <w:rPr>
-          <w:rFonts w:cs="CMSSI10"/>
-        </w:rPr>
-        <w:t xml:space="preserve">, </w:t>
-      </w:r>
-      <w:proofErr w:type="spellStart"/>
-      <w:r>
-        <w:rPr>
-          <w:rFonts w:cs="CMSSI10"/>
-        </w:rPr>
-        <w:t>t_ok</w:t>
-      </w:r>
-      <w:proofErr w:type="spellEnd"/>
-      <w:r>
-        <w:rPr>
-          <w:rFonts w:cs="CMSSI10"/>
-        </w:rPr>
-        <w:t xml:space="preserve">, </w:t>
-      </w:r>
-      <w:proofErr w:type="spellStart"/>
-      <w:r>
-        <w:rPr>
-          <w:rFonts w:cs="CMSSI10"/>
-        </w:rPr>
-        <w:t>psi_ok</w:t>
-      </w:r>
-      <w:proofErr w:type="spellEnd"/>
+        <w:t>hw_ok, senok, t_ok, psi_ok</w:t>
+      </w:r>
       <w:r>
         <w:rPr>
           <w:rFonts w:cs="CMSY10"/>
@@ -1474,7 +1177,6 @@
           <w:rFonts w:cs="CMSSI10"/>
         </w:rPr>
       </w:pPr>
-      <w:proofErr w:type="gramStart"/>
       <w:r>
         <w:rPr>
           <w:rFonts w:cs="CMSSI10"/>
@@ -1498,23 +1200,14 @@
         <w:rPr>
           <w:rFonts w:cs="CMSS10"/>
         </w:rPr>
-        <w:t>:</w:t>
-      </w:r>
-      <w:proofErr w:type="gramEnd"/>
-      <w:r>
-        <w:rPr>
-          <w:rFonts w:cs="CMSS10"/>
-        </w:rPr>
-        <w:t xml:space="preserve"> </w:t>
-      </w:r>
-      <w:proofErr w:type="spellStart"/>
+        <w:t xml:space="preserve">: </w:t>
+      </w:r>
       <w:r>
         <w:rPr>
           <w:rFonts w:cs="CMSSI10"/>
         </w:rPr>
         <w:t>boot_hw</w:t>
       </w:r>
-      <w:proofErr w:type="spellEnd"/>
       <w:r>
         <w:rPr>
           <w:rFonts w:cs="CMSSI10"/>
@@ -1621,7 +1314,7 @@
         </m:r>
         <m:box>
           <m:boxPr>
-            <m:opEmu m:val="1"/>
+            <m:opEmu m:val="on"/>
             <m:ctrlPr>
               <w:rPr>
                 <w:rFonts w:ascii="Cambria Math" w:eastAsiaTheme="minorEastAsia" w:hAnsi="Cambria Math"/>
@@ -1694,7 +1387,7 @@
         </m:r>
         <m:box>
           <m:boxPr>
-            <m:opEmu m:val="1"/>
+            <m:opEmu m:val="on"/>
             <m:ctrlPr>
               <w:rPr>
                 <w:rFonts w:ascii="Cambria Math" w:eastAsiaTheme="minorEastAsia" w:hAnsi="Cambria Math"/>
@@ -1758,17 +1451,11 @@
           <w:rPr>
             <w:rFonts w:ascii="Cambria Math" w:eastAsiaTheme="minorEastAsia" w:hAnsi="Cambria Math"/>
           </w:rPr>
-          <m:t>tchk</m:t>
-        </m:r>
-        <m:r>
-          <w:rPr>
-            <w:rFonts w:ascii="Cambria Math" w:eastAsiaTheme="minorEastAsia" w:hAnsi="Cambria Math"/>
-          </w:rPr>
-          <m:t xml:space="preserve"> </m:t>
+          <m:t xml:space="preserve">tchk </m:t>
         </m:r>
         <m:box>
           <m:boxPr>
-            <m:opEmu m:val="1"/>
+            <m:opEmu m:val="on"/>
             <m:ctrlPr>
               <w:rPr>
                 <w:rFonts w:ascii="Cambria Math" w:eastAsiaTheme="minorEastAsia" w:hAnsi="Cambria Math"/>
@@ -1838,7 +1525,7 @@
         </m:r>
         <m:box>
           <m:boxPr>
-            <m:opEmu m:val="1"/>
+            <m:opEmu m:val="on"/>
             <m:ctrlPr>
               <w:rPr>
                 <w:rFonts w:ascii="Cambria Math" w:eastAsiaTheme="minorEastAsia" w:hAnsi="Cambria Math"/>
@@ -1892,7 +1579,13 @@
         <w:rPr>
           <w:b/>
         </w:rPr>
-        <w:t>Lockdown</w:t>
+        <w:t>l</w:t>
+      </w:r>
+      <w:r>
+        <w:rPr>
+          <w:b/>
+        </w:rPr>
+        <w:t>ockdown</w:t>
       </w:r>
     </w:p>
     <w:p>
@@ -1923,70 +1616,12 @@
         </w:rPr>
         <w:t>{</w:t>
       </w:r>
-      <w:proofErr w:type="spellStart"/>
       <w:r>
         <w:rPr>
           <w:rFonts w:cs="CMSSI10"/>
         </w:rPr>
-        <w:t>prep_vpurge</w:t>
-      </w:r>
-      <w:proofErr w:type="spellEnd"/>
-      <w:r>
-        <w:rPr>
-          <w:rFonts w:cs="CMSSI10"/>
-        </w:rPr>
-        <w:t xml:space="preserve">, </w:t>
-      </w:r>
-      <w:proofErr w:type="spellStart"/>
-      <w:r>
-        <w:rPr>
-          <w:rFonts w:cs="CMSSI10"/>
-        </w:rPr>
-        <w:t>alt_temp</w:t>
-      </w:r>
-      <w:proofErr w:type="spellEnd"/>
-      <w:r>
-        <w:rPr>
-          <w:rFonts w:cs="CMSSI10"/>
-        </w:rPr>
-        <w:t xml:space="preserve">, </w:t>
-      </w:r>
-      <w:proofErr w:type="spellStart"/>
-      <w:r>
-        <w:rPr>
-          <w:rFonts w:cs="CMSSI10"/>
-        </w:rPr>
-        <w:t>alt_psi</w:t>
-      </w:r>
-      <w:proofErr w:type="spellEnd"/>
-      <w:r>
-        <w:rPr>
-          <w:rFonts w:cs="CMSSI10"/>
-        </w:rPr>
-        <w:t xml:space="preserve">, </w:t>
-      </w:r>
-      <w:proofErr w:type="spellStart"/>
-      <w:r>
-        <w:rPr>
-          <w:rFonts w:cs="CMSSI10"/>
-        </w:rPr>
-        <w:t>risk_assess</w:t>
-      </w:r>
-      <w:proofErr w:type="spellEnd"/>
-      <w:r>
-        <w:rPr>
-          <w:rFonts w:cs="CMSSI10"/>
-        </w:rPr>
-        <w:t xml:space="preserve">, </w:t>
-      </w:r>
-      <w:proofErr w:type="spellStart"/>
-      <w:r>
-        <w:rPr>
-          <w:rFonts w:cs="CMSSI10"/>
-        </w:rPr>
-        <w:t>safe_status</w:t>
-      </w:r>
-      <w:proofErr w:type="spellEnd"/>
+        <w:t>prep_vpurge, alt_temp, alt_psi, risk_assess, safe_status</w:t>
+      </w:r>
       <w:r>
         <w:rPr>
           <w:rFonts w:cs="CMSY10"/>
@@ -2035,42 +1670,12 @@
         </w:rPr>
         <w:t>{</w:t>
       </w:r>
-      <w:proofErr w:type="spellStart"/>
       <w:r>
         <w:rPr>
           <w:rFonts w:cs="CMSSI10"/>
         </w:rPr>
-        <w:t>initiate_purge</w:t>
-      </w:r>
-      <w:proofErr w:type="spellEnd"/>
-      <w:r>
-        <w:rPr>
-          <w:rFonts w:cs="CMSSI10"/>
-        </w:rPr>
-        <w:t xml:space="preserve">, </w:t>
-      </w:r>
-      <w:proofErr w:type="spellStart"/>
-      <w:r>
-        <w:rPr>
-          <w:rFonts w:cs="CMSSI10"/>
-        </w:rPr>
-        <w:t>tcyc_comp</w:t>
-      </w:r>
-      <w:proofErr w:type="spellEnd"/>
-      <w:r>
-        <w:rPr>
-          <w:rFonts w:cs="CMSSI10"/>
-        </w:rPr>
-        <w:t xml:space="preserve">, </w:t>
-      </w:r>
-      <w:proofErr w:type="spellStart"/>
-      <w:r>
-        <w:rPr>
-          <w:rFonts w:cs="CMSSI10"/>
-        </w:rPr>
-        <w:t>psicyc_comp</w:t>
-      </w:r>
-      <w:proofErr w:type="spellEnd"/>
+        <w:t>initiate_purge, tcyc_comp, psicyc_comp</w:t>
+      </w:r>
       <w:r>
         <w:rPr>
           <w:rFonts w:cs="CMSY10"/>
@@ -2119,28 +1724,12 @@
         </w:rPr>
         <w:t>{</w:t>
       </w:r>
-      <w:proofErr w:type="spellStart"/>
       <w:r>
         <w:rPr>
           <w:rFonts w:cs="CMSY10"/>
         </w:rPr>
-        <w:t>lock_doors</w:t>
-      </w:r>
-      <w:proofErr w:type="spellEnd"/>
-      <w:r>
-        <w:rPr>
-          <w:rFonts w:cs="CMSY10"/>
-        </w:rPr>
-        <w:t xml:space="preserve">, </w:t>
-      </w:r>
-      <w:proofErr w:type="spellStart"/>
-      <w:r>
-        <w:rPr>
-          <w:rFonts w:cs="CMSY10"/>
-        </w:rPr>
-        <w:t>unlock_doors</w:t>
-      </w:r>
-      <w:proofErr w:type="spellEnd"/>
+        <w:t>lock_doors, unlock_doors</w:t>
+      </w:r>
       <w:r>
         <w:rPr>
           <w:rFonts w:cs="CMSY10"/>
@@ -2158,7 +1747,6 @@
           <w:rFonts w:cs="CMSSI10"/>
         </w:rPr>
       </w:pPr>
-      <w:proofErr w:type="gramStart"/>
       <w:r>
         <w:rPr>
           <w:rFonts w:cs="CMSSI10"/>
@@ -2182,28 +1770,13 @@
         <w:rPr>
           <w:rFonts w:cs="CMSS10"/>
         </w:rPr>
-        <w:t>:</w:t>
-      </w:r>
-      <w:proofErr w:type="gramEnd"/>
-      <w:r>
-        <w:rPr>
-          <w:rFonts w:cs="CMSS10"/>
-        </w:rPr>
-        <w:t xml:space="preserve"> </w:t>
-      </w:r>
-      <w:proofErr w:type="spellStart"/>
+        <w:t xml:space="preserve">: </w:t>
+      </w:r>
       <w:r>
         <w:rPr>
           <w:rFonts w:cs="CMSSI10"/>
         </w:rPr>
-        <w:t>prep_vpurge</w:t>
-      </w:r>
-      <w:proofErr w:type="spellEnd"/>
-      <w:r>
-        <w:rPr>
-          <w:rFonts w:cs="CMSSI10"/>
-        </w:rPr>
-        <w:t xml:space="preserve"> </w:t>
+        <w:t xml:space="preserve">prep_vpurge </w:t>
       </w:r>
     </w:p>
     <w:p>
@@ -2216,7 +1789,6 @@
           <w:rFonts w:cs="CMSY10"/>
         </w:rPr>
       </w:pPr>
-      <w:proofErr w:type="gramStart"/>
       <w:r>
         <w:rPr>
           <w:rFonts w:cs="CMSSI10"/>
@@ -2235,7 +1807,6 @@
         </w:rPr>
         <w:t>:</w:t>
       </w:r>
-      <w:proofErr w:type="gramEnd"/>
       <w:r>
         <w:rPr>
           <w:rFonts w:cs="CMSS10"/>
@@ -2250,7 +1821,6 @@
       </w:r>
     </w:p>
     <w:p>
-      <w:proofErr w:type="gramStart"/>
       <w:r>
         <w:rPr>
           <w:rFonts w:cs="CMSSI10"/>
@@ -2261,14 +1831,7 @@
         <w:rPr>
           <w:rFonts w:cs="CMSS10"/>
         </w:rPr>
-        <w:t>:</w:t>
-      </w:r>
-      <w:proofErr w:type="gramEnd"/>
-      <w:r>
-        <w:rPr>
-          <w:rFonts w:cs="CMSS10"/>
-        </w:rPr>
-        <w:t xml:space="preserve"> Transition specifications</w:t>
+        <w:t>: Transition specifications</w:t>
       </w:r>
     </w:p>
     <w:p>
@@ -2327,7 +1890,7 @@
         </m:r>
         <m:box>
           <m:boxPr>
-            <m:opEmu m:val="1"/>
+            <m:opEmu m:val="on"/>
             <m:ctrlPr>
               <w:rPr>
                 <w:rFonts w:ascii="Cambria Math" w:eastAsiaTheme="minorEastAsia" w:hAnsi="Cambria Math"/>
@@ -2400,7 +1963,7 @@
         </m:r>
         <m:box>
           <m:boxPr>
-            <m:opEmu m:val="1"/>
+            <m:opEmu m:val="on"/>
             <m:ctrlPr>
               <w:rPr>
                 <w:rFonts w:ascii="Cambria Math" w:eastAsiaTheme="minorEastAsia" w:hAnsi="Cambria Math"/>
@@ -2470,7 +2033,7 @@
         </m:r>
         <m:box>
           <m:boxPr>
-            <m:opEmu m:val="1"/>
+            <m:opEmu m:val="on"/>
             <m:ctrlPr>
               <w:rPr>
                 <w:rFonts w:ascii="Cambria Math" w:eastAsiaTheme="minorEastAsia" w:hAnsi="Cambria Math"/>
@@ -2540,7 +2103,7 @@
         </m:r>
         <m:box>
           <m:boxPr>
-            <m:opEmu m:val="1"/>
+            <m:opEmu m:val="on"/>
             <m:ctrlPr>
               <w:rPr>
                 <w:rFonts w:ascii="Cambria Math" w:eastAsiaTheme="minorEastAsia" w:hAnsi="Cambria Math"/>
@@ -2573,7 +2136,13 @@
               <w:rPr>
                 <w:rFonts w:ascii="Cambria Math" w:eastAsiaTheme="minorEastAsia" w:hAnsi="Cambria Math"/>
               </w:rPr>
-              <m:t xml:space="preserve"> risk_assess</m:t>
+              <m:t xml:space="preserve"> ris</m:t>
+            </m:r>
+            <m:r>
+              <w:rPr>
+                <w:rFonts w:ascii="Cambria Math" w:eastAsiaTheme="minorEastAsia" w:hAnsi="Cambria Math"/>
+              </w:rPr>
+              <m:t>k_assess</m:t>
             </m:r>
           </m:e>
         </m:box>
@@ -2607,7 +2176,7 @@
         </m:r>
         <m:box>
           <m:boxPr>
-            <m:opEmu m:val="1"/>
+            <m:opEmu m:val="on"/>
             <m:ctrlPr>
               <w:rPr>
                 <w:rFonts w:ascii="Cambria Math" w:eastAsiaTheme="minorEastAsia" w:hAnsi="Cambria Math"/>
@@ -2671,7 +2240,7 @@
         </m:r>
         <m:box>
           <m:boxPr>
-            <m:opEmu m:val="1"/>
+            <m:opEmu m:val="on"/>
             <m:ctrlPr>
               <w:rPr>
                 <w:rFonts w:ascii="Cambria Math" w:eastAsiaTheme="minorEastAsia" w:hAnsi="Cambria Math"/>
@@ -2771,15 +2340,20 @@
           <w:rFonts w:eastAsiaTheme="minorEastAsia"/>
         </w:rPr>
       </w:pPr>
-      <w:proofErr w:type="spellStart"/>
       <w:r>
         <w:rPr>
           <w:rFonts w:eastAsiaTheme="minorEastAsia"/>
           <w:b/>
         </w:rPr>
-        <w:t>Error_diagnosis</w:t>
-      </w:r>
-      <w:proofErr w:type="spellEnd"/>
+        <w:t>e</w:t>
+      </w:r>
+      <w:r>
+        <w:rPr>
+          <w:rFonts w:eastAsiaTheme="minorEastAsia"/>
+          <w:b/>
+        </w:rPr>
+        <w:t>rror_diagnosis</w:t>
+      </w:r>
     </w:p>
     <w:p>
       <w:pPr>
@@ -2817,42 +2391,12 @@
         </w:rPr>
         <w:t>{</w:t>
       </w:r>
-      <w:proofErr w:type="spellStart"/>
       <w:r>
         <w:rPr>
           <w:rFonts w:cs="CMSY10"/>
         </w:rPr>
-        <w:t>error_rcv</w:t>
-      </w:r>
-      <w:proofErr w:type="spellEnd"/>
-      <w:r>
-        <w:rPr>
-          <w:rFonts w:cs="CMSY10"/>
-        </w:rPr>
-        <w:t xml:space="preserve">, </w:t>
-      </w:r>
-      <w:proofErr w:type="spellStart"/>
-      <w:r>
-        <w:rPr>
-          <w:rFonts w:cs="CMSY10"/>
-        </w:rPr>
-        <w:t>applicable_rescue</w:t>
-      </w:r>
-      <w:proofErr w:type="spellEnd"/>
-      <w:r>
-        <w:rPr>
-          <w:rFonts w:cs="CMSY10"/>
-        </w:rPr>
-        <w:t xml:space="preserve">, </w:t>
-      </w:r>
-      <w:proofErr w:type="spellStart"/>
-      <w:r>
-        <w:rPr>
-          <w:rFonts w:cs="CMSY10"/>
-        </w:rPr>
-        <w:t>reset_module_data</w:t>
-      </w:r>
-      <w:proofErr w:type="spellEnd"/>
+        <w:t>error_rcv, applicable_rescue, reset_module_data</w:t>
+      </w:r>
       <w:r>
         <w:rPr>
           <w:rFonts w:cs="CMSY10"/>
@@ -2901,28 +2445,12 @@
         </w:rPr>
         <w:t>{</w:t>
       </w:r>
-      <w:proofErr w:type="spellStart"/>
       <w:r>
         <w:rPr>
           <w:rFonts w:cs="CMSSI10"/>
         </w:rPr>
-        <w:t>apply_protocol_rescues</w:t>
-      </w:r>
-      <w:proofErr w:type="spellEnd"/>
-      <w:r>
-        <w:rPr>
-          <w:rFonts w:cs="CMSSI10"/>
-        </w:rPr>
-        <w:t xml:space="preserve">, </w:t>
-      </w:r>
-      <w:proofErr w:type="spellStart"/>
-      <w:r>
-        <w:rPr>
-          <w:rFonts w:cs="CMSSI10"/>
-        </w:rPr>
-        <w:t>reset_to_stable</w:t>
-      </w:r>
-      <w:proofErr w:type="spellEnd"/>
+        <w:t>apply_protocol_rescues, reset_to_stable</w:t>
+      </w:r>
       <w:r>
         <w:rPr>
           <w:rFonts w:cs="CMSY10"/>
@@ -2982,7 +2510,6 @@
           <w:rFonts w:cs="CMSSI10"/>
         </w:rPr>
       </w:pPr>
-      <w:proofErr w:type="gramStart"/>
       <w:r>
         <w:rPr>
           <w:rFonts w:cs="CMSSI10"/>
@@ -3006,28 +2533,13 @@
         <w:rPr>
           <w:rFonts w:cs="CMSS10"/>
         </w:rPr>
-        <w:t>:</w:t>
-      </w:r>
-      <w:proofErr w:type="gramEnd"/>
-      <w:r>
-        <w:rPr>
-          <w:rFonts w:cs="CMSS10"/>
-        </w:rPr>
-        <w:t xml:space="preserve"> </w:t>
-      </w:r>
-      <w:proofErr w:type="spellStart"/>
+        <w:t xml:space="preserve">: </w:t>
+      </w:r>
       <w:r>
         <w:rPr>
           <w:rFonts w:cs="CMSSI10"/>
         </w:rPr>
-        <w:t>error_rcv</w:t>
-      </w:r>
-      <w:proofErr w:type="spellEnd"/>
-      <w:r>
-        <w:rPr>
-          <w:rFonts w:cs="CMSSI10"/>
-        </w:rPr>
-        <w:t xml:space="preserve"> </w:t>
+        <w:t xml:space="preserve">error_rcv </w:t>
       </w:r>
     </w:p>
     <w:p>
@@ -3040,7 +2552,6 @@
           <w:rFonts w:cs="CMSY10"/>
         </w:rPr>
       </w:pPr>
-      <w:proofErr w:type="gramStart"/>
       <w:r>
         <w:rPr>
           <w:rFonts w:cs="CMSSI10"/>
@@ -3059,30 +2570,20 @@
         </w:rPr>
         <w:t>:</w:t>
       </w:r>
-      <w:proofErr w:type="gramEnd"/>
       <w:r>
         <w:rPr>
           <w:rFonts w:cs="CMSS10"/>
         </w:rPr>
         <w:t xml:space="preserve"> </w:t>
       </w:r>
-      <w:proofErr w:type="spellStart"/>
       <w:r>
         <w:rPr>
           <w:rFonts w:cs="CMSY10"/>
         </w:rPr>
-        <w:t>err_protocol_def</w:t>
-      </w:r>
-      <w:proofErr w:type="spellEnd"/>
-      <w:r>
-        <w:rPr>
-          <w:rFonts w:cs="CMSY10"/>
-        </w:rPr>
-        <w:t>: Boolean</w:t>
-      </w:r>
-    </w:p>
-    <w:p>
-      <w:proofErr w:type="gramStart"/>
+        <w:t>err_protocol_def: Boolean</w:t>
+      </w:r>
+    </w:p>
+    <w:p>
       <w:r>
         <w:rPr>
           <w:rFonts w:cs="CMSSI10"/>
@@ -3093,14 +2594,7 @@
         <w:rPr>
           <w:rFonts w:cs="CMSS10"/>
         </w:rPr>
-        <w:t>:</w:t>
-      </w:r>
-      <w:proofErr w:type="gramEnd"/>
-      <w:r>
-        <w:rPr>
-          <w:rFonts w:cs="CMSS10"/>
-        </w:rPr>
-        <w:t xml:space="preserve"> Transition specifications</w:t>
+        <w:t>: Transition specifications</w:t>
       </w:r>
     </w:p>
     <w:p>
@@ -3153,7 +2647,7 @@
         </m:r>
         <m:box>
           <m:boxPr>
-            <m:opEmu m:val="1"/>
+            <m:opEmu m:val="on"/>
             <m:ctrlPr>
               <w:rPr>
                 <w:rFonts w:ascii="Cambria Math" w:eastAsiaTheme="minorEastAsia" w:hAnsi="Cambria Math"/>
@@ -3220,7 +2714,7 @@
         </m:r>
         <m:box>
           <m:boxPr>
-            <m:opEmu m:val="1"/>
+            <m:opEmu m:val="on"/>
             <m:ctrlPr>
               <w:rPr>
                 <w:rFonts w:ascii="Cambria Math" w:eastAsiaTheme="minorEastAsia" w:hAnsi="Cambria Math"/>
@@ -3290,7 +2784,7 @@
         </m:r>
         <m:box>
           <m:boxPr>
-            <m:opEmu m:val="1"/>
+            <m:opEmu m:val="on"/>
             <m:ctrlPr>
               <w:rPr>
                 <w:rFonts w:ascii="Cambria Math" w:eastAsiaTheme="minorEastAsia" w:hAnsi="Cambria Math"/>
@@ -3357,7 +2851,7 @@
         </m:r>
         <m:box>
           <m:boxPr>
-            <m:opEmu m:val="1"/>
+            <m:opEmu m:val="on"/>
             <m:ctrlPr>
               <w:rPr>
                 <w:rFonts w:ascii="Cambria Math" w:eastAsiaTheme="minorEastAsia" w:hAnsi="Cambria Math"/>
@@ -3418,7 +2912,7 @@
 </file>
 
 <file path=word/numbering.xml><?xml version="1.0" encoding="utf-8"?>
-<w:numbering xmlns:wpc="http://schemas.microsoft.com/office/word/2010/wordprocessingCanvas" xmlns:mc="http://schemas.openxmlformats.org/markup-compatibility/2006" xmlns:o="urn:schemas-microsoft-com:office:office" xmlns:r="http://schemas.openxmlformats.org/officeDocument/2006/relationships" xmlns:m="http://schemas.openxmlformats.org/officeDocument/2006/math" xmlns:v="urn:schemas-microsoft-com:vml" xmlns:wp14="http://schemas.microsoft.com/office/word/2010/wordprocessingDrawing" xmlns:wp="http://schemas.openxmlformats.org/drawingml/2006/wordprocessingDrawing" xmlns:w10="urn:schemas-microsoft-com:office:word" xmlns:w="http://schemas.openxmlformats.org/wordprocessingml/2006/main" xmlns:w14="http://schemas.microsoft.com/office/word/2010/wordml" xmlns:wpg="http://schemas.microsoft.com/office/word/2010/wordprocessingGroup" xmlns:wpi="http://schemas.microsoft.com/office/word/2010/wordprocessingInk" xmlns:wne="http://schemas.microsoft.com/office/word/2006/wordml" xmlns:wps="http://schemas.microsoft.com/office/word/2010/wordprocessingShape" mc:Ignorable="w14 wp14">
+<w:numbering xmlns:ve="http://schemas.openxmlformats.org/markup-compatibility/2006" xmlns:o="urn:schemas-microsoft-com:office:office" xmlns:r="http://schemas.openxmlformats.org/officeDocument/2006/relationships" xmlns:m="http://schemas.openxmlformats.org/officeDocument/2006/math" xmlns:v="urn:schemas-microsoft-com:vml" xmlns:wp="http://schemas.openxmlformats.org/drawingml/2006/wordprocessingDrawing" xmlns:w10="urn:schemas-microsoft-com:office:word" xmlns:w="http://schemas.openxmlformats.org/wordprocessingml/2006/main" xmlns:wne="http://schemas.microsoft.com/office/word/2006/wordml">
   <w:abstractNum w:abstractNumId="0">
     <w:nsid w:val="0A3004A0"/>
     <w:multiLevelType w:val="hybridMultilevel"/>
@@ -3791,7 +3285,7 @@
 </file>
 
 <file path=word/styles.xml><?xml version="1.0" encoding="utf-8"?>
-<w:styles xmlns:mc="http://schemas.openxmlformats.org/markup-compatibility/2006" xmlns:r="http://schemas.openxmlformats.org/officeDocument/2006/relationships" xmlns:w="http://schemas.openxmlformats.org/wordprocessingml/2006/main" xmlns:w14="http://schemas.microsoft.com/office/word/2010/wordml" mc:Ignorable="w14">
+<w:styles xmlns:r="http://schemas.openxmlformats.org/officeDocument/2006/relationships" xmlns:w="http://schemas.openxmlformats.org/wordprocessingml/2006/main">
   <w:docDefaults>
     <w:rPrDefault>
       <w:rPr>
@@ -3962,6 +3456,7 @@
     <w:uiPriority w:val="99"/>
     <w:semiHidden/>
     <w:unhideWhenUsed/>
+    <w:qFormat/>
     <w:tblPr>
       <w:tblInd w:w="0" w:type="dxa"/>
       <w:tblCellMar>
@@ -4563,7 +4058,7 @@
 </file>
 
 <file path=customXml/itemProps1.xml><?xml version="1.0" encoding="utf-8"?>
-<ds:datastoreItem xmlns:ds="http://schemas.openxmlformats.org/officeDocument/2006/customXml" ds:itemID="{66607789-6F4F-440C-AED0-113B17C1A884}">
+<ds:datastoreItem xmlns:ds="http://schemas.openxmlformats.org/officeDocument/2006/customXml" ds:itemID="{E07B7726-FE5E-4F00-811F-E7321E9847AB}">
   <ds:schemaRefs>
     <ds:schemaRef ds:uri="http://schemas.openxmlformats.org/officeDocument/2006/bibliography"/>
   </ds:schemaRefs>

</xml_diff>

<commit_message>
Completed all the specifications. Added an opening sentence to each formal description.
</commit_message>
<xml_diff>
--- a/Specifications.docx
+++ b/Specifications.docx
@@ -16,6 +16,191 @@
       </w:r>
     </w:p>
     <w:p>
+      <w:r>
+        <w:t xml:space="preserve">The EFSM of the Safety Critical System is the tuple </w:t>
+      </w:r>
+      <m:oMath>
+        <m:r>
+          <w:rPr>
+            <w:rFonts w:ascii="Cambria Math" w:hAnsi="Cambria Math"/>
+          </w:rPr>
+          <m:t xml:space="preserve">S=(Q, </m:t>
+        </m:r>
+        <m:sSub>
+          <m:sSubPr>
+            <m:ctrlPr>
+              <w:rPr>
+                <w:rFonts w:ascii="Cambria Math" w:hAnsi="Cambria Math" w:cs="CMSS10"/>
+              </w:rPr>
+            </m:ctrlPr>
+          </m:sSubPr>
+          <m:e>
+            <m:r>
+              <m:rPr>
+                <m:sty m:val="p"/>
+              </m:rPr>
+              <w:rPr>
+                <w:rFonts w:ascii="Cambria Math" w:hAnsi="Cambria Math" w:cs="CMSS10"/>
+              </w:rPr>
+              <m:t>Σ</m:t>
+            </m:r>
+          </m:e>
+          <m:sub>
+            <m:r>
+              <m:rPr>
+                <m:sty m:val="p"/>
+              </m:rPr>
+              <w:rPr>
+                <w:rFonts w:ascii="Cambria Math" w:hAnsi="Cambria Math" w:cs="CMSS10"/>
+              </w:rPr>
+              <m:t>1</m:t>
+            </m:r>
+          </m:sub>
+        </m:sSub>
+        <m:r>
+          <m:rPr>
+            <m:sty m:val="p"/>
+          </m:rPr>
+          <w:rPr>
+            <w:rFonts w:ascii="Cambria Math" w:hAnsi="Cambria Math" w:cs="CMSS10"/>
+            <w:vertAlign w:val="subscript"/>
+          </w:rPr>
+          <m:t xml:space="preserve">, </m:t>
+        </m:r>
+        <m:sSub>
+          <m:sSubPr>
+            <m:ctrlPr>
+              <w:rPr>
+                <w:rFonts w:ascii="Cambria Math" w:hAnsi="Cambria Math" w:cs="CMSS10"/>
+              </w:rPr>
+            </m:ctrlPr>
+          </m:sSubPr>
+          <m:e>
+            <m:r>
+              <m:rPr>
+                <m:sty m:val="p"/>
+              </m:rPr>
+              <w:rPr>
+                <w:rFonts w:ascii="Cambria Math" w:hAnsi="Cambria Math" w:cs="CMSS10"/>
+              </w:rPr>
+              <m:t>Σ</m:t>
+            </m:r>
+          </m:e>
+          <m:sub>
+            <m:r>
+              <m:rPr>
+                <m:sty m:val="p"/>
+              </m:rPr>
+              <w:rPr>
+                <w:rFonts w:ascii="Cambria Math" w:hAnsi="Cambria Math" w:cs="CMSS10"/>
+              </w:rPr>
+              <m:t>2</m:t>
+            </m:r>
+          </m:sub>
+        </m:sSub>
+        <m:r>
+          <m:rPr>
+            <m:sty m:val="p"/>
+          </m:rPr>
+          <w:rPr>
+            <w:rFonts w:ascii="Cambria Math" w:hAnsi="Cambria Math" w:cs="CMSS10"/>
+          </w:rPr>
+          <m:t>,</m:t>
+        </m:r>
+        <m:r>
+          <m:rPr>
+            <m:sty m:val="p"/>
+          </m:rPr>
+          <w:rPr>
+            <w:rFonts w:ascii="Cambria Math" w:hAnsi="Cambria Math" w:cs="CMSS10"/>
+          </w:rPr>
+          <m:t xml:space="preserve"> </m:t>
+        </m:r>
+        <m:sSub>
+          <m:sSubPr>
+            <m:ctrlPr>
+              <w:rPr>
+                <w:rFonts w:ascii="Cambria Math" w:hAnsi="Cambria Math" w:cs="CMSS10"/>
+              </w:rPr>
+            </m:ctrlPr>
+          </m:sSubPr>
+          <m:e>
+            <m:r>
+              <m:rPr>
+                <m:sty m:val="p"/>
+              </m:rPr>
+              <w:rPr>
+                <w:rFonts w:ascii="Cambria Math" w:hAnsi="Cambria Math" w:cs="CMSS10"/>
+              </w:rPr>
+              <m:t>q</m:t>
+            </m:r>
+          </m:e>
+          <m:sub>
+            <m:r>
+              <m:rPr>
+                <m:sty m:val="p"/>
+              </m:rPr>
+              <w:rPr>
+                <w:rFonts w:ascii="Cambria Math" w:hAnsi="Cambria Math" w:cs="CMSS10"/>
+              </w:rPr>
+              <m:t>0</m:t>
+            </m:r>
+          </m:sub>
+        </m:sSub>
+        <m:r>
+          <m:rPr>
+            <m:sty m:val="p"/>
+          </m:rPr>
+          <w:rPr>
+            <w:rFonts w:ascii="Cambria Math" w:hAnsi="Cambria Math" w:cs="CMSS10"/>
+          </w:rPr>
+          <m:t xml:space="preserve">, </m:t>
+        </m:r>
+        <m:r>
+          <m:rPr>
+            <m:sty m:val="p"/>
+          </m:rPr>
+          <w:rPr>
+            <w:rFonts w:ascii="Cambria Math" w:hAnsi="Cambria Math" w:cs="CMSSI10"/>
+          </w:rPr>
+          <m:t>Ѵ</m:t>
+        </m:r>
+        <m:r>
+          <m:rPr>
+            <m:sty m:val="p"/>
+          </m:rPr>
+          <w:rPr>
+            <w:rFonts w:ascii="Cambria Math" w:hAnsi="Cambria Math" w:cs="CMSSI10"/>
+          </w:rPr>
+          <m:t xml:space="preserve">, </m:t>
+        </m:r>
+        <m:r>
+          <m:rPr>
+            <m:sty m:val="p"/>
+          </m:rPr>
+          <w:rPr>
+            <w:rFonts w:ascii="Cambria Math" w:hAnsi="Cambria Math" w:cs="CMSSI10"/>
+          </w:rPr>
+          <m:t>Λ</m:t>
+        </m:r>
+        <m:r>
+          <m:rPr>
+            <m:sty m:val="p"/>
+          </m:rPr>
+          <w:rPr>
+            <w:rFonts w:ascii="Cambria Math" w:hAnsi="Cambria Math" w:cs="CMSSI10"/>
+          </w:rPr>
+          <m:t>)</m:t>
+        </m:r>
+      </m:oMath>
+      <w:r>
+        <w:rPr>
+          <w:rFonts w:eastAsiaTheme="minorEastAsia"/>
+        </w:rPr>
+        <w:t xml:space="preserve">, where </w:t>
+      </w:r>
+    </w:p>
+    <w:p>
       <w:pPr>
         <w:rPr>
           <w:rFonts w:cs="CMSSI10"/>
@@ -168,7 +353,13 @@
         <w:rPr>
           <w:rFonts w:cs="CMSSI10"/>
         </w:rPr>
-        <w:t>inlockdown : boolean.</w:t>
+        <w:t>inlockdown : B</w:t>
+      </w:r>
+      <w:r>
+        <w:rPr>
+          <w:rFonts w:cs="CMSSI10"/>
+        </w:rPr>
+        <w:t>oolean.</w:t>
       </w:r>
       <w:r>
         <w:rPr>
@@ -1015,13 +1206,192 @@
         <w:rPr>
           <w:b/>
         </w:rPr>
-        <w:t>i</w:t>
-      </w:r>
-      <w:r>
-        <w:rPr>
-          <w:b/>
-        </w:rPr>
-        <w:t>nit</w:t>
+        <w:t>init</w:t>
+      </w:r>
+    </w:p>
+    <w:p>
+      <w:r>
+        <w:t xml:space="preserve">The EFSM of the init state is the tuple </w:t>
+      </w:r>
+      <m:oMath>
+        <m:r>
+          <w:rPr>
+            <w:rFonts w:ascii="Cambria Math" w:hAnsi="Cambria Math"/>
+          </w:rPr>
+          <m:t xml:space="preserve">S=(Q, </m:t>
+        </m:r>
+        <m:sSub>
+          <m:sSubPr>
+            <m:ctrlPr>
+              <w:rPr>
+                <w:rFonts w:ascii="Cambria Math" w:hAnsi="Cambria Math" w:cs="CMSS10"/>
+              </w:rPr>
+            </m:ctrlPr>
+          </m:sSubPr>
+          <m:e>
+            <m:r>
+              <m:rPr>
+                <m:sty m:val="p"/>
+              </m:rPr>
+              <w:rPr>
+                <w:rFonts w:ascii="Cambria Math" w:hAnsi="Cambria Math" w:cs="CMSS10"/>
+              </w:rPr>
+              <m:t>Σ</m:t>
+            </m:r>
+          </m:e>
+          <m:sub>
+            <m:r>
+              <m:rPr>
+                <m:sty m:val="p"/>
+              </m:rPr>
+              <w:rPr>
+                <w:rFonts w:ascii="Cambria Math" w:hAnsi="Cambria Math" w:cs="CMSS10"/>
+              </w:rPr>
+              <m:t>1</m:t>
+            </m:r>
+          </m:sub>
+        </m:sSub>
+        <m:r>
+          <m:rPr>
+            <m:sty m:val="p"/>
+          </m:rPr>
+          <w:rPr>
+            <w:rFonts w:ascii="Cambria Math" w:hAnsi="Cambria Math" w:cs="CMSS10"/>
+            <w:vertAlign w:val="subscript"/>
+          </w:rPr>
+          <m:t xml:space="preserve">, </m:t>
+        </m:r>
+        <m:sSub>
+          <m:sSubPr>
+            <m:ctrlPr>
+              <w:rPr>
+                <w:rFonts w:ascii="Cambria Math" w:hAnsi="Cambria Math" w:cs="CMSS10"/>
+              </w:rPr>
+            </m:ctrlPr>
+          </m:sSubPr>
+          <m:e>
+            <m:r>
+              <m:rPr>
+                <m:sty m:val="p"/>
+              </m:rPr>
+              <w:rPr>
+                <w:rFonts w:ascii="Cambria Math" w:hAnsi="Cambria Math" w:cs="CMSS10"/>
+              </w:rPr>
+              <m:t>Σ</m:t>
+            </m:r>
+          </m:e>
+          <m:sub>
+            <m:r>
+              <m:rPr>
+                <m:sty m:val="p"/>
+              </m:rPr>
+              <w:rPr>
+                <w:rFonts w:ascii="Cambria Math" w:hAnsi="Cambria Math" w:cs="CMSS10"/>
+              </w:rPr>
+              <m:t>2</m:t>
+            </m:r>
+          </m:sub>
+        </m:sSub>
+        <m:r>
+          <m:rPr>
+            <m:sty m:val="p"/>
+          </m:rPr>
+          <w:rPr>
+            <w:rFonts w:ascii="Cambria Math" w:hAnsi="Cambria Math" w:cs="CMSS10"/>
+          </w:rPr>
+          <m:t>,</m:t>
+        </m:r>
+        <m:r>
+          <m:rPr>
+            <m:sty m:val="p"/>
+          </m:rPr>
+          <w:rPr>
+            <w:rFonts w:ascii="Cambria Math" w:hAnsi="Cambria Math" w:cs="CMSS10"/>
+          </w:rPr>
+          <m:t xml:space="preserve"> </m:t>
+        </m:r>
+        <m:sSub>
+          <m:sSubPr>
+            <m:ctrlPr>
+              <w:rPr>
+                <w:rFonts w:ascii="Cambria Math" w:hAnsi="Cambria Math" w:cs="CMSS10"/>
+              </w:rPr>
+            </m:ctrlPr>
+          </m:sSubPr>
+          <m:e>
+            <m:r>
+              <m:rPr>
+                <m:sty m:val="p"/>
+              </m:rPr>
+              <w:rPr>
+                <w:rFonts w:ascii="Cambria Math" w:hAnsi="Cambria Math" w:cs="CMSS10"/>
+              </w:rPr>
+              <m:t>q</m:t>
+            </m:r>
+          </m:e>
+          <m:sub>
+            <m:r>
+              <m:rPr>
+                <m:sty m:val="p"/>
+              </m:rPr>
+              <w:rPr>
+                <w:rFonts w:ascii="Cambria Math" w:hAnsi="Cambria Math" w:cs="CMSS10"/>
+              </w:rPr>
+              <m:t>0</m:t>
+            </m:r>
+          </m:sub>
+        </m:sSub>
+        <m:r>
+          <m:rPr>
+            <m:sty m:val="p"/>
+          </m:rPr>
+          <w:rPr>
+            <w:rFonts w:ascii="Cambria Math" w:hAnsi="Cambria Math" w:cs="CMSS10"/>
+          </w:rPr>
+          <m:t xml:space="preserve">, </m:t>
+        </m:r>
+        <m:r>
+          <m:rPr>
+            <m:sty m:val="p"/>
+          </m:rPr>
+          <w:rPr>
+            <w:rFonts w:ascii="Cambria Math" w:hAnsi="Cambria Math" w:cs="CMSSI10"/>
+          </w:rPr>
+          <m:t>Ѵ</m:t>
+        </m:r>
+        <m:r>
+          <m:rPr>
+            <m:sty m:val="p"/>
+          </m:rPr>
+          <w:rPr>
+            <w:rFonts w:ascii="Cambria Math" w:hAnsi="Cambria Math" w:cs="CMSSI10"/>
+          </w:rPr>
+          <m:t xml:space="preserve">, </m:t>
+        </m:r>
+        <m:r>
+          <m:rPr>
+            <m:sty m:val="p"/>
+          </m:rPr>
+          <w:rPr>
+            <w:rFonts w:ascii="Cambria Math" w:hAnsi="Cambria Math" w:cs="CMSSI10"/>
+          </w:rPr>
+          <m:t>Λ</m:t>
+        </m:r>
+        <m:r>
+          <m:rPr>
+            <m:sty m:val="p"/>
+          </m:rPr>
+          <w:rPr>
+            <w:rFonts w:ascii="Cambria Math" w:hAnsi="Cambria Math" w:cs="CMSSI10"/>
+          </w:rPr>
+          <m:t>)</m:t>
+        </m:r>
+      </m:oMath>
+      <w:r>
+        <w:rPr>
+          <w:rFonts w:eastAsiaTheme="minorEastAsia"/>
+        </w:rPr>
+        <w:t xml:space="preserve">, where </w:t>
       </w:r>
     </w:p>
     <w:p>
@@ -1297,6 +1667,7 @@
         <w:rPr>
           <w:rFonts w:eastAsiaTheme="minorEastAsia"/>
         </w:rPr>
+        <w:lastRenderedPageBreak/>
         <w:t>2.</w:t>
       </w:r>
       <w:r>
@@ -1431,7 +1802,6 @@
         <w:spacing w:after="0"/>
       </w:pPr>
       <w:r>
-        <w:lastRenderedPageBreak/>
         <w:t>4</w:t>
       </w:r>
       <w:r>
@@ -1579,13 +1949,192 @@
         <w:rPr>
           <w:b/>
         </w:rPr>
-        <w:t>l</w:t>
-      </w:r>
-      <w:r>
-        <w:rPr>
-          <w:b/>
-        </w:rPr>
-        <w:t>ockdown</w:t>
+        <w:t>lockdown</w:t>
+      </w:r>
+    </w:p>
+    <w:p>
+      <w:r>
+        <w:t xml:space="preserve">The EFSM of the lockdown state is the tuple </w:t>
+      </w:r>
+      <m:oMath>
+        <m:r>
+          <w:rPr>
+            <w:rFonts w:ascii="Cambria Math" w:hAnsi="Cambria Math"/>
+          </w:rPr>
+          <m:t xml:space="preserve">S=(Q, </m:t>
+        </m:r>
+        <m:sSub>
+          <m:sSubPr>
+            <m:ctrlPr>
+              <w:rPr>
+                <w:rFonts w:ascii="Cambria Math" w:hAnsi="Cambria Math" w:cs="CMSS10"/>
+              </w:rPr>
+            </m:ctrlPr>
+          </m:sSubPr>
+          <m:e>
+            <m:r>
+              <m:rPr>
+                <m:sty m:val="p"/>
+              </m:rPr>
+              <w:rPr>
+                <w:rFonts w:ascii="Cambria Math" w:hAnsi="Cambria Math" w:cs="CMSS10"/>
+              </w:rPr>
+              <m:t>Σ</m:t>
+            </m:r>
+          </m:e>
+          <m:sub>
+            <m:r>
+              <m:rPr>
+                <m:sty m:val="p"/>
+              </m:rPr>
+              <w:rPr>
+                <w:rFonts w:ascii="Cambria Math" w:hAnsi="Cambria Math" w:cs="CMSS10"/>
+              </w:rPr>
+              <m:t>1</m:t>
+            </m:r>
+          </m:sub>
+        </m:sSub>
+        <m:r>
+          <m:rPr>
+            <m:sty m:val="p"/>
+          </m:rPr>
+          <w:rPr>
+            <w:rFonts w:ascii="Cambria Math" w:hAnsi="Cambria Math" w:cs="CMSS10"/>
+            <w:vertAlign w:val="subscript"/>
+          </w:rPr>
+          <m:t xml:space="preserve">, </m:t>
+        </m:r>
+        <m:sSub>
+          <m:sSubPr>
+            <m:ctrlPr>
+              <w:rPr>
+                <w:rFonts w:ascii="Cambria Math" w:hAnsi="Cambria Math" w:cs="CMSS10"/>
+              </w:rPr>
+            </m:ctrlPr>
+          </m:sSubPr>
+          <m:e>
+            <m:r>
+              <m:rPr>
+                <m:sty m:val="p"/>
+              </m:rPr>
+              <w:rPr>
+                <w:rFonts w:ascii="Cambria Math" w:hAnsi="Cambria Math" w:cs="CMSS10"/>
+              </w:rPr>
+              <m:t>Σ</m:t>
+            </m:r>
+          </m:e>
+          <m:sub>
+            <m:r>
+              <m:rPr>
+                <m:sty m:val="p"/>
+              </m:rPr>
+              <w:rPr>
+                <w:rFonts w:ascii="Cambria Math" w:hAnsi="Cambria Math" w:cs="CMSS10"/>
+              </w:rPr>
+              <m:t>2</m:t>
+            </m:r>
+          </m:sub>
+        </m:sSub>
+        <m:r>
+          <m:rPr>
+            <m:sty m:val="p"/>
+          </m:rPr>
+          <w:rPr>
+            <w:rFonts w:ascii="Cambria Math" w:hAnsi="Cambria Math" w:cs="CMSS10"/>
+          </w:rPr>
+          <m:t>,</m:t>
+        </m:r>
+        <m:r>
+          <m:rPr>
+            <m:sty m:val="p"/>
+          </m:rPr>
+          <w:rPr>
+            <w:rFonts w:ascii="Cambria Math" w:hAnsi="Cambria Math" w:cs="CMSS10"/>
+          </w:rPr>
+          <m:t xml:space="preserve"> </m:t>
+        </m:r>
+        <m:sSub>
+          <m:sSubPr>
+            <m:ctrlPr>
+              <w:rPr>
+                <w:rFonts w:ascii="Cambria Math" w:hAnsi="Cambria Math" w:cs="CMSS10"/>
+              </w:rPr>
+            </m:ctrlPr>
+          </m:sSubPr>
+          <m:e>
+            <m:r>
+              <m:rPr>
+                <m:sty m:val="p"/>
+              </m:rPr>
+              <w:rPr>
+                <w:rFonts w:ascii="Cambria Math" w:hAnsi="Cambria Math" w:cs="CMSS10"/>
+              </w:rPr>
+              <m:t>q</m:t>
+            </m:r>
+          </m:e>
+          <m:sub>
+            <m:r>
+              <m:rPr>
+                <m:sty m:val="p"/>
+              </m:rPr>
+              <w:rPr>
+                <w:rFonts w:ascii="Cambria Math" w:hAnsi="Cambria Math" w:cs="CMSS10"/>
+              </w:rPr>
+              <m:t>0</m:t>
+            </m:r>
+          </m:sub>
+        </m:sSub>
+        <m:r>
+          <m:rPr>
+            <m:sty m:val="p"/>
+          </m:rPr>
+          <w:rPr>
+            <w:rFonts w:ascii="Cambria Math" w:hAnsi="Cambria Math" w:cs="CMSS10"/>
+          </w:rPr>
+          <m:t xml:space="preserve">, </m:t>
+        </m:r>
+        <m:r>
+          <m:rPr>
+            <m:sty m:val="p"/>
+          </m:rPr>
+          <w:rPr>
+            <w:rFonts w:ascii="Cambria Math" w:hAnsi="Cambria Math" w:cs="CMSSI10"/>
+          </w:rPr>
+          <m:t>Ѵ</m:t>
+        </m:r>
+        <m:r>
+          <m:rPr>
+            <m:sty m:val="p"/>
+          </m:rPr>
+          <w:rPr>
+            <w:rFonts w:ascii="Cambria Math" w:hAnsi="Cambria Math" w:cs="CMSSI10"/>
+          </w:rPr>
+          <m:t xml:space="preserve">, </m:t>
+        </m:r>
+        <m:r>
+          <m:rPr>
+            <m:sty m:val="p"/>
+          </m:rPr>
+          <w:rPr>
+            <w:rFonts w:ascii="Cambria Math" w:hAnsi="Cambria Math" w:cs="CMSSI10"/>
+          </w:rPr>
+          <m:t>Λ</m:t>
+        </m:r>
+        <m:r>
+          <m:rPr>
+            <m:sty m:val="p"/>
+          </m:rPr>
+          <w:rPr>
+            <w:rFonts w:ascii="Cambria Math" w:hAnsi="Cambria Math" w:cs="CMSSI10"/>
+          </w:rPr>
+          <m:t>)</m:t>
+        </m:r>
+      </m:oMath>
+      <w:r>
+        <w:rPr>
+          <w:rFonts w:eastAsiaTheme="minorEastAsia"/>
+        </w:rPr>
+        <w:t xml:space="preserve">, where </w:t>
       </w:r>
     </w:p>
     <w:p>
@@ -2364,6 +2913,191 @@
       </w:pPr>
     </w:p>
     <w:p>
+      <w:r>
+        <w:t xml:space="preserve">The EFSM of the error_diagnosis state is the tuple </w:t>
+      </w:r>
+      <m:oMath>
+        <m:r>
+          <w:rPr>
+            <w:rFonts w:ascii="Cambria Math" w:hAnsi="Cambria Math"/>
+          </w:rPr>
+          <m:t xml:space="preserve">S=(Q, </m:t>
+        </m:r>
+        <m:sSub>
+          <m:sSubPr>
+            <m:ctrlPr>
+              <w:rPr>
+                <w:rFonts w:ascii="Cambria Math" w:hAnsi="Cambria Math" w:cs="CMSS10"/>
+              </w:rPr>
+            </m:ctrlPr>
+          </m:sSubPr>
+          <m:e>
+            <m:r>
+              <m:rPr>
+                <m:sty m:val="p"/>
+              </m:rPr>
+              <w:rPr>
+                <w:rFonts w:ascii="Cambria Math" w:hAnsi="Cambria Math" w:cs="CMSS10"/>
+              </w:rPr>
+              <m:t>Σ</m:t>
+            </m:r>
+          </m:e>
+          <m:sub>
+            <m:r>
+              <m:rPr>
+                <m:sty m:val="p"/>
+              </m:rPr>
+              <w:rPr>
+                <w:rFonts w:ascii="Cambria Math" w:hAnsi="Cambria Math" w:cs="CMSS10"/>
+              </w:rPr>
+              <m:t>1</m:t>
+            </m:r>
+          </m:sub>
+        </m:sSub>
+        <m:r>
+          <m:rPr>
+            <m:sty m:val="p"/>
+          </m:rPr>
+          <w:rPr>
+            <w:rFonts w:ascii="Cambria Math" w:hAnsi="Cambria Math" w:cs="CMSS10"/>
+            <w:vertAlign w:val="subscript"/>
+          </w:rPr>
+          <m:t xml:space="preserve">, </m:t>
+        </m:r>
+        <m:sSub>
+          <m:sSubPr>
+            <m:ctrlPr>
+              <w:rPr>
+                <w:rFonts w:ascii="Cambria Math" w:hAnsi="Cambria Math" w:cs="CMSS10"/>
+              </w:rPr>
+            </m:ctrlPr>
+          </m:sSubPr>
+          <m:e>
+            <m:r>
+              <m:rPr>
+                <m:sty m:val="p"/>
+              </m:rPr>
+              <w:rPr>
+                <w:rFonts w:ascii="Cambria Math" w:hAnsi="Cambria Math" w:cs="CMSS10"/>
+              </w:rPr>
+              <m:t>Σ</m:t>
+            </m:r>
+          </m:e>
+          <m:sub>
+            <m:r>
+              <m:rPr>
+                <m:sty m:val="p"/>
+              </m:rPr>
+              <w:rPr>
+                <w:rFonts w:ascii="Cambria Math" w:hAnsi="Cambria Math" w:cs="CMSS10"/>
+              </w:rPr>
+              <m:t>2</m:t>
+            </m:r>
+          </m:sub>
+        </m:sSub>
+        <m:r>
+          <m:rPr>
+            <m:sty m:val="p"/>
+          </m:rPr>
+          <w:rPr>
+            <w:rFonts w:ascii="Cambria Math" w:hAnsi="Cambria Math" w:cs="CMSS10"/>
+          </w:rPr>
+          <m:t>,</m:t>
+        </m:r>
+        <m:r>
+          <m:rPr>
+            <m:sty m:val="p"/>
+          </m:rPr>
+          <w:rPr>
+            <w:rFonts w:ascii="Cambria Math" w:hAnsi="Cambria Math" w:cs="CMSS10"/>
+          </w:rPr>
+          <m:t xml:space="preserve"> </m:t>
+        </m:r>
+        <m:sSub>
+          <m:sSubPr>
+            <m:ctrlPr>
+              <w:rPr>
+                <w:rFonts w:ascii="Cambria Math" w:hAnsi="Cambria Math" w:cs="CMSS10"/>
+              </w:rPr>
+            </m:ctrlPr>
+          </m:sSubPr>
+          <m:e>
+            <m:r>
+              <m:rPr>
+                <m:sty m:val="p"/>
+              </m:rPr>
+              <w:rPr>
+                <w:rFonts w:ascii="Cambria Math" w:hAnsi="Cambria Math" w:cs="CMSS10"/>
+              </w:rPr>
+              <m:t>q</m:t>
+            </m:r>
+          </m:e>
+          <m:sub>
+            <m:r>
+              <m:rPr>
+                <m:sty m:val="p"/>
+              </m:rPr>
+              <w:rPr>
+                <w:rFonts w:ascii="Cambria Math" w:hAnsi="Cambria Math" w:cs="CMSS10"/>
+              </w:rPr>
+              <m:t>0</m:t>
+            </m:r>
+          </m:sub>
+        </m:sSub>
+        <m:r>
+          <m:rPr>
+            <m:sty m:val="p"/>
+          </m:rPr>
+          <w:rPr>
+            <w:rFonts w:ascii="Cambria Math" w:hAnsi="Cambria Math" w:cs="CMSS10"/>
+          </w:rPr>
+          <m:t xml:space="preserve">, </m:t>
+        </m:r>
+        <m:r>
+          <m:rPr>
+            <m:sty m:val="p"/>
+          </m:rPr>
+          <w:rPr>
+            <w:rFonts w:ascii="Cambria Math" w:hAnsi="Cambria Math" w:cs="CMSSI10"/>
+          </w:rPr>
+          <m:t>Ѵ</m:t>
+        </m:r>
+        <m:r>
+          <m:rPr>
+            <m:sty m:val="p"/>
+          </m:rPr>
+          <w:rPr>
+            <w:rFonts w:ascii="Cambria Math" w:hAnsi="Cambria Math" w:cs="CMSSI10"/>
+          </w:rPr>
+          <m:t xml:space="preserve">, </m:t>
+        </m:r>
+        <m:r>
+          <m:rPr>
+            <m:sty m:val="p"/>
+          </m:rPr>
+          <w:rPr>
+            <w:rFonts w:ascii="Cambria Math" w:hAnsi="Cambria Math" w:cs="CMSSI10"/>
+          </w:rPr>
+          <m:t>Λ</m:t>
+        </m:r>
+        <m:r>
+          <m:rPr>
+            <m:sty m:val="p"/>
+          </m:rPr>
+          <w:rPr>
+            <w:rFonts w:ascii="Cambria Math" w:hAnsi="Cambria Math" w:cs="CMSSI10"/>
+          </w:rPr>
+          <m:t>)</m:t>
+        </m:r>
+      </m:oMath>
+      <w:r>
+        <w:rPr>
+          <w:rFonts w:eastAsiaTheme="minorEastAsia"/>
+        </w:rPr>
+        <w:t xml:space="preserve">, where </w:t>
+      </w:r>
+    </w:p>
+    <w:p>
       <w:pPr>
         <w:autoSpaceDE w:val="0"/>
         <w:autoSpaceDN w:val="0"/>
@@ -2761,6 +3495,7 @@
         </w:rPr>
       </w:pPr>
       <w:r>
+        <w:lastRenderedPageBreak/>
         <w:t>4</w:t>
       </w:r>
       <w:r>
@@ -2900,6 +3635,670 @@
       <w:pPr>
         <w:spacing w:after="0"/>
       </w:pPr>
+    </w:p>
+    <w:p>
+      <w:pPr>
+        <w:spacing w:after="0"/>
+      </w:pPr>
+    </w:p>
+    <w:p>
+      <w:pPr>
+        <w:spacing w:after="0"/>
+        <w:rPr>
+          <w:b/>
+        </w:rPr>
+      </w:pPr>
+    </w:p>
+    <w:p>
+      <w:pPr>
+        <w:spacing w:after="0"/>
+        <w:rPr>
+          <w:b/>
+        </w:rPr>
+      </w:pPr>
+    </w:p>
+    <w:p>
+      <w:pPr>
+        <w:spacing w:after="0"/>
+        <w:rPr>
+          <w:b/>
+        </w:rPr>
+      </w:pPr>
+      <w:r>
+        <w:rPr>
+          <w:b/>
+        </w:rPr>
+        <w:t>m</w:t>
+      </w:r>
+      <w:r>
+        <w:rPr>
+          <w:b/>
+        </w:rPr>
+        <w:t>onitoring</w:t>
+      </w:r>
+    </w:p>
+    <w:p>
+      <w:pPr>
+        <w:spacing w:after="0"/>
+        <w:rPr>
+          <w:b/>
+        </w:rPr>
+      </w:pPr>
+    </w:p>
+    <w:p>
+      <w:r>
+        <w:t xml:space="preserve">The EFSM of the monitoring state is the tuple </w:t>
+      </w:r>
+      <m:oMath>
+        <m:r>
+          <w:rPr>
+            <w:rFonts w:ascii="Cambria Math" w:hAnsi="Cambria Math"/>
+          </w:rPr>
+          <m:t xml:space="preserve">S=(Q, </m:t>
+        </m:r>
+        <m:sSub>
+          <m:sSubPr>
+            <m:ctrlPr>
+              <w:rPr>
+                <w:rFonts w:ascii="Cambria Math" w:hAnsi="Cambria Math" w:cs="CMSS10"/>
+              </w:rPr>
+            </m:ctrlPr>
+          </m:sSubPr>
+          <m:e>
+            <m:r>
+              <m:rPr>
+                <m:sty m:val="p"/>
+              </m:rPr>
+              <w:rPr>
+                <w:rFonts w:ascii="Cambria Math" w:hAnsi="Cambria Math" w:cs="CMSS10"/>
+              </w:rPr>
+              <m:t>Σ</m:t>
+            </m:r>
+          </m:e>
+          <m:sub>
+            <m:r>
+              <m:rPr>
+                <m:sty m:val="p"/>
+              </m:rPr>
+              <w:rPr>
+                <w:rFonts w:ascii="Cambria Math" w:hAnsi="Cambria Math" w:cs="CMSS10"/>
+              </w:rPr>
+              <m:t>1</m:t>
+            </m:r>
+          </m:sub>
+        </m:sSub>
+        <m:r>
+          <m:rPr>
+            <m:sty m:val="p"/>
+          </m:rPr>
+          <w:rPr>
+            <w:rFonts w:ascii="Cambria Math" w:hAnsi="Cambria Math" w:cs="CMSS10"/>
+            <w:vertAlign w:val="subscript"/>
+          </w:rPr>
+          <m:t xml:space="preserve">, </m:t>
+        </m:r>
+        <m:sSub>
+          <m:sSubPr>
+            <m:ctrlPr>
+              <w:rPr>
+                <w:rFonts w:ascii="Cambria Math" w:hAnsi="Cambria Math" w:cs="CMSS10"/>
+              </w:rPr>
+            </m:ctrlPr>
+          </m:sSubPr>
+          <m:e>
+            <m:r>
+              <m:rPr>
+                <m:sty m:val="p"/>
+              </m:rPr>
+              <w:rPr>
+                <w:rFonts w:ascii="Cambria Math" w:hAnsi="Cambria Math" w:cs="CMSS10"/>
+              </w:rPr>
+              <m:t>Σ</m:t>
+            </m:r>
+          </m:e>
+          <m:sub>
+            <m:r>
+              <m:rPr>
+                <m:sty m:val="p"/>
+              </m:rPr>
+              <w:rPr>
+                <w:rFonts w:ascii="Cambria Math" w:hAnsi="Cambria Math" w:cs="CMSS10"/>
+              </w:rPr>
+              <m:t>2</m:t>
+            </m:r>
+          </m:sub>
+        </m:sSub>
+        <m:r>
+          <m:rPr>
+            <m:sty m:val="p"/>
+          </m:rPr>
+          <w:rPr>
+            <w:rFonts w:ascii="Cambria Math" w:hAnsi="Cambria Math" w:cs="CMSS10"/>
+          </w:rPr>
+          <m:t>,</m:t>
+        </m:r>
+        <m:r>
+          <m:rPr>
+            <m:sty m:val="p"/>
+          </m:rPr>
+          <w:rPr>
+            <w:rFonts w:ascii="Cambria Math" w:hAnsi="Cambria Math" w:cs="CMSS10"/>
+          </w:rPr>
+          <m:t xml:space="preserve"> </m:t>
+        </m:r>
+        <m:sSub>
+          <m:sSubPr>
+            <m:ctrlPr>
+              <w:rPr>
+                <w:rFonts w:ascii="Cambria Math" w:hAnsi="Cambria Math" w:cs="CMSS10"/>
+              </w:rPr>
+            </m:ctrlPr>
+          </m:sSubPr>
+          <m:e>
+            <m:r>
+              <m:rPr>
+                <m:sty m:val="p"/>
+              </m:rPr>
+              <w:rPr>
+                <w:rFonts w:ascii="Cambria Math" w:hAnsi="Cambria Math" w:cs="CMSS10"/>
+              </w:rPr>
+              <m:t>q</m:t>
+            </m:r>
+          </m:e>
+          <m:sub>
+            <m:r>
+              <m:rPr>
+                <m:sty m:val="p"/>
+              </m:rPr>
+              <w:rPr>
+                <w:rFonts w:ascii="Cambria Math" w:hAnsi="Cambria Math" w:cs="CMSS10"/>
+              </w:rPr>
+              <m:t>0</m:t>
+            </m:r>
+          </m:sub>
+        </m:sSub>
+        <m:r>
+          <m:rPr>
+            <m:sty m:val="p"/>
+          </m:rPr>
+          <w:rPr>
+            <w:rFonts w:ascii="Cambria Math" w:hAnsi="Cambria Math" w:cs="CMSS10"/>
+          </w:rPr>
+          <m:t xml:space="preserve">, </m:t>
+        </m:r>
+        <m:r>
+          <m:rPr>
+            <m:sty m:val="p"/>
+          </m:rPr>
+          <w:rPr>
+            <w:rFonts w:ascii="Cambria Math" w:hAnsi="Cambria Math" w:cs="CMSSI10"/>
+          </w:rPr>
+          <m:t>Ѵ</m:t>
+        </m:r>
+        <m:r>
+          <m:rPr>
+            <m:sty m:val="p"/>
+          </m:rPr>
+          <w:rPr>
+            <w:rFonts w:ascii="Cambria Math" w:hAnsi="Cambria Math" w:cs="CMSSI10"/>
+          </w:rPr>
+          <m:t xml:space="preserve">, </m:t>
+        </m:r>
+        <m:r>
+          <m:rPr>
+            <m:sty m:val="p"/>
+          </m:rPr>
+          <w:rPr>
+            <w:rFonts w:ascii="Cambria Math" w:hAnsi="Cambria Math" w:cs="CMSSI10"/>
+          </w:rPr>
+          <m:t>Λ</m:t>
+        </m:r>
+        <m:r>
+          <m:rPr>
+            <m:sty m:val="p"/>
+          </m:rPr>
+          <w:rPr>
+            <w:rFonts w:ascii="Cambria Math" w:hAnsi="Cambria Math" w:cs="CMSSI10"/>
+          </w:rPr>
+          <m:t>)</m:t>
+        </m:r>
+      </m:oMath>
+      <w:r>
+        <w:rPr>
+          <w:rFonts w:eastAsiaTheme="minorEastAsia"/>
+        </w:rPr>
+        <w:t xml:space="preserve">, where </w:t>
+      </w:r>
+    </w:p>
+    <w:p>
+      <w:pPr>
+        <w:spacing w:after="0"/>
+      </w:pPr>
+      <w:r>
+        <w:t>Q = {</w:t>
+      </w:r>
+      <w:r>
+        <w:t>monidle, regulate_environment, lockdown}</w:t>
+      </w:r>
+    </w:p>
+    <w:p>
+      <w:pPr>
+        <w:spacing w:after="0"/>
+        <w:rPr>
+          <w:rFonts w:cs="CMSS10"/>
+        </w:rPr>
+      </w:pPr>
+      <w:r>
+        <w:rPr>
+          <w:rFonts w:cs="CMSS10"/>
+        </w:rPr>
+        <w:t>Σ</w:t>
+      </w:r>
+      <w:r>
+        <w:rPr>
+          <w:rFonts w:cs="CMSS10"/>
+          <w:vertAlign w:val="subscript"/>
+        </w:rPr>
+        <w:t>1</w:t>
+      </w:r>
+      <w:r>
+        <w:rPr>
+          <w:rFonts w:cs="CMSS10"/>
+        </w:rPr>
+        <w:t xml:space="preserve"> =</w:t>
+      </w:r>
+      <w:r>
+        <w:rPr>
+          <w:rFonts w:cs="CMSS10"/>
+        </w:rPr>
+        <w:t xml:space="preserve"> {no_contagion, after_100ms, purge_succ, contagion_alert}</w:t>
+      </w:r>
+    </w:p>
+    <w:p>
+      <w:pPr>
+        <w:spacing w:after="0"/>
+        <w:rPr>
+          <w:rFonts w:cs="CMSS10"/>
+        </w:rPr>
+      </w:pPr>
+      <w:r>
+        <w:rPr>
+          <w:rFonts w:cs="CMSS10"/>
+        </w:rPr>
+        <w:t>Σ</w:t>
+      </w:r>
+      <w:r>
+        <w:rPr>
+          <w:rFonts w:cs="CMSS10"/>
+          <w:vertAlign w:val="subscript"/>
+        </w:rPr>
+        <w:t>2</w:t>
+      </w:r>
+      <w:r>
+        <w:rPr>
+          <w:rFonts w:cs="CMSS10"/>
+        </w:rPr>
+        <w:t xml:space="preserve"> =</w:t>
+      </w:r>
+      <w:r>
+        <w:rPr>
+          <w:rFonts w:cs="CMSS10"/>
+        </w:rPr>
+        <w:t xml:space="preserve"> {inlockdown = false, broadcast FACILITY_CRIT_MESG and inlockdown = true}</w:t>
+      </w:r>
+    </w:p>
+    <w:p>
+      <w:pPr>
+        <w:spacing w:after="0"/>
+        <w:rPr>
+          <w:rFonts w:cs="CMSS8"/>
+        </w:rPr>
+      </w:pPr>
+      <w:r>
+        <w:rPr>
+          <w:rFonts w:cs="CMSSI10"/>
+        </w:rPr>
+        <w:t>q</w:t>
+      </w:r>
+      <w:r>
+        <w:rPr>
+          <w:rFonts w:cs="CMSS8"/>
+          <w:vertAlign w:val="subscript"/>
+        </w:rPr>
+        <w:t>0</w:t>
+      </w:r>
+      <w:r>
+        <w:rPr>
+          <w:rFonts w:cs="CMSS8"/>
+          <w:vertAlign w:val="subscript"/>
+        </w:rPr>
+        <w:t xml:space="preserve"> </w:t>
+      </w:r>
+      <w:r>
+        <w:rPr>
+          <w:rFonts w:cs="CMSS8"/>
+        </w:rPr>
+        <w:t>:</w:t>
+      </w:r>
+      <w:r>
+        <w:rPr>
+          <w:rFonts w:cs="CMSS8"/>
+        </w:rPr>
+        <w:t xml:space="preserve"> monidle</w:t>
+      </w:r>
+    </w:p>
+    <w:p>
+      <w:pPr>
+        <w:spacing w:after="0"/>
+        <w:rPr>
+          <w:rFonts w:cs="CMSSI10"/>
+        </w:rPr>
+      </w:pPr>
+      <w:r>
+        <w:rPr>
+          <w:rFonts w:cs="CMSSI10"/>
+        </w:rPr>
+        <w:t xml:space="preserve">Ѵ </w:t>
+      </w:r>
+      <w:r>
+        <w:rPr>
+          <w:rFonts w:cs="CMSSI10"/>
+        </w:rPr>
+        <w:t>= {}</w:t>
+      </w:r>
+    </w:p>
+    <w:p>
+      <w:pPr>
+        <w:spacing w:after="0"/>
+        <w:rPr>
+          <w:rFonts w:cs="CMSSI10"/>
+        </w:rPr>
+      </w:pPr>
+      <w:r>
+        <w:rPr>
+          <w:rFonts w:cs="CMSSI10"/>
+        </w:rPr>
+        <w:t>Λ : Transition specifications</w:t>
+      </w:r>
+    </w:p>
+    <w:p>
+      <w:pPr>
+        <w:spacing w:after="0"/>
+        <w:rPr>
+          <w:rFonts w:cs="CMSSI10"/>
+        </w:rPr>
+      </w:pPr>
+    </w:p>
+    <w:p>
+      <w:pPr>
+        <w:spacing w:after="0"/>
+        <w:rPr>
+          <w:rFonts w:eastAsiaTheme="minorEastAsia" w:cs="CMSSI10"/>
+        </w:rPr>
+      </w:pPr>
+      <w:r>
+        <w:rPr>
+          <w:rFonts w:cs="CMSSI10"/>
+        </w:rPr>
+        <w:t>1.</w:t>
+      </w:r>
+      <w:r>
+        <w:rPr>
+          <w:rFonts w:cs="CMSSI10"/>
+        </w:rPr>
+        <w:tab/>
+      </w:r>
+      <m:oMath>
+        <m:r>
+          <w:rPr>
+            <w:rFonts w:ascii="Cambria Math" w:hAnsi="Cambria Math" w:cs="CMSSI10"/>
+          </w:rPr>
+          <m:t xml:space="preserve">monidle </m:t>
+        </m:r>
+        <m:box>
+          <m:boxPr>
+            <m:opEmu m:val="on"/>
+            <m:ctrlPr>
+              <w:rPr>
+                <w:rFonts w:ascii="Cambria Math" w:hAnsi="Cambria Math" w:cs="CMSSI10"/>
+                <w:i/>
+              </w:rPr>
+            </m:ctrlPr>
+          </m:boxPr>
+          <m:e>
+            <m:groupChr>
+              <m:groupChrPr>
+                <m:chr m:val="→"/>
+                <m:vertJc m:val="bot"/>
+                <m:ctrlPr>
+                  <w:rPr>
+                    <w:rFonts w:ascii="Cambria Math" w:hAnsi="Cambria Math" w:cs="CMSSI10"/>
+                    <w:i/>
+                  </w:rPr>
+                </m:ctrlPr>
+              </m:groupChrPr>
+              <m:e>
+                <m:r>
+                  <w:rPr>
+                    <w:rFonts w:ascii="Cambria Math" w:hAnsi="Cambria Math" w:cs="CMSSI10"/>
+                  </w:rPr>
+                  <m:t>no_contagion</m:t>
+                </m:r>
+              </m:e>
+            </m:groupChr>
+            <m:r>
+              <w:rPr>
+                <w:rFonts w:ascii="Cambria Math" w:hAnsi="Cambria Math" w:cs="CMSSI10"/>
+              </w:rPr>
+              <m:t xml:space="preserve"> regulate_environment</m:t>
+            </m:r>
+          </m:e>
+        </m:box>
+      </m:oMath>
+    </w:p>
+    <w:p>
+      <w:pPr>
+        <w:spacing w:after="0"/>
+        <w:rPr>
+          <w:rFonts w:eastAsiaTheme="minorEastAsia" w:cs="CMSSI10"/>
+        </w:rPr>
+      </w:pPr>
+      <w:r>
+        <w:rPr>
+          <w:rFonts w:eastAsiaTheme="minorEastAsia" w:cs="CMSSI10"/>
+        </w:rPr>
+        <w:t>2.</w:t>
+      </w:r>
+      <w:r>
+        <w:rPr>
+          <w:rFonts w:eastAsiaTheme="minorEastAsia" w:cs="CMSSI10"/>
+        </w:rPr>
+        <w:tab/>
+      </w:r>
+      <m:oMath>
+        <m:r>
+          <w:rPr>
+            <w:rFonts w:ascii="Cambria Math" w:eastAsiaTheme="minorEastAsia" w:hAnsi="Cambria Math" w:cs="CMSSI10"/>
+          </w:rPr>
+          <m:t xml:space="preserve">monidle </m:t>
+        </m:r>
+        <m:box>
+          <m:boxPr>
+            <m:opEmu m:val="on"/>
+            <m:ctrlPr>
+              <w:rPr>
+                <w:rFonts w:ascii="Cambria Math" w:eastAsiaTheme="minorEastAsia" w:hAnsi="Cambria Math" w:cs="CMSSI10"/>
+                <w:i/>
+              </w:rPr>
+            </m:ctrlPr>
+          </m:boxPr>
+          <m:e>
+            <m:groupChr>
+              <m:groupChrPr>
+                <m:chr m:val="→"/>
+                <m:vertJc m:val="bot"/>
+                <m:ctrlPr>
+                  <w:rPr>
+                    <w:rFonts w:ascii="Cambria Math" w:eastAsiaTheme="minorEastAsia" w:hAnsi="Cambria Math" w:cs="CMSSI10"/>
+                    <w:i/>
+                  </w:rPr>
+                </m:ctrlPr>
+              </m:groupChrPr>
+              <m:e>
+                <m:r>
+                  <w:rPr>
+                    <w:rFonts w:ascii="Cambria Math" w:eastAsiaTheme="minorEastAsia" w:hAnsi="Cambria Math" w:cs="CMSSI10"/>
+                  </w:rPr>
+                  <m:t>contagion_alert / broadcast FACILITY_CRIT_ME</m:t>
+                </m:r>
+                <m:r>
+                  <w:rPr>
+                    <w:rFonts w:ascii="Cambria Math" w:eastAsiaTheme="minorEastAsia" w:hAnsi="Cambria Math" w:cs="CMSSI10"/>
+                  </w:rPr>
+                  <m:t>SG and inlockdown = true</m:t>
+                </m:r>
+              </m:e>
+            </m:groupChr>
+          </m:e>
+        </m:box>
+        <m:r>
+          <w:rPr>
+            <w:rFonts w:ascii="Cambria Math" w:eastAsiaTheme="minorEastAsia" w:hAnsi="Cambria Math" w:cs="CMSSI10"/>
+          </w:rPr>
+          <m:t xml:space="preserve"> lockdown</m:t>
+        </m:r>
+      </m:oMath>
+    </w:p>
+    <w:p>
+      <w:pPr>
+        <w:spacing w:after="0"/>
+        <w:rPr>
+          <w:rFonts w:eastAsiaTheme="minorEastAsia" w:cs="CMSSI10"/>
+        </w:rPr>
+      </w:pPr>
+      <w:r>
+        <w:rPr>
+          <w:rFonts w:eastAsiaTheme="minorEastAsia" w:cs="CMSSI10"/>
+        </w:rPr>
+        <w:t>3.</w:t>
+      </w:r>
+      <w:r>
+        <w:rPr>
+          <w:rFonts w:eastAsiaTheme="minorEastAsia" w:cs="CMSSI10"/>
+        </w:rPr>
+        <w:tab/>
+      </w:r>
+      <m:oMath>
+        <m:r>
+          <w:rPr>
+            <w:rFonts w:ascii="Cambria Math" w:eastAsiaTheme="minorEastAsia" w:hAnsi="Cambria Math" w:cs="CMSSI10"/>
+          </w:rPr>
+          <m:t xml:space="preserve">regulate_environment </m:t>
+        </m:r>
+        <m:box>
+          <m:boxPr>
+            <m:opEmu m:val="on"/>
+            <m:ctrlPr>
+              <w:rPr>
+                <w:rFonts w:ascii="Cambria Math" w:eastAsiaTheme="minorEastAsia" w:hAnsi="Cambria Math" w:cs="CMSSI10"/>
+                <w:i/>
+              </w:rPr>
+            </m:ctrlPr>
+          </m:boxPr>
+          <m:e>
+            <m:groupChr>
+              <m:groupChrPr>
+                <m:chr m:val="→"/>
+                <m:vertJc m:val="bot"/>
+                <m:ctrlPr>
+                  <w:rPr>
+                    <w:rFonts w:ascii="Cambria Math" w:eastAsiaTheme="minorEastAsia" w:hAnsi="Cambria Math" w:cs="CMSSI10"/>
+                    <w:i/>
+                  </w:rPr>
+                </m:ctrlPr>
+              </m:groupChrPr>
+              <m:e>
+                <m:r>
+                  <w:rPr>
+                    <w:rFonts w:ascii="Cambria Math" w:eastAsiaTheme="minorEastAsia" w:hAnsi="Cambria Math" w:cs="CMSSI10"/>
+                  </w:rPr>
+                  <m:t>after_100ms</m:t>
+                </m:r>
+              </m:e>
+            </m:groupChr>
+            <m:r>
+              <w:rPr>
+                <w:rFonts w:ascii="Cambria Math" w:eastAsiaTheme="minorEastAsia" w:hAnsi="Cambria Math" w:cs="CMSSI10"/>
+              </w:rPr>
+              <m:t xml:space="preserve"> monidle</m:t>
+            </m:r>
+          </m:e>
+        </m:box>
+      </m:oMath>
+    </w:p>
+    <w:p>
+      <w:pPr>
+        <w:spacing w:after="0"/>
+      </w:pPr>
+      <w:r>
+        <w:rPr>
+          <w:rFonts w:eastAsiaTheme="minorEastAsia" w:cs="CMSSI10"/>
+        </w:rPr>
+        <w:t xml:space="preserve">4. </w:t>
+      </w:r>
+      <w:r>
+        <w:rPr>
+          <w:rFonts w:eastAsiaTheme="minorEastAsia" w:cs="CMSSI10"/>
+        </w:rPr>
+        <w:tab/>
+      </w:r>
+      <m:oMath>
+        <m:r>
+          <w:rPr>
+            <w:rFonts w:ascii="Cambria Math" w:eastAsiaTheme="minorEastAsia" w:hAnsi="Cambria Math" w:cs="CMSSI10"/>
+          </w:rPr>
+          <m:t xml:space="preserve">lockdown </m:t>
+        </m:r>
+        <m:box>
+          <m:boxPr>
+            <m:opEmu m:val="on"/>
+            <m:ctrlPr>
+              <w:rPr>
+                <w:rFonts w:ascii="Cambria Math" w:eastAsiaTheme="minorEastAsia" w:hAnsi="Cambria Math" w:cs="CMSSI10"/>
+                <w:i/>
+              </w:rPr>
+            </m:ctrlPr>
+          </m:boxPr>
+          <m:e>
+            <m:groupChr>
+              <m:groupChrPr>
+                <m:chr m:val="→"/>
+                <m:vertJc m:val="bot"/>
+                <m:ctrlPr>
+                  <w:rPr>
+                    <w:rFonts w:ascii="Cambria Math" w:eastAsiaTheme="minorEastAsia" w:hAnsi="Cambria Math" w:cs="CMSSI10"/>
+                    <w:i/>
+                  </w:rPr>
+                </m:ctrlPr>
+              </m:groupChrPr>
+              <m:e>
+                <m:r>
+                  <w:rPr>
+                    <w:rFonts w:ascii="Cambria Math" w:eastAsiaTheme="minorEastAsia" w:hAnsi="Cambria Math" w:cs="CMSSI10"/>
+                  </w:rPr>
+                  <m:t>purge_succ / inlockdown = false</m:t>
+                </m:r>
+              </m:e>
+            </m:groupChr>
+            <m:r>
+              <w:rPr>
+                <w:rFonts w:ascii="Cambria Math" w:eastAsiaTheme="minorEastAsia" w:hAnsi="Cambria Math" w:cs="CMSSI10"/>
+              </w:rPr>
+              <m:t xml:space="preserve"> monidle</m:t>
+            </m:r>
+          </m:e>
+        </m:box>
+      </m:oMath>
     </w:p>
     <w:sectPr>
       <w:pgSz w:w="12240" w:h="15840"/>
@@ -4058,7 +5457,7 @@
 </file>
 
 <file path=customXml/itemProps1.xml><?xml version="1.0" encoding="utf-8"?>
-<ds:datastoreItem xmlns:ds="http://schemas.openxmlformats.org/officeDocument/2006/customXml" ds:itemID="{E07B7726-FE5E-4F00-811F-E7321E9847AB}">
+<ds:datastoreItem xmlns:ds="http://schemas.openxmlformats.org/officeDocument/2006/customXml" ds:itemID="{646517B6-B57F-4219-BFF5-E008702E5192}">
   <ds:schemaRefs>
     <ds:schemaRef ds:uri="http://schemas.openxmlformats.org/officeDocument/2006/bibliography"/>
   </ds:schemaRefs>

</xml_diff>

<commit_message>
Final package, ready for delivery.
</commit_message>
<xml_diff>
--- a/Specifications.docx
+++ b/Specifications.docx
@@ -1,9 +1,10 @@
 
 <file path=word/document.xml><?xml version="1.0" encoding="utf-8"?>
-<w:document xmlns:ve="http://schemas.openxmlformats.org/markup-compatibility/2006" xmlns:o="urn:schemas-microsoft-com:office:office" xmlns:r="http://schemas.openxmlformats.org/officeDocument/2006/relationships" xmlns:m="http://schemas.openxmlformats.org/officeDocument/2006/math" xmlns:v="urn:schemas-microsoft-com:vml" xmlns:wp="http://schemas.openxmlformats.org/drawingml/2006/wordprocessingDrawing" xmlns:w10="urn:schemas-microsoft-com:office:word" xmlns:w="http://schemas.openxmlformats.org/wordprocessingml/2006/main" xmlns:wne="http://schemas.microsoft.com/office/word/2006/wordml">
+<w:document xmlns:wpc="http://schemas.microsoft.com/office/word/2010/wordprocessingCanvas" xmlns:mc="http://schemas.openxmlformats.org/markup-compatibility/2006" xmlns:o="urn:schemas-microsoft-com:office:office" xmlns:r="http://schemas.openxmlformats.org/officeDocument/2006/relationships" xmlns:m="http://schemas.openxmlformats.org/officeDocument/2006/math" xmlns:v="urn:schemas-microsoft-com:vml" xmlns:wp14="http://schemas.microsoft.com/office/word/2010/wordprocessingDrawing" xmlns:wp="http://schemas.openxmlformats.org/drawingml/2006/wordprocessingDrawing" xmlns:w10="urn:schemas-microsoft-com:office:word" xmlns:w="http://schemas.openxmlformats.org/wordprocessingml/2006/main" xmlns:w14="http://schemas.microsoft.com/office/word/2010/wordml" xmlns:wpg="http://schemas.microsoft.com/office/word/2010/wordprocessingGroup" xmlns:wpi="http://schemas.microsoft.com/office/word/2010/wordprocessingInk" xmlns:wne="http://schemas.microsoft.com/office/word/2006/wordml" xmlns:wps="http://schemas.microsoft.com/office/word/2010/wordprocessingShape" mc:Ignorable="w14 wp14">
   <w:body>
     <w:p>
       <w:pPr>
+        <w:spacing w:after="0"/>
         <w:rPr>
           <w:b/>
         </w:rPr>
@@ -12,13 +13,93 @@
         <w:rPr>
           <w:b/>
         </w:rPr>
+        <w:t xml:space="preserve">Assignment 3 - </w:t>
+      </w:r>
+      <w:proofErr w:type="gramStart"/>
+      <w:r>
+        <w:rPr>
+          <w:b/>
+        </w:rPr>
+        <w:t>SOEN 331 Section U-UB</w:t>
+      </w:r>
+      <w:proofErr w:type="gramEnd"/>
+    </w:p>
+    <w:p>
+      <w:pPr>
+        <w:spacing w:after="0"/>
+        <w:rPr>
+          <w:b/>
+        </w:rPr>
+      </w:pPr>
+      <w:r>
+        <w:rPr>
+          <w:b/>
+        </w:rPr>
+        <w:t xml:space="preserve">By Harrison </w:t>
+      </w:r>
+      <w:proofErr w:type="spellStart"/>
+      <w:r>
+        <w:rPr>
+          <w:b/>
+        </w:rPr>
+        <w:t>Ianatchkov</w:t>
+      </w:r>
+      <w:proofErr w:type="spellEnd"/>
+      <w:r>
+        <w:rPr>
+          <w:b/>
+        </w:rPr>
+        <w:t xml:space="preserve"> ID: 26607403 and Justin Yip ID: 27032870</w:t>
+      </w:r>
+    </w:p>
+    <w:p>
+      <w:pPr>
+        <w:spacing w:after="0"/>
+        <w:rPr>
+          <w:b/>
+        </w:rPr>
+      </w:pPr>
+      <w:r>
+        <w:rPr>
+          <w:b/>
+        </w:rPr>
+        <w:t>Due March 30, 2015</w:t>
+      </w:r>
+    </w:p>
+    <w:p>
+      <w:pPr>
+        <w:spacing w:after="0"/>
+        <w:rPr>
+          <w:b/>
+        </w:rPr>
+      </w:pPr>
+      <w:bookmarkStart w:id="0" w:name="_GoBack"/>
+      <w:bookmarkEnd w:id="0"/>
+    </w:p>
+    <w:p>
+      <w:pPr>
+        <w:rPr>
+          <w:b/>
+          <w:u w:val="single"/>
+        </w:rPr>
+      </w:pPr>
+      <w:r>
+        <w:rPr>
+          <w:b/>
+          <w:u w:val="single"/>
+        </w:rPr>
         <w:t>Safety Critical System</w:t>
       </w:r>
     </w:p>
     <w:p>
       <w:r>
-        <w:t xml:space="preserve">The EFSM of the Safety Critical System is the tuple </w:t>
-      </w:r>
+        <w:t xml:space="preserve">The EFSM of the Safety Critical System is the </w:t>
+      </w:r>
+      <w:proofErr w:type="gramStart"/>
+      <w:r>
+        <w:t xml:space="preserve">tuple </w:t>
+      </w:r>
+      <w:proofErr w:type="gramEnd"/>
       <m:oMath>
         <m:r>
           <w:rPr>
@@ -105,16 +186,7 @@
           <w:rPr>
             <w:rFonts w:ascii="Cambria Math" w:hAnsi="Cambria Math" w:cs="CMSS10"/>
           </w:rPr>
-          <m:t>,</m:t>
-        </m:r>
-        <m:r>
-          <m:rPr>
-            <m:sty m:val="p"/>
-          </m:rPr>
-          <w:rPr>
-            <w:rFonts w:ascii="Cambria Math" w:hAnsi="Cambria Math" w:cs="CMSS10"/>
-          </w:rPr>
-          <m:t xml:space="preserve"> </m:t>
+          <m:t xml:space="preserve">, </m:t>
         </m:r>
         <m:sSub>
           <m:sSubPr>
@@ -163,34 +235,7 @@
           <w:rPr>
             <w:rFonts w:ascii="Cambria Math" w:hAnsi="Cambria Math" w:cs="CMSSI10"/>
           </w:rPr>
-          <m:t>Ѵ</m:t>
-        </m:r>
-        <m:r>
-          <m:rPr>
-            <m:sty m:val="p"/>
-          </m:rPr>
-          <w:rPr>
-            <w:rFonts w:ascii="Cambria Math" w:hAnsi="Cambria Math" w:cs="CMSSI10"/>
-          </w:rPr>
-          <m:t xml:space="preserve">, </m:t>
-        </m:r>
-        <m:r>
-          <m:rPr>
-            <m:sty m:val="p"/>
-          </m:rPr>
-          <w:rPr>
-            <w:rFonts w:ascii="Cambria Math" w:hAnsi="Cambria Math" w:cs="CMSSI10"/>
-          </w:rPr>
-          <m:t>Λ</m:t>
-        </m:r>
-        <m:r>
-          <m:rPr>
-            <m:sty m:val="p"/>
-          </m:rPr>
-          <w:rPr>
-            <w:rFonts w:ascii="Cambria Math" w:hAnsi="Cambria Math" w:cs="CMSSI10"/>
-          </w:rPr>
-          <m:t>)</m:t>
+          <m:t>Ѵ, Λ)</m:t>
         </m:r>
       </m:oMath>
       <w:r>
@@ -207,8 +252,34 @@
         </w:rPr>
       </w:pPr>
       <w:r>
-        <w:t>Q = {dormant, safe_shutdown, init, idle, monitoring, error_diagnosis}</w:t>
-      </w:r>
+        <w:t xml:space="preserve">Q = {dormant, </w:t>
+      </w:r>
+      <w:proofErr w:type="spellStart"/>
+      <w:r>
+        <w:t>safe_shutdown</w:t>
+      </w:r>
+      <w:proofErr w:type="spellEnd"/>
+      <w:r>
+        <w:t xml:space="preserve">, </w:t>
+      </w:r>
+      <w:proofErr w:type="spellStart"/>
+      <w:r>
+        <w:t>init</w:t>
+      </w:r>
+      <w:proofErr w:type="spellEnd"/>
+      <w:r>
+        <w:t xml:space="preserve">, idle, monitoring, </w:t>
+      </w:r>
+      <w:proofErr w:type="spellStart"/>
+      <w:r>
+        <w:t>error_diagnosis</w:t>
+      </w:r>
+      <w:proofErr w:type="spellEnd"/>
+      <w:proofErr w:type="gramStart"/>
+      <w:r>
+        <w:t>}</w:t>
+      </w:r>
+      <w:proofErr w:type="gramEnd"/>
       <w:r>
         <w:br/>
       </w:r>
@@ -235,7 +306,119 @@
         <w:rPr>
           <w:rFonts w:cs="CMSS10"/>
         </w:rPr>
-        <w:t>kill, sleep, start, init_ok, begin_monitoring, idle_rescue, idle_crash, retry_init, monitor_crash, monitor_rescue, init_crash, shutdown}</w:t>
+        <w:t xml:space="preserve">kill, sleep, start, </w:t>
+      </w:r>
+      <w:proofErr w:type="spellStart"/>
+      <w:r>
+        <w:rPr>
+          <w:rFonts w:cs="CMSS10"/>
+        </w:rPr>
+        <w:t>init_ok</w:t>
+      </w:r>
+      <w:proofErr w:type="spellEnd"/>
+      <w:r>
+        <w:rPr>
+          <w:rFonts w:cs="CMSS10"/>
+        </w:rPr>
+        <w:t xml:space="preserve">, </w:t>
+      </w:r>
+      <w:proofErr w:type="spellStart"/>
+      <w:r>
+        <w:rPr>
+          <w:rFonts w:cs="CMSS10"/>
+        </w:rPr>
+        <w:t>begin_monitoring</w:t>
+      </w:r>
+      <w:proofErr w:type="spellEnd"/>
+      <w:r>
+        <w:rPr>
+          <w:rFonts w:cs="CMSS10"/>
+        </w:rPr>
+        <w:t xml:space="preserve">, </w:t>
+      </w:r>
+      <w:proofErr w:type="spellStart"/>
+      <w:r>
+        <w:rPr>
+          <w:rFonts w:cs="CMSS10"/>
+        </w:rPr>
+        <w:t>idle_rescue</w:t>
+      </w:r>
+      <w:proofErr w:type="spellEnd"/>
+      <w:r>
+        <w:rPr>
+          <w:rFonts w:cs="CMSS10"/>
+        </w:rPr>
+        <w:t xml:space="preserve">, </w:t>
+      </w:r>
+      <w:proofErr w:type="spellStart"/>
+      <w:r>
+        <w:rPr>
+          <w:rFonts w:cs="CMSS10"/>
+        </w:rPr>
+        <w:t>idle_crash</w:t>
+      </w:r>
+      <w:proofErr w:type="spellEnd"/>
+      <w:r>
+        <w:rPr>
+          <w:rFonts w:cs="CMSS10"/>
+        </w:rPr>
+        <w:t xml:space="preserve">, </w:t>
+      </w:r>
+      <w:proofErr w:type="spellStart"/>
+      <w:r>
+        <w:rPr>
+          <w:rFonts w:cs="CMSS10"/>
+        </w:rPr>
+        <w:t>retry_init</w:t>
+      </w:r>
+      <w:proofErr w:type="spellEnd"/>
+      <w:r>
+        <w:rPr>
+          <w:rFonts w:cs="CMSS10"/>
+        </w:rPr>
+        <w:t xml:space="preserve">, </w:t>
+      </w:r>
+      <w:proofErr w:type="spellStart"/>
+      <w:r>
+        <w:rPr>
+          <w:rFonts w:cs="CMSS10"/>
+        </w:rPr>
+        <w:t>monitor_crash</w:t>
+      </w:r>
+      <w:proofErr w:type="spellEnd"/>
+      <w:r>
+        <w:rPr>
+          <w:rFonts w:cs="CMSS10"/>
+        </w:rPr>
+        <w:t xml:space="preserve">, </w:t>
+      </w:r>
+      <w:proofErr w:type="spellStart"/>
+      <w:r>
+        <w:rPr>
+          <w:rFonts w:cs="CMSS10"/>
+        </w:rPr>
+        <w:t>monitor_rescue</w:t>
+      </w:r>
+      <w:proofErr w:type="spellEnd"/>
+      <w:r>
+        <w:rPr>
+          <w:rFonts w:cs="CMSS10"/>
+        </w:rPr>
+        <w:t xml:space="preserve">, </w:t>
+      </w:r>
+      <w:proofErr w:type="spellStart"/>
+      <w:r>
+        <w:rPr>
+          <w:rFonts w:cs="CMSS10"/>
+        </w:rPr>
+        <w:t>init_crash</w:t>
+      </w:r>
+      <w:proofErr w:type="spellEnd"/>
+      <w:r>
+        <w:rPr>
+          <w:rFonts w:cs="CMSS10"/>
+        </w:rPr>
+        <w:t>, shutdown}</w:t>
       </w:r>
       <w:r>
         <w:rPr>
@@ -272,7 +455,49 @@
         <w:rPr>
           <w:rFonts w:cs="CMSS10"/>
         </w:rPr>
-        <w:t>broadcast idle_err_msg, retry++, broadcast moni_err_msg, broadcast init_err_msg, system clean up}</w:t>
+        <w:t xml:space="preserve">broadcast </w:t>
+      </w:r>
+      <w:proofErr w:type="spellStart"/>
+      <w:r>
+        <w:rPr>
+          <w:rFonts w:cs="CMSS10"/>
+        </w:rPr>
+        <w:t>idle_err_msg</w:t>
+      </w:r>
+      <w:proofErr w:type="spellEnd"/>
+      <w:r>
+        <w:rPr>
+          <w:rFonts w:cs="CMSS10"/>
+        </w:rPr>
+        <w:t xml:space="preserve">, retry++, broadcast </w:t>
+      </w:r>
+      <w:proofErr w:type="spellStart"/>
+      <w:r>
+        <w:rPr>
+          <w:rFonts w:cs="CMSS10"/>
+        </w:rPr>
+        <w:t>moni_err_msg</w:t>
+      </w:r>
+      <w:proofErr w:type="spellEnd"/>
+      <w:r>
+        <w:rPr>
+          <w:rFonts w:cs="CMSS10"/>
+        </w:rPr>
+        <w:t xml:space="preserve">, broadcast </w:t>
+      </w:r>
+      <w:proofErr w:type="spellStart"/>
+      <w:r>
+        <w:rPr>
+          <w:rFonts w:cs="CMSS10"/>
+        </w:rPr>
+        <w:t>init_err_msg</w:t>
+      </w:r>
+      <w:proofErr w:type="spellEnd"/>
+      <w:r>
+        <w:rPr>
+          <w:rFonts w:cs="CMSS10"/>
+        </w:rPr>
+        <w:t>, system clean up}</w:t>
       </w:r>
       <w:r>
         <w:rPr>
@@ -349,11 +574,19 @@
         </w:rPr>
         <w:t xml:space="preserve">; </w:t>
       </w:r>
-      <w:r>
-        <w:rPr>
-          <w:rFonts w:cs="CMSSI10"/>
-        </w:rPr>
-        <w:t>inlockdown : B</w:t>
+      <w:proofErr w:type="spellStart"/>
+      <w:r>
+        <w:rPr>
+          <w:rFonts w:cs="CMSSI10"/>
+        </w:rPr>
+        <w:t>inlockdown</w:t>
+      </w:r>
+      <w:proofErr w:type="spellEnd"/>
+      <w:r>
+        <w:rPr>
+          <w:rFonts w:cs="CMSSI10"/>
+        </w:rPr>
+        <w:t xml:space="preserve"> : B</w:t>
       </w:r>
       <w:r>
         <w:rPr>
@@ -366,13 +599,26 @@
           <w:rFonts w:cs="CMSSI10"/>
         </w:rPr>
         <w:br/>
+      </w:r>
+      <w:proofErr w:type="gramStart"/>
+      <w:r>
+        <w:rPr>
+          <w:rFonts w:cs="CMSSI10"/>
+        </w:rPr>
         <w:t>Λ</w:t>
       </w:r>
       <w:r>
         <w:rPr>
           <w:rFonts w:cs="CMSSI10"/>
         </w:rPr>
-        <w:t xml:space="preserve"> : Transition specifications</w:t>
+        <w:t xml:space="preserve"> :</w:t>
+      </w:r>
+      <w:proofErr w:type="gramEnd"/>
+      <w:r>
+        <w:rPr>
+          <w:rFonts w:cs="CMSSI10"/>
+        </w:rPr>
+        <w:t xml:space="preserve"> Transition specifications</w:t>
       </w:r>
     </w:p>
     <w:p>
@@ -429,7 +675,7 @@
         </m:r>
         <m:box>
           <m:boxPr>
-            <m:opEmu m:val="on"/>
+            <m:opEmu m:val="1"/>
             <m:ctrlPr>
               <w:rPr>
                 <w:rFonts w:ascii="Cambria Math" w:eastAsiaTheme="minorEastAsia" w:hAnsi="Cambria Math" w:cs="CMSSI10"/>
@@ -495,7 +741,7 @@
         </m:r>
         <m:box>
           <m:boxPr>
-            <m:opEmu m:val="on"/>
+            <m:opEmu m:val="1"/>
             <m:ctrlPr>
               <w:rPr>
                 <w:rFonts w:ascii="Cambria Math" w:eastAsiaTheme="minorEastAsia" w:hAnsi="Cambria Math" w:cs="CMSSI10"/>
@@ -555,7 +801,7 @@
         </m:r>
         <m:box>
           <m:boxPr>
-            <m:opEmu m:val="on"/>
+            <m:opEmu m:val="1"/>
             <m:ctrlPr>
               <w:rPr>
                 <w:rFonts w:ascii="Cambria Math" w:eastAsiaTheme="minorEastAsia" w:hAnsi="Cambria Math" w:cs="CMSSI10"/>
@@ -615,7 +861,7 @@
         </m:r>
         <m:box>
           <m:boxPr>
-            <m:opEmu m:val="on"/>
+            <m:opEmu m:val="1"/>
             <m:ctrlPr>
               <w:rPr>
                 <w:rFonts w:ascii="Cambria Math" w:eastAsiaTheme="minorEastAsia" w:hAnsi="Cambria Math" w:cs="CMSSI10"/>
@@ -648,7 +894,13 @@
               <w:rPr>
                 <w:rFonts w:ascii="Cambria Math" w:eastAsiaTheme="minorEastAsia" w:hAnsi="Cambria Math" w:cs="CMSSI10"/>
               </w:rPr>
-              <m:t xml:space="preserve"> error_diagnosis</m:t>
+              <m:t xml:space="preserve"> e</m:t>
+            </m:r>
+            <m:r>
+              <w:rPr>
+                <w:rFonts w:ascii="Cambria Math" w:eastAsiaTheme="minorEastAsia" w:hAnsi="Cambria Math" w:cs="CMSSI10"/>
+              </w:rPr>
+              <m:t>rror_diagnosis</m:t>
             </m:r>
           </m:e>
         </m:box>
@@ -675,7 +927,7 @@
         </m:r>
         <m:box>
           <m:boxPr>
-            <m:opEmu m:val="on"/>
+            <m:opEmu m:val="1"/>
             <m:ctrlPr>
               <w:rPr>
                 <w:rFonts w:ascii="Cambria Math" w:eastAsiaTheme="minorEastAsia" w:hAnsi="Cambria Math" w:cs="CMSSI10"/>
@@ -735,7 +987,7 @@
         </m:r>
         <m:box>
           <m:boxPr>
-            <m:opEmu m:val="on"/>
+            <m:opEmu m:val="1"/>
             <m:ctrlPr>
               <w:rPr>
                 <w:rFonts w:ascii="Cambria Math" w:eastAsiaTheme="minorEastAsia" w:hAnsi="Cambria Math" w:cs="CMSSI10"/>
@@ -795,7 +1047,7 @@
         </m:r>
         <m:box>
           <m:boxPr>
-            <m:opEmu m:val="on"/>
+            <m:opEmu m:val="1"/>
             <m:ctrlPr>
               <w:rPr>
                 <w:rFonts w:ascii="Cambria Math" w:eastAsiaTheme="minorEastAsia" w:hAnsi="Cambria Math" w:cs="CMSSI10"/>
@@ -879,7 +1131,7 @@
         </m:r>
         <m:box>
           <m:boxPr>
-            <m:opEmu m:val="on"/>
+            <m:opEmu m:val="1"/>
             <m:ctrlPr>
               <w:rPr>
                 <w:rFonts w:ascii="Cambria Math" w:eastAsiaTheme="minorEastAsia" w:hAnsi="Cambria Math" w:cs="CMSSI10"/>
@@ -939,7 +1191,7 @@
         </m:r>
         <m:box>
           <m:boxPr>
-            <m:opEmu m:val="on"/>
+            <m:opEmu m:val="1"/>
             <m:ctrlPr>
               <w:rPr>
                 <w:rFonts w:ascii="Cambria Math" w:eastAsiaTheme="minorEastAsia" w:hAnsi="Cambria Math" w:cs="CMSSI10"/>
@@ -999,7 +1251,7 @@
         </m:r>
         <m:box>
           <m:boxPr>
-            <m:opEmu m:val="on"/>
+            <m:opEmu m:val="1"/>
             <m:ctrlPr>
               <w:rPr>
                 <w:rFonts w:ascii="Cambria Math" w:eastAsiaTheme="minorEastAsia" w:hAnsi="Cambria Math" w:cs="CMSSI10"/>
@@ -1059,7 +1311,7 @@
         </m:r>
         <m:box>
           <m:boxPr>
-            <m:opEmu m:val="on"/>
+            <m:opEmu m:val="1"/>
             <m:ctrlPr>
               <w:rPr>
                 <w:rFonts w:ascii="Cambria Math" w:eastAsiaTheme="minorEastAsia" w:hAnsi="Cambria Math" w:cs="CMSSI10"/>
@@ -1150,7 +1402,7 @@
         </m:r>
         <m:box>
           <m:boxPr>
-            <m:opEmu m:val="on"/>
+            <m:opEmu m:val="1"/>
             <m:ctrlPr>
               <w:rPr>
                 <w:rFonts w:ascii="Cambria Math" w:eastAsiaTheme="minorEastAsia" w:hAnsi="Cambria Math" w:cs="CMSSI10"/>
@@ -1200,19 +1452,71 @@
       <w:pPr>
         <w:rPr>
           <w:b/>
-        </w:rPr>
-      </w:pPr>
-      <w:r>
+          <w:u w:val="single"/>
+        </w:rPr>
+      </w:pPr>
+    </w:p>
+    <w:p>
+      <w:pPr>
         <w:rPr>
           <w:b/>
-        </w:rPr>
+          <w:u w:val="single"/>
+        </w:rPr>
+      </w:pPr>
+    </w:p>
+    <w:p>
+      <w:pPr>
+        <w:rPr>
+          <w:b/>
+          <w:u w:val="single"/>
+        </w:rPr>
+      </w:pPr>
+    </w:p>
+    <w:p>
+      <w:pPr>
+        <w:rPr>
+          <w:b/>
+          <w:u w:val="single"/>
+        </w:rPr>
+      </w:pPr>
+    </w:p>
+    <w:p>
+      <w:pPr>
+        <w:rPr>
+          <w:b/>
+          <w:u w:val="single"/>
+        </w:rPr>
+      </w:pPr>
+      <w:proofErr w:type="spellStart"/>
+      <w:proofErr w:type="gramStart"/>
+      <w:r>
+        <w:rPr>
+          <w:b/>
+          <w:u w:val="single"/>
+        </w:rPr>
+        <w:lastRenderedPageBreak/>
         <w:t>init</w:t>
       </w:r>
-    </w:p>
-    <w:p>
-      <w:r>
-        <w:t xml:space="preserve">The EFSM of the init state is the tuple </w:t>
-      </w:r>
+      <w:proofErr w:type="spellEnd"/>
+      <w:proofErr w:type="gramEnd"/>
+    </w:p>
+    <w:p>
+      <w:r>
+        <w:t xml:space="preserve">The EFSM of the </w:t>
+      </w:r>
+      <w:proofErr w:type="spellStart"/>
+      <w:r>
+        <w:t>init</w:t>
+      </w:r>
+      <w:proofErr w:type="spellEnd"/>
+      <w:r>
+        <w:t xml:space="preserve"> state is the </w:t>
+      </w:r>
+      <w:proofErr w:type="gramStart"/>
+      <w:r>
+        <w:t xml:space="preserve">tuple </w:t>
+      </w:r>
+      <w:proofErr w:type="gramEnd"/>
       <m:oMath>
         <m:r>
           <w:rPr>
@@ -1299,16 +1603,7 @@
           <w:rPr>
             <w:rFonts w:ascii="Cambria Math" w:hAnsi="Cambria Math" w:cs="CMSS10"/>
           </w:rPr>
-          <m:t>,</m:t>
-        </m:r>
-        <m:r>
-          <m:rPr>
-            <m:sty m:val="p"/>
-          </m:rPr>
-          <w:rPr>
-            <w:rFonts w:ascii="Cambria Math" w:hAnsi="Cambria Math" w:cs="CMSS10"/>
-          </w:rPr>
-          <m:t xml:space="preserve"> </m:t>
+          <m:t xml:space="preserve">, </m:t>
         </m:r>
         <m:sSub>
           <m:sSubPr>
@@ -1357,34 +1652,7 @@
           <w:rPr>
             <w:rFonts w:ascii="Cambria Math" w:hAnsi="Cambria Math" w:cs="CMSSI10"/>
           </w:rPr>
-          <m:t>Ѵ</m:t>
-        </m:r>
-        <m:r>
-          <m:rPr>
-            <m:sty m:val="p"/>
-          </m:rPr>
-          <w:rPr>
-            <w:rFonts w:ascii="Cambria Math" w:hAnsi="Cambria Math" w:cs="CMSSI10"/>
-          </w:rPr>
-          <m:t xml:space="preserve">, </m:t>
-        </m:r>
-        <m:r>
-          <m:rPr>
-            <m:sty m:val="p"/>
-          </m:rPr>
-          <w:rPr>
-            <w:rFonts w:ascii="Cambria Math" w:hAnsi="Cambria Math" w:cs="CMSSI10"/>
-          </w:rPr>
-          <m:t>Λ</m:t>
-        </m:r>
-        <m:r>
-          <m:rPr>
-            <m:sty m:val="p"/>
-          </m:rPr>
-          <w:rPr>
-            <w:rFonts w:ascii="Cambria Math" w:hAnsi="Cambria Math" w:cs="CMSSI10"/>
-          </w:rPr>
-          <m:t>)</m:t>
+          <m:t>Ѵ, Λ)</m:t>
         </m:r>
       </m:oMath>
       <w:r>
@@ -1422,17 +1690,61 @@
         </w:rPr>
         <w:t>{</w:t>
       </w:r>
+      <w:proofErr w:type="spellStart"/>
       <w:r>
         <w:rPr>
           <w:rFonts w:cs="CMSSI10"/>
         </w:rPr>
         <w:t>boot_hw</w:t>
       </w:r>
-      <w:r>
-        <w:rPr>
-          <w:rFonts w:cs="CMSSI10"/>
-        </w:rPr>
-        <w:t>, senchk, tchk, psichk, ready</w:t>
+      <w:proofErr w:type="spellEnd"/>
+      <w:r>
+        <w:rPr>
+          <w:rFonts w:cs="CMSSI10"/>
+        </w:rPr>
+        <w:t xml:space="preserve">, </w:t>
+      </w:r>
+      <w:proofErr w:type="spellStart"/>
+      <w:r>
+        <w:rPr>
+          <w:rFonts w:cs="CMSSI10"/>
+        </w:rPr>
+        <w:t>senchk</w:t>
+      </w:r>
+      <w:proofErr w:type="spellEnd"/>
+      <w:r>
+        <w:rPr>
+          <w:rFonts w:cs="CMSSI10"/>
+        </w:rPr>
+        <w:t xml:space="preserve">, </w:t>
+      </w:r>
+      <w:proofErr w:type="spellStart"/>
+      <w:r>
+        <w:rPr>
+          <w:rFonts w:cs="CMSSI10"/>
+        </w:rPr>
+        <w:t>tchk</w:t>
+      </w:r>
+      <w:proofErr w:type="spellEnd"/>
+      <w:r>
+        <w:rPr>
+          <w:rFonts w:cs="CMSSI10"/>
+        </w:rPr>
+        <w:t xml:space="preserve">, </w:t>
+      </w:r>
+      <w:proofErr w:type="spellStart"/>
+      <w:r>
+        <w:rPr>
+          <w:rFonts w:cs="CMSSI10"/>
+        </w:rPr>
+        <w:t>psichk</w:t>
+      </w:r>
+      <w:proofErr w:type="spellEnd"/>
+      <w:r>
+        <w:rPr>
+          <w:rFonts w:cs="CMSSI10"/>
+        </w:rPr>
+        <w:t>, ready</w:t>
       </w:r>
       <w:r>
         <w:rPr>
@@ -1482,12 +1794,56 @@
         </w:rPr>
         <w:t>{</w:t>
       </w:r>
-      <w:r>
-        <w:rPr>
-          <w:rFonts w:cs="CMSSI10"/>
-        </w:rPr>
-        <w:t>hw_ok, senok, t_ok, psi_ok</w:t>
-      </w:r>
+      <w:proofErr w:type="spellStart"/>
+      <w:r>
+        <w:rPr>
+          <w:rFonts w:cs="CMSSI10"/>
+        </w:rPr>
+        <w:t>hw_ok</w:t>
+      </w:r>
+      <w:proofErr w:type="spellEnd"/>
+      <w:r>
+        <w:rPr>
+          <w:rFonts w:cs="CMSSI10"/>
+        </w:rPr>
+        <w:t xml:space="preserve">, </w:t>
+      </w:r>
+      <w:proofErr w:type="spellStart"/>
+      <w:r>
+        <w:rPr>
+          <w:rFonts w:cs="CMSSI10"/>
+        </w:rPr>
+        <w:t>senok</w:t>
+      </w:r>
+      <w:proofErr w:type="spellEnd"/>
+      <w:r>
+        <w:rPr>
+          <w:rFonts w:cs="CMSSI10"/>
+        </w:rPr>
+        <w:t xml:space="preserve">, </w:t>
+      </w:r>
+      <w:proofErr w:type="spellStart"/>
+      <w:r>
+        <w:rPr>
+          <w:rFonts w:cs="CMSSI10"/>
+        </w:rPr>
+        <w:t>t_ok</w:t>
+      </w:r>
+      <w:proofErr w:type="spellEnd"/>
+      <w:r>
+        <w:rPr>
+          <w:rFonts w:cs="CMSSI10"/>
+        </w:rPr>
+        <w:t xml:space="preserve">, </w:t>
+      </w:r>
+      <w:proofErr w:type="spellStart"/>
+      <w:r>
+        <w:rPr>
+          <w:rFonts w:cs="CMSSI10"/>
+        </w:rPr>
+        <w:t>psi_ok</w:t>
+      </w:r>
+      <w:proofErr w:type="spellEnd"/>
       <w:r>
         <w:rPr>
           <w:rFonts w:cs="CMSY10"/>
@@ -1547,6 +1903,7 @@
           <w:rFonts w:cs="CMSSI10"/>
         </w:rPr>
       </w:pPr>
+      <w:proofErr w:type="gramStart"/>
       <w:r>
         <w:rPr>
           <w:rFonts w:cs="CMSSI10"/>
@@ -1570,14 +1927,23 @@
         <w:rPr>
           <w:rFonts w:cs="CMSS10"/>
         </w:rPr>
-        <w:t xml:space="preserve">: </w:t>
-      </w:r>
+        <w:t>:</w:t>
+      </w:r>
+      <w:proofErr w:type="gramEnd"/>
+      <w:r>
+        <w:rPr>
+          <w:rFonts w:cs="CMSS10"/>
+        </w:rPr>
+        <w:t xml:space="preserve"> </w:t>
+      </w:r>
+      <w:proofErr w:type="spellStart"/>
       <w:r>
         <w:rPr>
           <w:rFonts w:cs="CMSSI10"/>
         </w:rPr>
         <w:t>boot_hw</w:t>
       </w:r>
+      <w:proofErr w:type="spellEnd"/>
       <w:r>
         <w:rPr>
           <w:rFonts w:cs="CMSSI10"/>
@@ -1667,7 +2033,6 @@
         <w:rPr>
           <w:rFonts w:eastAsiaTheme="minorEastAsia"/>
         </w:rPr>
-        <w:lastRenderedPageBreak/>
         <w:t>2.</w:t>
       </w:r>
       <w:r>
@@ -1685,7 +2050,7 @@
         </m:r>
         <m:box>
           <m:boxPr>
-            <m:opEmu m:val="on"/>
+            <m:opEmu m:val="1"/>
             <m:ctrlPr>
               <w:rPr>
                 <w:rFonts w:ascii="Cambria Math" w:eastAsiaTheme="minorEastAsia" w:hAnsi="Cambria Math"/>
@@ -1758,7 +2123,7 @@
         </m:r>
         <m:box>
           <m:boxPr>
-            <m:opEmu m:val="on"/>
+            <m:opEmu m:val="1"/>
             <m:ctrlPr>
               <w:rPr>
                 <w:rFonts w:ascii="Cambria Math" w:eastAsiaTheme="minorEastAsia" w:hAnsi="Cambria Math"/>
@@ -1825,7 +2190,7 @@
         </m:r>
         <m:box>
           <m:boxPr>
-            <m:opEmu m:val="on"/>
+            <m:opEmu m:val="1"/>
             <m:ctrlPr>
               <w:rPr>
                 <w:rFonts w:ascii="Cambria Math" w:eastAsiaTheme="minorEastAsia" w:hAnsi="Cambria Math"/>
@@ -1895,7 +2260,7 @@
         </m:r>
         <m:box>
           <m:boxPr>
-            <m:opEmu m:val="on"/>
+            <m:opEmu m:val="1"/>
             <m:ctrlPr>
               <w:rPr>
                 <w:rFonts w:ascii="Cambria Math" w:eastAsiaTheme="minorEastAsia" w:hAnsi="Cambria Math"/>
@@ -1945,17 +2310,47 @@
           <w:b/>
         </w:rPr>
       </w:pPr>
-      <w:r>
+    </w:p>
+    <w:p>
+      <w:pPr>
         <w:rPr>
           <w:b/>
         </w:rPr>
+      </w:pPr>
+    </w:p>
+    <w:p>
+      <w:pPr>
+        <w:rPr>
+          <w:b/>
+        </w:rPr>
+      </w:pPr>
+    </w:p>
+    <w:p>
+      <w:pPr>
+        <w:rPr>
+          <w:b/>
+          <w:u w:val="single"/>
+        </w:rPr>
+      </w:pPr>
+      <w:proofErr w:type="gramStart"/>
+      <w:r>
+        <w:rPr>
+          <w:b/>
+          <w:u w:val="single"/>
+        </w:rPr>
         <w:t>lockdown</w:t>
       </w:r>
-    </w:p>
-    <w:p>
-      <w:r>
-        <w:t xml:space="preserve">The EFSM of the lockdown state is the tuple </w:t>
-      </w:r>
+      <w:proofErr w:type="gramEnd"/>
+    </w:p>
+    <w:p>
+      <w:r>
+        <w:t xml:space="preserve">The EFSM of the lockdown state is the </w:t>
+      </w:r>
+      <w:proofErr w:type="gramStart"/>
+      <w:r>
+        <w:t xml:space="preserve">tuple </w:t>
+      </w:r>
+      <w:proofErr w:type="gramEnd"/>
       <m:oMath>
         <m:r>
           <w:rPr>
@@ -2042,16 +2437,7 @@
           <w:rPr>
             <w:rFonts w:ascii="Cambria Math" w:hAnsi="Cambria Math" w:cs="CMSS10"/>
           </w:rPr>
-          <m:t>,</m:t>
-        </m:r>
-        <m:r>
-          <m:rPr>
-            <m:sty m:val="p"/>
-          </m:rPr>
-          <w:rPr>
-            <w:rFonts w:ascii="Cambria Math" w:hAnsi="Cambria Math" w:cs="CMSS10"/>
-          </w:rPr>
-          <m:t xml:space="preserve"> </m:t>
+          <m:t xml:space="preserve">, </m:t>
         </m:r>
         <m:sSub>
           <m:sSubPr>
@@ -2100,34 +2486,7 @@
           <w:rPr>
             <w:rFonts w:ascii="Cambria Math" w:hAnsi="Cambria Math" w:cs="CMSSI10"/>
           </w:rPr>
-          <m:t>Ѵ</m:t>
-        </m:r>
-        <m:r>
-          <m:rPr>
-            <m:sty m:val="p"/>
-          </m:rPr>
-          <w:rPr>
-            <w:rFonts w:ascii="Cambria Math" w:hAnsi="Cambria Math" w:cs="CMSSI10"/>
-          </w:rPr>
-          <m:t xml:space="preserve">, </m:t>
-        </m:r>
-        <m:r>
-          <m:rPr>
-            <m:sty m:val="p"/>
-          </m:rPr>
-          <w:rPr>
-            <w:rFonts w:ascii="Cambria Math" w:hAnsi="Cambria Math" w:cs="CMSSI10"/>
-          </w:rPr>
-          <m:t>Λ</m:t>
-        </m:r>
-        <m:r>
-          <m:rPr>
-            <m:sty m:val="p"/>
-          </m:rPr>
-          <w:rPr>
-            <w:rFonts w:ascii="Cambria Math" w:hAnsi="Cambria Math" w:cs="CMSSI10"/>
-          </w:rPr>
-          <m:t>)</m:t>
+          <m:t>Ѵ, Λ)</m:t>
         </m:r>
       </m:oMath>
       <w:r>
@@ -2165,12 +2524,70 @@
         </w:rPr>
         <w:t>{</w:t>
       </w:r>
-      <w:r>
-        <w:rPr>
-          <w:rFonts w:cs="CMSSI10"/>
-        </w:rPr>
-        <w:t>prep_vpurge, alt_temp, alt_psi, risk_assess, safe_status</w:t>
-      </w:r>
+      <w:proofErr w:type="spellStart"/>
+      <w:r>
+        <w:rPr>
+          <w:rFonts w:cs="CMSSI10"/>
+        </w:rPr>
+        <w:t>prep_vpurge</w:t>
+      </w:r>
+      <w:proofErr w:type="spellEnd"/>
+      <w:r>
+        <w:rPr>
+          <w:rFonts w:cs="CMSSI10"/>
+        </w:rPr>
+        <w:t xml:space="preserve">, </w:t>
+      </w:r>
+      <w:proofErr w:type="spellStart"/>
+      <w:r>
+        <w:rPr>
+          <w:rFonts w:cs="CMSSI10"/>
+        </w:rPr>
+        <w:t>alt_temp</w:t>
+      </w:r>
+      <w:proofErr w:type="spellEnd"/>
+      <w:r>
+        <w:rPr>
+          <w:rFonts w:cs="CMSSI10"/>
+        </w:rPr>
+        <w:t xml:space="preserve">, </w:t>
+      </w:r>
+      <w:proofErr w:type="spellStart"/>
+      <w:r>
+        <w:rPr>
+          <w:rFonts w:cs="CMSSI10"/>
+        </w:rPr>
+        <w:t>alt_psi</w:t>
+      </w:r>
+      <w:proofErr w:type="spellEnd"/>
+      <w:r>
+        <w:rPr>
+          <w:rFonts w:cs="CMSSI10"/>
+        </w:rPr>
+        <w:t xml:space="preserve">, </w:t>
+      </w:r>
+      <w:proofErr w:type="spellStart"/>
+      <w:r>
+        <w:rPr>
+          <w:rFonts w:cs="CMSSI10"/>
+        </w:rPr>
+        <w:t>risk_assess</w:t>
+      </w:r>
+      <w:proofErr w:type="spellEnd"/>
+      <w:r>
+        <w:rPr>
+          <w:rFonts w:cs="CMSSI10"/>
+        </w:rPr>
+        <w:t xml:space="preserve">, </w:t>
+      </w:r>
+      <w:proofErr w:type="spellStart"/>
+      <w:r>
+        <w:rPr>
+          <w:rFonts w:cs="CMSSI10"/>
+        </w:rPr>
+        <w:t>safe_status</w:t>
+      </w:r>
+      <w:proofErr w:type="spellEnd"/>
       <w:r>
         <w:rPr>
           <w:rFonts w:cs="CMSY10"/>
@@ -2219,12 +2636,42 @@
         </w:rPr>
         <w:t>{</w:t>
       </w:r>
-      <w:r>
-        <w:rPr>
-          <w:rFonts w:cs="CMSSI10"/>
-        </w:rPr>
-        <w:t>initiate_purge, tcyc_comp, psicyc_comp</w:t>
-      </w:r>
+      <w:proofErr w:type="spellStart"/>
+      <w:r>
+        <w:rPr>
+          <w:rFonts w:cs="CMSSI10"/>
+        </w:rPr>
+        <w:t>initiate_purge</w:t>
+      </w:r>
+      <w:proofErr w:type="spellEnd"/>
+      <w:r>
+        <w:rPr>
+          <w:rFonts w:cs="CMSSI10"/>
+        </w:rPr>
+        <w:t xml:space="preserve">, </w:t>
+      </w:r>
+      <w:proofErr w:type="spellStart"/>
+      <w:r>
+        <w:rPr>
+          <w:rFonts w:cs="CMSSI10"/>
+        </w:rPr>
+        <w:t>tcyc_comp</w:t>
+      </w:r>
+      <w:proofErr w:type="spellEnd"/>
+      <w:r>
+        <w:rPr>
+          <w:rFonts w:cs="CMSSI10"/>
+        </w:rPr>
+        <w:t xml:space="preserve">, </w:t>
+      </w:r>
+      <w:proofErr w:type="spellStart"/>
+      <w:r>
+        <w:rPr>
+          <w:rFonts w:cs="CMSSI10"/>
+        </w:rPr>
+        <w:t>psicyc_comp</w:t>
+      </w:r>
+      <w:proofErr w:type="spellEnd"/>
       <w:r>
         <w:rPr>
           <w:rFonts w:cs="CMSY10"/>
@@ -2273,12 +2720,28 @@
         </w:rPr>
         <w:t>{</w:t>
       </w:r>
+      <w:proofErr w:type="spellStart"/>
       <w:r>
         <w:rPr>
           <w:rFonts w:cs="CMSY10"/>
         </w:rPr>
-        <w:t>lock_doors, unlock_doors</w:t>
-      </w:r>
+        <w:t>lock_doors</w:t>
+      </w:r>
+      <w:proofErr w:type="spellEnd"/>
+      <w:r>
+        <w:rPr>
+          <w:rFonts w:cs="CMSY10"/>
+        </w:rPr>
+        <w:t xml:space="preserve">, </w:t>
+      </w:r>
+      <w:proofErr w:type="spellStart"/>
+      <w:r>
+        <w:rPr>
+          <w:rFonts w:cs="CMSY10"/>
+        </w:rPr>
+        <w:t>unlock_doors</w:t>
+      </w:r>
+      <w:proofErr w:type="spellEnd"/>
       <w:r>
         <w:rPr>
           <w:rFonts w:cs="CMSY10"/>
@@ -2296,6 +2759,7 @@
           <w:rFonts w:cs="CMSSI10"/>
         </w:rPr>
       </w:pPr>
+      <w:proofErr w:type="gramStart"/>
       <w:r>
         <w:rPr>
           <w:rFonts w:cs="CMSSI10"/>
@@ -2319,13 +2783,28 @@
         <w:rPr>
           <w:rFonts w:cs="CMSS10"/>
         </w:rPr>
-        <w:t xml:space="preserve">: </w:t>
-      </w:r>
-      <w:r>
-        <w:rPr>
-          <w:rFonts w:cs="CMSSI10"/>
-        </w:rPr>
-        <w:t xml:space="preserve">prep_vpurge </w:t>
+        <w:t>:</w:t>
+      </w:r>
+      <w:proofErr w:type="gramEnd"/>
+      <w:r>
+        <w:rPr>
+          <w:rFonts w:cs="CMSS10"/>
+        </w:rPr>
+        <w:t xml:space="preserve"> </w:t>
+      </w:r>
+      <w:proofErr w:type="spellStart"/>
+      <w:r>
+        <w:rPr>
+          <w:rFonts w:cs="CMSSI10"/>
+        </w:rPr>
+        <w:t>prep_vpurge</w:t>
+      </w:r>
+      <w:proofErr w:type="spellEnd"/>
+      <w:r>
+        <w:rPr>
+          <w:rFonts w:cs="CMSSI10"/>
+        </w:rPr>
+        <w:t xml:space="preserve"> </w:t>
       </w:r>
     </w:p>
     <w:p>
@@ -2338,6 +2817,7 @@
           <w:rFonts w:cs="CMSY10"/>
         </w:rPr>
       </w:pPr>
+      <w:proofErr w:type="gramStart"/>
       <w:r>
         <w:rPr>
           <w:rFonts w:cs="CMSSI10"/>
@@ -2356,6 +2836,7 @@
         </w:rPr>
         <w:t>:</w:t>
       </w:r>
+      <w:proofErr w:type="gramEnd"/>
       <w:r>
         <w:rPr>
           <w:rFonts w:cs="CMSS10"/>
@@ -2370,6 +2851,7 @@
       </w:r>
     </w:p>
     <w:p>
+      <w:proofErr w:type="gramStart"/>
       <w:r>
         <w:rPr>
           <w:rFonts w:cs="CMSSI10"/>
@@ -2380,7 +2862,14 @@
         <w:rPr>
           <w:rFonts w:cs="CMSS10"/>
         </w:rPr>
-        <w:t>: Transition specifications</w:t>
+        <w:t>:</w:t>
+      </w:r>
+      <w:proofErr w:type="gramEnd"/>
+      <w:r>
+        <w:rPr>
+          <w:rFonts w:cs="CMSS10"/>
+        </w:rPr>
+        <w:t xml:space="preserve"> Transition specifications</w:t>
       </w:r>
     </w:p>
     <w:p>
@@ -2439,7 +2928,7 @@
         </m:r>
         <m:box>
           <m:boxPr>
-            <m:opEmu m:val="on"/>
+            <m:opEmu m:val="1"/>
             <m:ctrlPr>
               <w:rPr>
                 <w:rFonts w:ascii="Cambria Math" w:eastAsiaTheme="minorEastAsia" w:hAnsi="Cambria Math"/>
@@ -2512,7 +3001,7 @@
         </m:r>
         <m:box>
           <m:boxPr>
-            <m:opEmu m:val="on"/>
+            <m:opEmu m:val="1"/>
             <m:ctrlPr>
               <w:rPr>
                 <w:rFonts w:ascii="Cambria Math" w:eastAsiaTheme="minorEastAsia" w:hAnsi="Cambria Math"/>
@@ -2582,7 +3071,7 @@
         </m:r>
         <m:box>
           <m:boxPr>
-            <m:opEmu m:val="on"/>
+            <m:opEmu m:val="1"/>
             <m:ctrlPr>
               <w:rPr>
                 <w:rFonts w:ascii="Cambria Math" w:eastAsiaTheme="minorEastAsia" w:hAnsi="Cambria Math"/>
@@ -2652,7 +3141,7 @@
         </m:r>
         <m:box>
           <m:boxPr>
-            <m:opEmu m:val="on"/>
+            <m:opEmu m:val="1"/>
             <m:ctrlPr>
               <w:rPr>
                 <w:rFonts w:ascii="Cambria Math" w:eastAsiaTheme="minorEastAsia" w:hAnsi="Cambria Math"/>
@@ -2725,7 +3214,7 @@
         </m:r>
         <m:box>
           <m:boxPr>
-            <m:opEmu m:val="on"/>
+            <m:opEmu m:val="1"/>
             <m:ctrlPr>
               <w:rPr>
                 <w:rFonts w:ascii="Cambria Math" w:eastAsiaTheme="minorEastAsia" w:hAnsi="Cambria Math"/>
@@ -2789,7 +3278,7 @@
         </m:r>
         <m:box>
           <m:boxPr>
-            <m:opEmu m:val="on"/>
+            <m:opEmu m:val="1"/>
             <m:ctrlPr>
               <w:rPr>
                 <w:rFonts w:ascii="Cambria Math" w:eastAsiaTheme="minorEastAsia" w:hAnsi="Cambria Math"/>
@@ -2870,52 +3359,60 @@
           <w:b/>
         </w:rPr>
       </w:pPr>
-      <w:bookmarkStart w:id="0" w:name="_GoBack"/>
-      <w:bookmarkEnd w:id="0"/>
     </w:p>
     <w:p>
       <w:pPr>
         <w:spacing w:after="0"/>
+        <w:rPr>
+          <w:rFonts w:eastAsiaTheme="minorEastAsia"/>
+          <w:u w:val="single"/>
+        </w:rPr>
+      </w:pPr>
+      <w:proofErr w:type="spellStart"/>
+      <w:r>
         <w:rPr>
           <w:rFonts w:eastAsiaTheme="minorEastAsia"/>
           <w:b/>
-        </w:rPr>
-      </w:pPr>
-    </w:p>
-    <w:p>
-      <w:pPr>
-        <w:spacing w:after="0"/>
-        <w:rPr>
-          <w:rFonts w:eastAsiaTheme="minorEastAsia"/>
-        </w:rPr>
-      </w:pPr>
+          <w:u w:val="single"/>
+        </w:rPr>
+        <w:lastRenderedPageBreak/>
+        <w:t>e</w:t>
+      </w:r>
       <w:r>
         <w:rPr>
           <w:rFonts w:eastAsiaTheme="minorEastAsia"/>
           <w:b/>
-        </w:rPr>
-        <w:t>e</w:t>
-      </w:r>
-      <w:r>
+          <w:u w:val="single"/>
+        </w:rPr>
+        <w:t>rror_diagnosis</w:t>
+      </w:r>
+      <w:proofErr w:type="spellEnd"/>
+    </w:p>
+    <w:p>
+      <w:pPr>
+        <w:spacing w:after="0"/>
         <w:rPr>
           <w:rFonts w:eastAsiaTheme="minorEastAsia"/>
-          <w:b/>
-        </w:rPr>
-        <w:t>rror_diagnosis</w:t>
-      </w:r>
-    </w:p>
-    <w:p>
-      <w:pPr>
-        <w:spacing w:after="0"/>
-        <w:rPr>
-          <w:rFonts w:eastAsiaTheme="minorEastAsia"/>
-        </w:rPr>
-      </w:pPr>
-    </w:p>
-    <w:p>
-      <w:r>
-        <w:t xml:space="preserve">The EFSM of the error_diagnosis state is the tuple </w:t>
-      </w:r>
+        </w:rPr>
+      </w:pPr>
+    </w:p>
+    <w:p>
+      <w:r>
+        <w:t xml:space="preserve">The EFSM of the </w:t>
+      </w:r>
+      <w:proofErr w:type="spellStart"/>
+      <w:r>
+        <w:t>error_diagnosis</w:t>
+      </w:r>
+      <w:proofErr w:type="spellEnd"/>
+      <w:r>
+        <w:t xml:space="preserve"> state is the </w:t>
+      </w:r>
+      <w:proofErr w:type="gramStart"/>
+      <w:r>
+        <w:t xml:space="preserve">tuple </w:t>
+      </w:r>
+      <w:proofErr w:type="gramEnd"/>
       <m:oMath>
         <m:r>
           <w:rPr>
@@ -3002,16 +3499,7 @@
           <w:rPr>
             <w:rFonts w:ascii="Cambria Math" w:hAnsi="Cambria Math" w:cs="CMSS10"/>
           </w:rPr>
-          <m:t>,</m:t>
-        </m:r>
-        <m:r>
-          <m:rPr>
-            <m:sty m:val="p"/>
-          </m:rPr>
-          <w:rPr>
-            <w:rFonts w:ascii="Cambria Math" w:hAnsi="Cambria Math" w:cs="CMSS10"/>
-          </w:rPr>
-          <m:t xml:space="preserve"> </m:t>
+          <m:t xml:space="preserve">, </m:t>
         </m:r>
         <m:sSub>
           <m:sSubPr>
@@ -3060,34 +3548,7 @@
           <w:rPr>
             <w:rFonts w:ascii="Cambria Math" w:hAnsi="Cambria Math" w:cs="CMSSI10"/>
           </w:rPr>
-          <m:t>Ѵ</m:t>
-        </m:r>
-        <m:r>
-          <m:rPr>
-            <m:sty m:val="p"/>
-          </m:rPr>
-          <w:rPr>
-            <w:rFonts w:ascii="Cambria Math" w:hAnsi="Cambria Math" w:cs="CMSSI10"/>
-          </w:rPr>
-          <m:t xml:space="preserve">, </m:t>
-        </m:r>
-        <m:r>
-          <m:rPr>
-            <m:sty m:val="p"/>
-          </m:rPr>
-          <w:rPr>
-            <w:rFonts w:ascii="Cambria Math" w:hAnsi="Cambria Math" w:cs="CMSSI10"/>
-          </w:rPr>
-          <m:t>Λ</m:t>
-        </m:r>
-        <m:r>
-          <m:rPr>
-            <m:sty m:val="p"/>
-          </m:rPr>
-          <w:rPr>
-            <w:rFonts w:ascii="Cambria Math" w:hAnsi="Cambria Math" w:cs="CMSSI10"/>
-          </w:rPr>
-          <m:t>)</m:t>
+          <m:t>Ѵ, Λ)</m:t>
         </m:r>
       </m:oMath>
       <w:r>
@@ -3125,12 +3586,42 @@
         </w:rPr>
         <w:t>{</w:t>
       </w:r>
+      <w:proofErr w:type="spellStart"/>
       <w:r>
         <w:rPr>
           <w:rFonts w:cs="CMSY10"/>
         </w:rPr>
-        <w:t>error_rcv, applicable_rescue, reset_module_data</w:t>
-      </w:r>
+        <w:t>error_rcv</w:t>
+      </w:r>
+      <w:proofErr w:type="spellEnd"/>
+      <w:r>
+        <w:rPr>
+          <w:rFonts w:cs="CMSY10"/>
+        </w:rPr>
+        <w:t xml:space="preserve">, </w:t>
+      </w:r>
+      <w:proofErr w:type="spellStart"/>
+      <w:r>
+        <w:rPr>
+          <w:rFonts w:cs="CMSY10"/>
+        </w:rPr>
+        <w:t>applicable_rescue</w:t>
+      </w:r>
+      <w:proofErr w:type="spellEnd"/>
+      <w:r>
+        <w:rPr>
+          <w:rFonts w:cs="CMSY10"/>
+        </w:rPr>
+        <w:t xml:space="preserve">, </w:t>
+      </w:r>
+      <w:proofErr w:type="spellStart"/>
+      <w:r>
+        <w:rPr>
+          <w:rFonts w:cs="CMSY10"/>
+        </w:rPr>
+        <w:t>reset_module_data</w:t>
+      </w:r>
+      <w:proofErr w:type="spellEnd"/>
       <w:r>
         <w:rPr>
           <w:rFonts w:cs="CMSY10"/>
@@ -3179,12 +3670,28 @@
         </w:rPr>
         <w:t>{</w:t>
       </w:r>
-      <w:r>
-        <w:rPr>
-          <w:rFonts w:cs="CMSSI10"/>
-        </w:rPr>
-        <w:t>apply_protocol_rescues, reset_to_stable</w:t>
-      </w:r>
+      <w:proofErr w:type="spellStart"/>
+      <w:r>
+        <w:rPr>
+          <w:rFonts w:cs="CMSSI10"/>
+        </w:rPr>
+        <w:t>apply_protocol_rescues</w:t>
+      </w:r>
+      <w:proofErr w:type="spellEnd"/>
+      <w:r>
+        <w:rPr>
+          <w:rFonts w:cs="CMSSI10"/>
+        </w:rPr>
+        <w:t xml:space="preserve">, </w:t>
+      </w:r>
+      <w:proofErr w:type="spellStart"/>
+      <w:r>
+        <w:rPr>
+          <w:rFonts w:cs="CMSSI10"/>
+        </w:rPr>
+        <w:t>reset_to_stable</w:t>
+      </w:r>
+      <w:proofErr w:type="spellEnd"/>
       <w:r>
         <w:rPr>
           <w:rFonts w:cs="CMSY10"/>
@@ -3244,6 +3751,7 @@
           <w:rFonts w:cs="CMSSI10"/>
         </w:rPr>
       </w:pPr>
+      <w:proofErr w:type="gramStart"/>
       <w:r>
         <w:rPr>
           <w:rFonts w:cs="CMSSI10"/>
@@ -3267,13 +3775,28 @@
         <w:rPr>
           <w:rFonts w:cs="CMSS10"/>
         </w:rPr>
-        <w:t xml:space="preserve">: </w:t>
-      </w:r>
-      <w:r>
-        <w:rPr>
-          <w:rFonts w:cs="CMSSI10"/>
-        </w:rPr>
-        <w:t xml:space="preserve">error_rcv </w:t>
+        <w:t>:</w:t>
+      </w:r>
+      <w:proofErr w:type="gramEnd"/>
+      <w:r>
+        <w:rPr>
+          <w:rFonts w:cs="CMSS10"/>
+        </w:rPr>
+        <w:t xml:space="preserve"> </w:t>
+      </w:r>
+      <w:proofErr w:type="spellStart"/>
+      <w:r>
+        <w:rPr>
+          <w:rFonts w:cs="CMSSI10"/>
+        </w:rPr>
+        <w:t>error_rcv</w:t>
+      </w:r>
+      <w:proofErr w:type="spellEnd"/>
+      <w:r>
+        <w:rPr>
+          <w:rFonts w:cs="CMSSI10"/>
+        </w:rPr>
+        <w:t xml:space="preserve"> </w:t>
       </w:r>
     </w:p>
     <w:p>
@@ -3286,6 +3809,7 @@
           <w:rFonts w:cs="CMSY10"/>
         </w:rPr>
       </w:pPr>
+      <w:proofErr w:type="gramStart"/>
       <w:r>
         <w:rPr>
           <w:rFonts w:cs="CMSSI10"/>
@@ -3304,20 +3828,30 @@
         </w:rPr>
         <w:t>:</w:t>
       </w:r>
+      <w:proofErr w:type="gramEnd"/>
       <w:r>
         <w:rPr>
           <w:rFonts w:cs="CMSS10"/>
         </w:rPr>
         <w:t xml:space="preserve"> </w:t>
       </w:r>
+      <w:proofErr w:type="spellStart"/>
       <w:r>
         <w:rPr>
           <w:rFonts w:cs="CMSY10"/>
         </w:rPr>
-        <w:t>err_protocol_def: Boolean</w:t>
-      </w:r>
-    </w:p>
-    <w:p>
+        <w:t>err_protocol_def</w:t>
+      </w:r>
+      <w:proofErr w:type="spellEnd"/>
+      <w:r>
+        <w:rPr>
+          <w:rFonts w:cs="CMSY10"/>
+        </w:rPr>
+        <w:t>: Boolean</w:t>
+      </w:r>
+    </w:p>
+    <w:p>
+      <w:proofErr w:type="gramStart"/>
       <w:r>
         <w:rPr>
           <w:rFonts w:cs="CMSSI10"/>
@@ -3328,7 +3862,14 @@
         <w:rPr>
           <w:rFonts w:cs="CMSS10"/>
         </w:rPr>
-        <w:t>: Transition specifications</w:t>
+        <w:t>:</w:t>
+      </w:r>
+      <w:proofErr w:type="gramEnd"/>
+      <w:r>
+        <w:rPr>
+          <w:rFonts w:cs="CMSS10"/>
+        </w:rPr>
+        <w:t xml:space="preserve"> Transition specifications</w:t>
       </w:r>
     </w:p>
     <w:p>
@@ -3381,7 +3922,7 @@
         </m:r>
         <m:box>
           <m:boxPr>
-            <m:opEmu m:val="on"/>
+            <m:opEmu m:val="1"/>
             <m:ctrlPr>
               <w:rPr>
                 <w:rFonts w:ascii="Cambria Math" w:eastAsiaTheme="minorEastAsia" w:hAnsi="Cambria Math"/>
@@ -3448,7 +3989,7 @@
         </m:r>
         <m:box>
           <m:boxPr>
-            <m:opEmu m:val="on"/>
+            <m:opEmu m:val="1"/>
             <m:ctrlPr>
               <w:rPr>
                 <w:rFonts w:ascii="Cambria Math" w:eastAsiaTheme="minorEastAsia" w:hAnsi="Cambria Math"/>
@@ -3495,7 +4036,6 @@
         </w:rPr>
       </w:pPr>
       <w:r>
-        <w:lastRenderedPageBreak/>
         <w:t>4</w:t>
       </w:r>
       <w:r>
@@ -3519,7 +4059,7 @@
         </m:r>
         <m:box>
           <m:boxPr>
-            <m:opEmu m:val="on"/>
+            <m:opEmu m:val="1"/>
             <m:ctrlPr>
               <w:rPr>
                 <w:rFonts w:ascii="Cambria Math" w:eastAsiaTheme="minorEastAsia" w:hAnsi="Cambria Math"/>
@@ -3586,7 +4126,7 @@
         </m:r>
         <m:box>
           <m:boxPr>
-            <m:opEmu m:val="on"/>
+            <m:opEmu m:val="1"/>
             <m:ctrlPr>
               <w:rPr>
                 <w:rFonts w:ascii="Cambria Math" w:eastAsiaTheme="minorEastAsia" w:hAnsi="Cambria Math"/>
@@ -3662,20 +4202,34 @@
         <w:spacing w:after="0"/>
         <w:rPr>
           <w:b/>
-        </w:rPr>
-      </w:pPr>
-      <w:r>
+          <w:u w:val="single"/>
+        </w:rPr>
+      </w:pPr>
+    </w:p>
+    <w:p>
+      <w:pPr>
+        <w:spacing w:after="0"/>
         <w:rPr>
           <w:b/>
+          <w:u w:val="single"/>
+        </w:rPr>
+      </w:pPr>
+      <w:proofErr w:type="gramStart"/>
+      <w:r>
+        <w:rPr>
+          <w:b/>
+          <w:u w:val="single"/>
         </w:rPr>
         <w:t>m</w:t>
       </w:r>
       <w:r>
         <w:rPr>
           <w:b/>
+          <w:u w:val="single"/>
         </w:rPr>
         <w:t>onitoring</w:t>
       </w:r>
+      <w:proofErr w:type="gramEnd"/>
     </w:p>
     <w:p>
       <w:pPr>
@@ -3687,8 +4241,13 @@
     </w:p>
     <w:p>
       <w:r>
-        <w:t xml:space="preserve">The EFSM of the monitoring state is the tuple </w:t>
-      </w:r>
+        <w:t xml:space="preserve">The EFSM of the monitoring state is the </w:t>
+      </w:r>
+      <w:proofErr w:type="gramStart"/>
+      <w:r>
+        <w:t xml:space="preserve">tuple </w:t>
+      </w:r>
+      <w:proofErr w:type="gramEnd"/>
       <m:oMath>
         <m:r>
           <w:rPr>
@@ -3775,16 +4334,7 @@
           <w:rPr>
             <w:rFonts w:ascii="Cambria Math" w:hAnsi="Cambria Math" w:cs="CMSS10"/>
           </w:rPr>
-          <m:t>,</m:t>
-        </m:r>
-        <m:r>
-          <m:rPr>
-            <m:sty m:val="p"/>
-          </m:rPr>
-          <w:rPr>
-            <w:rFonts w:ascii="Cambria Math" w:hAnsi="Cambria Math" w:cs="CMSS10"/>
-          </w:rPr>
-          <m:t xml:space="preserve"> </m:t>
+          <m:t xml:space="preserve">, </m:t>
         </m:r>
         <m:sSub>
           <m:sSubPr>
@@ -3833,34 +4383,7 @@
           <w:rPr>
             <w:rFonts w:ascii="Cambria Math" w:hAnsi="Cambria Math" w:cs="CMSSI10"/>
           </w:rPr>
-          <m:t>Ѵ</m:t>
-        </m:r>
-        <m:r>
-          <m:rPr>
-            <m:sty m:val="p"/>
-          </m:rPr>
-          <w:rPr>
-            <w:rFonts w:ascii="Cambria Math" w:hAnsi="Cambria Math" w:cs="CMSSI10"/>
-          </w:rPr>
-          <m:t xml:space="preserve">, </m:t>
-        </m:r>
-        <m:r>
-          <m:rPr>
-            <m:sty m:val="p"/>
-          </m:rPr>
-          <w:rPr>
-            <w:rFonts w:ascii="Cambria Math" w:hAnsi="Cambria Math" w:cs="CMSSI10"/>
-          </w:rPr>
-          <m:t>Λ</m:t>
-        </m:r>
-        <m:r>
-          <m:rPr>
-            <m:sty m:val="p"/>
-          </m:rPr>
-          <w:rPr>
-            <w:rFonts w:ascii="Cambria Math" w:hAnsi="Cambria Math" w:cs="CMSSI10"/>
-          </w:rPr>
-          <m:t>)</m:t>
+          <m:t>Ѵ, Λ)</m:t>
         </m:r>
       </m:oMath>
       <w:r>
@@ -3877,8 +4400,21 @@
       <w:r>
         <w:t>Q = {</w:t>
       </w:r>
-      <w:r>
-        <w:t>monidle, regulate_environment, lockdown}</w:t>
+      <w:proofErr w:type="spellStart"/>
+      <w:r>
+        <w:t>monidle</w:t>
+      </w:r>
+      <w:proofErr w:type="spellEnd"/>
+      <w:r>
+        <w:t xml:space="preserve">, </w:t>
+      </w:r>
+      <w:proofErr w:type="spellStart"/>
+      <w:r>
+        <w:t>regulate_environment</w:t>
+      </w:r>
+      <w:proofErr w:type="spellEnd"/>
+      <w:r>
+        <w:t>, lockdown}</w:t>
       </w:r>
     </w:p>
     <w:p>
@@ -3911,7 +4447,49 @@
         <w:rPr>
           <w:rFonts w:cs="CMSS10"/>
         </w:rPr>
-        <w:t xml:space="preserve"> {no_contagion, after_100ms, purge_succ, contagion_alert}</w:t>
+        <w:t xml:space="preserve"> {</w:t>
+      </w:r>
+      <w:proofErr w:type="spellStart"/>
+      <w:r>
+        <w:rPr>
+          <w:rFonts w:cs="CMSS10"/>
+        </w:rPr>
+        <w:t>no_contagion</w:t>
+      </w:r>
+      <w:proofErr w:type="spellEnd"/>
+      <w:r>
+        <w:rPr>
+          <w:rFonts w:cs="CMSS10"/>
+        </w:rPr>
+        <w:t xml:space="preserve">, after_100ms, </w:t>
+      </w:r>
+      <w:proofErr w:type="spellStart"/>
+      <w:r>
+        <w:rPr>
+          <w:rFonts w:cs="CMSS10"/>
+        </w:rPr>
+        <w:t>purge_succ</w:t>
+      </w:r>
+      <w:proofErr w:type="spellEnd"/>
+      <w:r>
+        <w:rPr>
+          <w:rFonts w:cs="CMSS10"/>
+        </w:rPr>
+        <w:t xml:space="preserve">, </w:t>
+      </w:r>
+      <w:proofErr w:type="spellStart"/>
+      <w:r>
+        <w:rPr>
+          <w:rFonts w:cs="CMSS10"/>
+        </w:rPr>
+        <w:t>contagion_alert</w:t>
+      </w:r>
+      <w:proofErr w:type="spellEnd"/>
+      <w:r>
+        <w:rPr>
+          <w:rFonts w:cs="CMSS10"/>
+        </w:rPr>
+        <w:t>}</w:t>
       </w:r>
     </w:p>
     <w:p>
@@ -3944,7 +4522,35 @@
         <w:rPr>
           <w:rFonts w:cs="CMSS10"/>
         </w:rPr>
-        <w:t xml:space="preserve"> {inlockdown = false, broadcast FACILITY_CRIT_MESG and inlockdown = true}</w:t>
+        <w:t xml:space="preserve"> {</w:t>
+      </w:r>
+      <w:proofErr w:type="spellStart"/>
+      <w:r>
+        <w:rPr>
+          <w:rFonts w:cs="CMSS10"/>
+        </w:rPr>
+        <w:t>inlockdown</w:t>
+      </w:r>
+      <w:proofErr w:type="spellEnd"/>
+      <w:r>
+        <w:rPr>
+          <w:rFonts w:cs="CMSS10"/>
+        </w:rPr>
+        <w:t xml:space="preserve"> = false, broadcast FACILITY_CRIT_MESG and </w:t>
+      </w:r>
+      <w:proofErr w:type="spellStart"/>
+      <w:r>
+        <w:rPr>
+          <w:rFonts w:cs="CMSS10"/>
+        </w:rPr>
+        <w:t>inlockdown</w:t>
+      </w:r>
+      <w:proofErr w:type="spellEnd"/>
+      <w:r>
+        <w:rPr>
+          <w:rFonts w:cs="CMSS10"/>
+        </w:rPr>
+        <w:t xml:space="preserve"> = true}</w:t>
       </w:r>
     </w:p>
     <w:p>
@@ -3954,6 +4560,7 @@
           <w:rFonts w:cs="CMSS8"/>
         </w:rPr>
       </w:pPr>
+      <w:proofErr w:type="gramStart"/>
       <w:r>
         <w:rPr>
           <w:rFonts w:cs="CMSSI10"/>
@@ -3980,12 +4587,21 @@
         </w:rPr>
         <w:t>:</w:t>
       </w:r>
+      <w:proofErr w:type="gramEnd"/>
       <w:r>
         <w:rPr>
           <w:rFonts w:cs="CMSS8"/>
         </w:rPr>
-        <w:t xml:space="preserve"> monidle</w:t>
-      </w:r>
+        <w:t xml:space="preserve"> </w:t>
+      </w:r>
+      <w:proofErr w:type="spellStart"/>
+      <w:r>
+        <w:rPr>
+          <w:rFonts w:cs="CMSS8"/>
+        </w:rPr>
+        <w:t>monidle</w:t>
+      </w:r>
+      <w:proofErr w:type="spellEnd"/>
     </w:p>
     <w:p>
       <w:pPr>
@@ -4014,11 +4630,19 @@
           <w:rFonts w:cs="CMSSI10"/>
         </w:rPr>
       </w:pPr>
-      <w:r>
-        <w:rPr>
-          <w:rFonts w:cs="CMSSI10"/>
-        </w:rPr>
-        <w:t>Λ : Transition specifications</w:t>
+      <w:proofErr w:type="gramStart"/>
+      <w:r>
+        <w:rPr>
+          <w:rFonts w:cs="CMSSI10"/>
+        </w:rPr>
+        <w:t>Λ :</w:t>
+      </w:r>
+      <w:proofErr w:type="gramEnd"/>
+      <w:r>
+        <w:rPr>
+          <w:rFonts w:cs="CMSSI10"/>
+        </w:rPr>
+        <w:t xml:space="preserve"> Transition specifications</w:t>
       </w:r>
     </w:p>
     <w:p>
@@ -4057,7 +4681,7 @@
         </m:r>
         <m:box>
           <m:boxPr>
-            <m:opEmu m:val="on"/>
+            <m:opEmu m:val="1"/>
             <m:ctrlPr>
               <w:rPr>
                 <w:rFonts w:ascii="Cambria Math" w:hAnsi="Cambria Math" w:cs="CMSSI10"/>
@@ -4124,7 +4748,7 @@
         </m:r>
         <m:box>
           <m:boxPr>
-            <m:opEmu m:val="on"/>
+            <m:opEmu m:val="1"/>
             <m:ctrlPr>
               <w:rPr>
                 <w:rFonts w:ascii="Cambria Math" w:eastAsiaTheme="minorEastAsia" w:hAnsi="Cambria Math" w:cs="CMSSI10"/>
@@ -4149,13 +4773,7 @@
                   <w:rPr>
                     <w:rFonts w:ascii="Cambria Math" w:eastAsiaTheme="minorEastAsia" w:hAnsi="Cambria Math" w:cs="CMSSI10"/>
                   </w:rPr>
-                  <m:t>contagion_alert / broadcast FACILITY_CRIT_ME</m:t>
-                </m:r>
-                <m:r>
-                  <w:rPr>
-                    <w:rFonts w:ascii="Cambria Math" w:eastAsiaTheme="minorEastAsia" w:hAnsi="Cambria Math" w:cs="CMSSI10"/>
-                  </w:rPr>
-                  <m:t>SG and inlockdown = true</m:t>
+                  <m:t>contagion_alert / broadcast FACILITY_CRIT_MESG and inlockdown = true</m:t>
                 </m:r>
               </m:e>
             </m:groupChr>
@@ -4197,7 +4815,7 @@
         </m:r>
         <m:box>
           <m:boxPr>
-            <m:opEmu m:val="on"/>
+            <m:opEmu m:val="1"/>
             <m:ctrlPr>
               <w:rPr>
                 <w:rFonts w:ascii="Cambria Math" w:eastAsiaTheme="minorEastAsia" w:hAnsi="Cambria Math" w:cs="CMSSI10"/>
@@ -4261,7 +4879,7 @@
         </m:r>
         <m:box>
           <m:boxPr>
-            <m:opEmu m:val="on"/>
+            <m:opEmu m:val="1"/>
             <m:ctrlPr>
               <w:rPr>
                 <w:rFonts w:ascii="Cambria Math" w:eastAsiaTheme="minorEastAsia" w:hAnsi="Cambria Math" w:cs="CMSSI10"/>
@@ -4311,7 +4929,7 @@
 </file>
 
 <file path=word/numbering.xml><?xml version="1.0" encoding="utf-8"?>
-<w:numbering xmlns:ve="http://schemas.openxmlformats.org/markup-compatibility/2006" xmlns:o="urn:schemas-microsoft-com:office:office" xmlns:r="http://schemas.openxmlformats.org/officeDocument/2006/relationships" xmlns:m="http://schemas.openxmlformats.org/officeDocument/2006/math" xmlns:v="urn:schemas-microsoft-com:vml" xmlns:wp="http://schemas.openxmlformats.org/drawingml/2006/wordprocessingDrawing" xmlns:w10="urn:schemas-microsoft-com:office:word" xmlns:w="http://schemas.openxmlformats.org/wordprocessingml/2006/main" xmlns:wne="http://schemas.microsoft.com/office/word/2006/wordml">
+<w:numbering xmlns:wpc="http://schemas.microsoft.com/office/word/2010/wordprocessingCanvas" xmlns:mc="http://schemas.openxmlformats.org/markup-compatibility/2006" xmlns:o="urn:schemas-microsoft-com:office:office" xmlns:r="http://schemas.openxmlformats.org/officeDocument/2006/relationships" xmlns:m="http://schemas.openxmlformats.org/officeDocument/2006/math" xmlns:v="urn:schemas-microsoft-com:vml" xmlns:wp14="http://schemas.microsoft.com/office/word/2010/wordprocessingDrawing" xmlns:wp="http://schemas.openxmlformats.org/drawingml/2006/wordprocessingDrawing" xmlns:w10="urn:schemas-microsoft-com:office:word" xmlns:w="http://schemas.openxmlformats.org/wordprocessingml/2006/main" xmlns:w14="http://schemas.microsoft.com/office/word/2010/wordml" xmlns:wpg="http://schemas.microsoft.com/office/word/2010/wordprocessingGroup" xmlns:wpi="http://schemas.microsoft.com/office/word/2010/wordprocessingInk" xmlns:wne="http://schemas.microsoft.com/office/word/2006/wordml" xmlns:wps="http://schemas.microsoft.com/office/word/2010/wordprocessingShape" mc:Ignorable="w14 wp14">
   <w:abstractNum w:abstractNumId="0">
     <w:nsid w:val="0A3004A0"/>
     <w:multiLevelType w:val="hybridMultilevel"/>
@@ -4684,7 +5302,7 @@
 </file>
 
 <file path=word/styles.xml><?xml version="1.0" encoding="utf-8"?>
-<w:styles xmlns:r="http://schemas.openxmlformats.org/officeDocument/2006/relationships" xmlns:w="http://schemas.openxmlformats.org/wordprocessingml/2006/main">
+<w:styles xmlns:mc="http://schemas.openxmlformats.org/markup-compatibility/2006" xmlns:r="http://schemas.openxmlformats.org/officeDocument/2006/relationships" xmlns:w="http://schemas.openxmlformats.org/wordprocessingml/2006/main" xmlns:w14="http://schemas.microsoft.com/office/word/2010/wordml" mc:Ignorable="w14">
   <w:docDefaults>
     <w:rPrDefault>
       <w:rPr>
@@ -4855,7 +5473,6 @@
     <w:uiPriority w:val="99"/>
     <w:semiHidden/>
     <w:unhideWhenUsed/>
-    <w:qFormat/>
     <w:tblPr>
       <w:tblInd w:w="0" w:type="dxa"/>
       <w:tblCellMar>
@@ -5457,7 +6074,7 @@
 </file>
 
 <file path=customXml/itemProps1.xml><?xml version="1.0" encoding="utf-8"?>
-<ds:datastoreItem xmlns:ds="http://schemas.openxmlformats.org/officeDocument/2006/customXml" ds:itemID="{646517B6-B57F-4219-BFF5-E008702E5192}">
+<ds:datastoreItem xmlns:ds="http://schemas.openxmlformats.org/officeDocument/2006/customXml" ds:itemID="{FBD9A62F-5B88-4798-9D5F-9EFEC9DC1574}">
   <ds:schemaRefs>
     <ds:schemaRef ds:uri="http://schemas.openxmlformats.org/officeDocument/2006/bibliography"/>
   </ds:schemaRefs>

</xml_diff>